<commit_message>
Revisions based on Wojciech's comments and responses to questions
</commit_message>
<xml_diff>
--- a/nanorad_wheeler_2017.docx
+++ b/nanorad_wheeler_2017.docx
@@ -133,9 +133,8 @@
           <w:color w:val="000000"/>
           <w:szCs w:val="24"/>
         </w:rPr>
-        <w:t>A Homogenization Approach to Multi-Scale Radiative Transfer in Nano-</w:t>
-      </w:r>
-      <w:commentRangeStart w:id="0"/>
+        <w:t xml:space="preserve"> </w:t>
+      </w:r>
       <w:r>
         <w:rPr>
           <w:rFonts w:ascii="Times New Roman" w:eastAsia="MS Mincho" w:hAnsi="Times New Roman"/>
@@ -143,6 +142,17 @@
           <w:color w:val="000000"/>
           <w:szCs w:val="24"/>
         </w:rPr>
+        <w:t>A Homogenization Approach to Multi-Scale Radiative Transfer in Nano-</w:t>
+      </w:r>
+      <w:commentRangeStart w:id="0"/>
+      <w:commentRangeStart w:id="1"/>
+      <w:r>
+        <w:rPr>
+          <w:rFonts w:ascii="Times New Roman" w:eastAsia="MS Mincho" w:hAnsi="Times New Roman"/>
+          <w:b/>
+          <w:color w:val="000000"/>
+          <w:szCs w:val="24"/>
+        </w:rPr>
         <w:t>Structures</w:t>
       </w:r>
       <w:commentRangeEnd w:id="0"/>
@@ -151,6 +161,13 @@
           <w:rStyle w:val="CommentReference"/>
         </w:rPr>
         <w:commentReference w:id="0"/>
+      </w:r>
+      <w:commentRangeEnd w:id="1"/>
+      <w:r>
+        <w:rPr>
+          <w:rStyle w:val="CommentReference"/>
+        </w:rPr>
+        <w:commentReference w:id="1"/>
       </w:r>
     </w:p>
     <w:p>
@@ -532,21 +549,7 @@
         <w:rPr>
           <w:sz w:val="20"/>
         </w:rPr>
-        <w:t xml:space="preserve"> and pose serious challenges </w:t>
-      </w:r>
-      <w:commentRangeStart w:id="1"/>
-      <w:r>
-        <w:rPr>
-          <w:sz w:val="20"/>
-        </w:rPr>
-        <w:t>to model</w:t>
-      </w:r>
-      <w:commentRangeEnd w:id="1"/>
-      <w:r>
-        <w:rPr>
-          <w:rStyle w:val="CommentReference"/>
-        </w:rPr>
-        <w:commentReference w:id="1"/>
+        <w:t xml:space="preserve"> and pose serious modelling challenges</w:t>
       </w:r>
       <w:r>
         <w:rPr>
@@ -558,27 +561,7 @@
         <w:rPr>
           <w:sz w:val="20"/>
         </w:rPr>
-        <w:t xml:space="preserve">Of particular interest here are the high-temperature processes considered in the emerging field of solar thermochemistry [3] where </w:t>
-      </w:r>
-      <w:commentRangeStart w:id="2"/>
-      <w:r>
-        <w:rPr>
-          <w:sz w:val="20"/>
-        </w:rPr>
-        <w:t>multi-scale</w:t>
-      </w:r>
-      <w:commentRangeEnd w:id="2"/>
-      <w:r>
-        <w:rPr>
-          <w:rStyle w:val="CommentReference"/>
-        </w:rPr>
-        <w:commentReference w:id="2"/>
-      </w:r>
-      <w:r>
-        <w:rPr>
-          <w:sz w:val="20"/>
-        </w:rPr>
-        <w:t xml:space="preserve"> materials have already appeared in experimental investigations [4]. </w:t>
+        <w:t xml:space="preserve">Of particular interest here are the high-temperature processes considered in the emerging field of solar thermochemistry [3] where hetero-structured, multi-scale materials have already appeared in experimental investigations [4]. </w:t>
       </w:r>
     </w:p>
     <w:p>
@@ -592,53 +575,27 @@
         <w:rPr>
           <w:sz w:val="20"/>
         </w:rPr>
-        <w:t xml:space="preserve">The connection between the electrodynamic </w:t>
-      </w:r>
-      <w:r>
-        <w:rPr>
-          <w:rStyle w:val="CommentReference"/>
-        </w:rPr>
-        <w:commentReference w:id="3"/>
-      </w:r>
-      <w:r>
-        <w:rPr>
-          <w:sz w:val="20"/>
-        </w:rPr>
-        <w:t xml:space="preserve">description of light and the ray description that underlies the RTE in discrete and continuous random media has been explored by numerous authors and </w:t>
-      </w:r>
-      <w:commentRangeStart w:id="4"/>
-      <w:r>
-        <w:rPr>
-          <w:sz w:val="20"/>
-        </w:rPr>
-        <w:t>was</w:t>
-      </w:r>
-      <w:commentRangeEnd w:id="4"/>
-      <w:r>
-        <w:rPr>
-          <w:rStyle w:val="CommentReference"/>
-        </w:rPr>
-        <w:commentReference w:id="4"/>
-      </w:r>
-      <w:r>
-        <w:rPr>
-          <w:sz w:val="20"/>
-        </w:rPr>
-        <w:t xml:space="preserve"> shown to be valid in limiting cases [5,6]. </w:t>
-      </w:r>
-      <w:commentRangeStart w:id="5"/>
-      <w:r>
-        <w:rPr>
-          <w:sz w:val="20"/>
-        </w:rPr>
-        <w:t>In this work, we propose a method for the multi-scale simulation of porous media exhibiting wavelength-scale features where the RTE may not be strictly valid, but the energy transfer within the media can still be represented by it.</w:t>
-      </w:r>
-      <w:commentRangeEnd w:id="5"/>
-      <w:r>
-        <w:rPr>
-          <w:rStyle w:val="CommentReference"/>
-        </w:rPr>
-        <w:commentReference w:id="5"/>
+        <w:t xml:space="preserve">The connection between the electrodynamic description of light and the ray description that underlies the RTE in discrete and continuous random media has been explored by numerous authors and was derived explicitly from the underlying electrodynamic equations in limiting cases [5,6,7]. In doing so, these authors have shown that the traditional interpretation of the RTE—in terms of rays traveling through a particulate medium—can be generalized, making its application to diverse physical situation more plausible.  Indeed, the RTE has been shown to agree with electrodynamic simulations for two-dimensional slabs of randomly-located cylinders, even for a system with a size comparable to the wavelength [8].  However, the agreement was shown to break down for cases exhibiting strong dependent scattering for high volume fractions of scatterers. Theoretical developments for discrete random media often exclude this effect by employing the far-field approximation, for example [7].  It has been postulated that by changing the coefficients appearing in the RTE to be effective coefficients, a better agreement is possible for highly dense media [8].  </w:t>
+      </w:r>
+    </w:p>
+    <w:p>
+      <w:pPr>
+        <w:ind w:firstLine="284"/>
+        <w:rPr>
+          <w:sz w:val="20"/>
+        </w:rPr>
+      </w:pPr>
+      <w:r>
+        <w:rPr>
+          <w:sz w:val="20"/>
+        </w:rPr>
+        <w:t xml:space="preserve">In this work we propose a method to obtain such effective properties.  As a result, we hope to describe a method where the effective properties of a dependently scattering medium, porous materials in particular, can be </w:t>
+      </w:r>
+      <w:r>
+        <w:rPr>
+          <w:sz w:val="20"/>
+        </w:rPr>
+        <w:t xml:space="preserve">determined from an electrodynamic simulation on a representative volume.  </w:t>
       </w:r>
     </w:p>
     <w:p>
@@ -710,7 +667,7 @@
         <w:rPr>
           <w:position w:val="-10"/>
         </w:rPr>
-        <w:object w:dxaOrig="1060" w:dyaOrig="300" w14:anchorId="6EACCC19">
+        <w:object w:dxaOrig="1060" w:dyaOrig="300" w14:anchorId="2FCF54F4">
           <v:shapetype id="_x0000_t75" coordsize="21600,21600" o:spt="75" o:preferrelative="t" path="m@4@5l@4@11@9@11@9@5xe" filled="f" stroked="f">
             <v:stroke joinstyle="miter"/>
             <v:formulas>
@@ -730,10 +687,10 @@
             <v:path o:extrusionok="f" gradientshapeok="t" o:connecttype="rect"/>
             <o:lock v:ext="edit" aspectratio="t"/>
           </v:shapetype>
-          <v:shape id="_x0000_i1265" type="#_x0000_t75" style="width:52.5pt;height:15pt" o:ole="">
+          <v:shape id="_x0000_i1321" type="#_x0000_t75" style="width:52.5pt;height:15pt" o:ole="">
             <v:imagedata r:id="rId12" o:title=""/>
           </v:shape>
-          <o:OLEObject Type="Embed" ProgID="Equation.DSMT4" ShapeID="_x0000_i1265" DrawAspect="Content" ObjectID="_1561383186" r:id="rId13"/>
+          <o:OLEObject Type="Embed" ProgID="Equation.DSMT4" ShapeID="_x0000_i1321" DrawAspect="Content" ObjectID="_1561383540" r:id="rId13"/>
         </w:object>
       </w:r>
       <w:r>
@@ -744,35 +701,7 @@
           <w:sz w:val="20"/>
           <w:lang w:eastAsia="ko-KR"/>
         </w:rPr>
-        <w:t xml:space="preserve">for a cold </w:t>
-      </w:r>
-      <w:commentRangeStart w:id="6"/>
-      <w:r>
-        <w:rPr>
-          <w:rFonts w:ascii="Times New Roman" w:eastAsia="Malgun Gothic" w:hAnsi="Times New Roman"/>
-          <w:bCs/>
-          <w:color w:val="000000"/>
-          <w:sz w:val="20"/>
-          <w:lang w:eastAsia="ko-KR"/>
-        </w:rPr>
-        <w:t>scattering</w:t>
-      </w:r>
-      <w:commentRangeEnd w:id="6"/>
-      <w:r>
-        <w:rPr>
-          <w:rStyle w:val="CommentReference"/>
-        </w:rPr>
-        <w:commentReference w:id="6"/>
-      </w:r>
-      <w:r>
-        <w:rPr>
-          <w:rFonts w:ascii="Times New Roman" w:eastAsia="Malgun Gothic" w:hAnsi="Times New Roman"/>
-          <w:bCs/>
-          <w:color w:val="000000"/>
-          <w:sz w:val="20"/>
-          <w:lang w:eastAsia="ko-KR"/>
-        </w:rPr>
-        <w:t xml:space="preserve"> medium [5],</w:t>
+        <w:t>for a non-absorbing, non-emitting medium [5],</w:t>
       </w:r>
     </w:p>
     <w:p>
@@ -793,11 +722,11 @@
           <w:position w:val="-14"/>
           <w:lang w:eastAsia="ko-KR"/>
         </w:rPr>
-        <w:object w:dxaOrig="2480" w:dyaOrig="380" w14:anchorId="761ED0A4">
-          <v:shape id="_x0000_i1266" type="#_x0000_t75" style="width:123.75pt;height:18.75pt" o:ole="">
+        <w:object w:dxaOrig="2480" w:dyaOrig="380" w14:anchorId="3FFACE69">
+          <v:shape id="_x0000_i1322" type="#_x0000_t75" style="width:123.75pt;height:18.75pt" o:ole="">
             <v:imagedata r:id="rId14" o:title=""/>
           </v:shape>
-          <o:OLEObject Type="Embed" ProgID="Equation.DSMT4" ShapeID="_x0000_i1266" DrawAspect="Content" ObjectID="_1561383187" r:id="rId15"/>
+          <o:OLEObject Type="Embed" ProgID="Equation.DSMT4" ShapeID="_x0000_i1322" DrawAspect="Content" ObjectID="_1561383541" r:id="rId15"/>
         </w:object>
       </w:r>
       <w:r>
@@ -969,7 +898,8 @@
         </w:rPr>
         <w:t xml:space="preserve">is the </w:t>
       </w:r>
-      <w:commentRangeStart w:id="7"/>
+      <w:commentRangeStart w:id="2"/>
+      <w:commentRangeStart w:id="3"/>
       <w:r>
         <w:rPr>
           <w:sz w:val="20"/>
@@ -980,20 +910,21 @@
         <w:rPr>
           <w:sz w:val="20"/>
         </w:rPr>
-        <w:t xml:space="preserve"> coefficient</w:t>
-      </w:r>
-      <w:commentRangeEnd w:id="7"/>
+        <w:t xml:space="preserve"> rate,</w:t>
+      </w:r>
+      <w:commentRangeEnd w:id="2"/>
       <w:r>
         <w:rPr>
           <w:rStyle w:val="CommentReference"/>
         </w:rPr>
-        <w:commentReference w:id="7"/>
-      </w:r>
-      <w:r>
-        <w:rPr>
-          <w:sz w:val="20"/>
-        </w:rPr>
-        <w:t>,</w:t>
+        <w:commentReference w:id="2"/>
+      </w:r>
+      <w:commentRangeEnd w:id="3"/>
+      <w:r>
+        <w:rPr>
+          <w:rStyle w:val="CommentReference"/>
+        </w:rPr>
+        <w:commentReference w:id="3"/>
       </w:r>
       <w:r>
         <w:rPr>
@@ -1013,11 +944,11 @@
           <w:position w:val="-14"/>
           <w:sz w:val="20"/>
         </w:rPr>
-        <w:object w:dxaOrig="1380" w:dyaOrig="380" w14:anchorId="173723A2">
-          <v:shape id="_x0000_i1267" type="#_x0000_t75" style="width:69pt;height:18.75pt" o:ole="">
+        <w:object w:dxaOrig="1380" w:dyaOrig="380" w14:anchorId="13CD6DB6">
+          <v:shape id="_x0000_i1323" type="#_x0000_t75" style="width:69pt;height:18.75pt" o:ole="">
             <v:imagedata r:id="rId16" o:title=""/>
           </v:shape>
-          <o:OLEObject Type="Embed" ProgID="Equation.DSMT4" ShapeID="_x0000_i1267" DrawAspect="Content" ObjectID="_1561383188" r:id="rId17"/>
+          <o:OLEObject Type="Embed" ProgID="Equation.DSMT4" ShapeID="_x0000_i1323" DrawAspect="Content" ObjectID="_1561383542" r:id="rId17"/>
         </w:object>
       </w:r>
       <w:r>
@@ -1086,7 +1017,6 @@
         </w:rPr>
         <w:t xml:space="preserve"> and </w:t>
       </w:r>
-      <w:commentRangeStart w:id="8"/>
       <w:r>
         <w:rPr>
           <w:i/>
@@ -1094,13 +1024,6 @@
         </w:rPr>
         <w:sym w:font="Symbol" w:char="F06D"/>
       </w:r>
-      <w:commentRangeEnd w:id="8"/>
-      <w:r>
-        <w:rPr>
-          <w:rStyle w:val="CommentReference"/>
-        </w:rPr>
-        <w:commentReference w:id="8"/>
-      </w:r>
       <w:r>
         <w:rPr>
           <w:sz w:val="20"/>
@@ -1168,18 +1091,7 @@
           <w:sz w:val="20"/>
           <w:lang w:eastAsia="ko-KR"/>
         </w:rPr>
-        <w:t xml:space="preserve">Note that the phase-space energy density has the units of </w:t>
-      </w:r>
-      <w:commentRangeStart w:id="9"/>
-      <w:r>
-        <w:rPr>
-          <w:rFonts w:ascii="Times New Roman" w:eastAsia="Malgun Gothic" w:hAnsi="Times New Roman"/>
-          <w:bCs/>
-          <w:color w:val="000000"/>
-          <w:sz w:val="20"/>
-          <w:lang w:eastAsia="ko-KR"/>
-        </w:rPr>
-        <w:t>J m</w:t>
+        <w:t>Note that the phase-space energy density has the units of J m</w:t>
       </w:r>
       <w:r>
         <w:rPr>
@@ -1213,60 +1125,15 @@
         </w:rPr>
         <w:t>3</w:t>
       </w:r>
-      <w:commentRangeEnd w:id="9"/>
-      <w:r>
-        <w:rPr>
-          <w:rStyle w:val="CommentReference"/>
-        </w:rPr>
-        <w:commentReference w:id="9"/>
-      </w:r>
-      <w:r>
-        <w:rPr>
-          <w:rFonts w:ascii="Times New Roman" w:eastAsia="Malgun Gothic" w:hAnsi="Times New Roman"/>
-          <w:bCs/>
-          <w:color w:val="000000"/>
-          <w:sz w:val="20"/>
-          <w:lang w:eastAsia="ko-KR"/>
-        </w:rPr>
-        <w:t xml:space="preserve">, i.e. energy density per wave-vector, and the scattering phase function is properly normalized and should ensure that scattering only takes place within a certain wavenumber band.  For the reader more comfortable with </w:t>
-      </w:r>
-      <w:commentRangeStart w:id="10"/>
-      <w:r>
-        <w:rPr>
-          <w:rFonts w:ascii="Times New Roman" w:eastAsia="Malgun Gothic" w:hAnsi="Times New Roman"/>
-          <w:bCs/>
-          <w:color w:val="000000"/>
-          <w:sz w:val="20"/>
-          <w:lang w:eastAsia="ko-KR"/>
-        </w:rPr>
-        <w:t>an RTE</w:t>
-      </w:r>
-      <w:commentRangeEnd w:id="10"/>
-      <w:r>
-        <w:rPr>
-          <w:rStyle w:val="CommentReference"/>
-        </w:rPr>
-        <w:commentReference w:id="10"/>
-      </w:r>
-      <w:r>
-        <w:rPr>
-          <w:rFonts w:ascii="Times New Roman" w:eastAsia="Malgun Gothic" w:hAnsi="Times New Roman"/>
-          <w:bCs/>
-          <w:color w:val="000000"/>
-          <w:sz w:val="20"/>
-          <w:lang w:eastAsia="ko-KR"/>
-        </w:rPr>
-        <w:t xml:space="preserve"> written in terms of a specific </w:t>
-      </w:r>
-      <w:r>
-        <w:rPr>
-          <w:rFonts w:ascii="Times New Roman" w:eastAsia="Malgun Gothic" w:hAnsi="Times New Roman"/>
-          <w:bCs/>
-          <w:color w:val="000000"/>
-          <w:sz w:val="20"/>
-          <w:lang w:eastAsia="ko-KR"/>
-        </w:rPr>
-        <w:t>intensity</w:t>
+      <w:r>
+        <w:rPr>
+          <w:rFonts w:ascii="Times New Roman" w:eastAsia="Malgun Gothic" w:hAnsi="Times New Roman"/>
+          <w:bCs/>
+          <w:color w:val="000000"/>
+          <w:sz w:val="20"/>
+          <w:lang w:eastAsia="ko-KR"/>
+        </w:rPr>
+        <w:t>, i.e. energy density per wave-vector, and the scattering phase function is properly normalized and should ensure that scattering only takes place within a certain wavenumber band.  For the reader more comfortable with an RTE written in terms of a specific intensity</w:t>
       </w:r>
       <w:r>
         <w:rPr>
@@ -1277,11 +1144,11 @@
           <w:sz w:val="20"/>
           <w:lang w:eastAsia="ko-KR"/>
         </w:rPr>
-        <w:object w:dxaOrig="220" w:dyaOrig="260" w14:anchorId="395EC1AA">
-          <v:shape id="_x0000_i1268" type="#_x0000_t75" style="width:11.25pt;height:12.75pt" o:ole="">
+        <w:object w:dxaOrig="220" w:dyaOrig="260" w14:anchorId="4AF6913E">
+          <v:shape id="_x0000_i1324" type="#_x0000_t75" style="width:11.25pt;height:12.75pt" o:ole="">
             <v:imagedata r:id="rId18" o:title=""/>
           </v:shape>
-          <o:OLEObject Type="Embed" ProgID="Equation.DSMT4" ShapeID="_x0000_i1268" DrawAspect="Content" ObjectID="_1561383189" r:id="rId19"/>
+          <o:OLEObject Type="Embed" ProgID="Equation.DSMT4" ShapeID="_x0000_i1324" DrawAspect="Content" ObjectID="_1561383543" r:id="rId19"/>
         </w:object>
       </w:r>
       <w:r>
@@ -1303,11 +1170,11 @@
           <w:sz w:val="20"/>
           <w:lang w:eastAsia="ko-KR"/>
         </w:rPr>
-        <w:object w:dxaOrig="620" w:dyaOrig="260" w14:anchorId="03385900">
-          <v:shape id="_x0000_i1269" type="#_x0000_t75" style="width:30.75pt;height:12.75pt" o:ole="">
+        <w:object w:dxaOrig="620" w:dyaOrig="260" w14:anchorId="702EE537">
+          <v:shape id="_x0000_i1325" type="#_x0000_t75" style="width:30.75pt;height:12.75pt" o:ole="">
             <v:imagedata r:id="rId20" o:title=""/>
           </v:shape>
-          <o:OLEObject Type="Embed" ProgID="Equation.DSMT4" ShapeID="_x0000_i1269" DrawAspect="Content" ObjectID="_1561383190" r:id="rId21"/>
+          <o:OLEObject Type="Embed" ProgID="Equation.DSMT4" ShapeID="_x0000_i1325" DrawAspect="Content" ObjectID="_1561383544" r:id="rId21"/>
         </w:object>
       </w:r>
       <w:r>
@@ -1329,11 +1196,11 @@
           <w:sz w:val="20"/>
           <w:lang w:eastAsia="ko-KR"/>
         </w:rPr>
-        <w:object w:dxaOrig="840" w:dyaOrig="320" w14:anchorId="23BAF7FE">
-          <v:shape id="_x0000_i1270" type="#_x0000_t75" style="width:42pt;height:15.75pt" o:ole="">
+        <w:object w:dxaOrig="840" w:dyaOrig="320" w14:anchorId="521C6C2F">
+          <v:shape id="_x0000_i1326" type="#_x0000_t75" style="width:42pt;height:15.75pt" o:ole="">
             <v:imagedata r:id="rId22" o:title=""/>
           </v:shape>
-          <o:OLEObject Type="Embed" ProgID="Equation.DSMT4" ShapeID="_x0000_i1270" DrawAspect="Content" ObjectID="_1561383191" r:id="rId23"/>
+          <o:OLEObject Type="Embed" ProgID="Equation.DSMT4" ShapeID="_x0000_i1326" DrawAspect="Content" ObjectID="_1561383545" r:id="rId23"/>
         </w:object>
       </w:r>
       <w:r>
@@ -1346,7 +1213,8 @@
         </w:rPr>
         <w:t xml:space="preserve">is the speed of light in the </w:t>
       </w:r>
-      <w:commentRangeStart w:id="11"/>
+      <w:commentRangeStart w:id="4"/>
+      <w:commentRangeStart w:id="5"/>
       <w:r>
         <w:rPr>
           <w:rFonts w:ascii="Times New Roman" w:eastAsia="Malgun Gothic" w:hAnsi="Times New Roman"/>
@@ -1357,12 +1225,19 @@
         </w:rPr>
         <w:t xml:space="preserve">background </w:t>
       </w:r>
-      <w:commentRangeEnd w:id="11"/>
+      <w:commentRangeEnd w:id="4"/>
       <w:r>
         <w:rPr>
           <w:rStyle w:val="CommentReference"/>
         </w:rPr>
-        <w:commentReference w:id="11"/>
+        <w:commentReference w:id="4"/>
+      </w:r>
+      <w:commentRangeEnd w:id="5"/>
+      <w:r>
+        <w:rPr>
+          <w:rStyle w:val="CommentReference"/>
+        </w:rPr>
+        <w:commentReference w:id="5"/>
       </w:r>
       <w:r>
         <w:rPr>
@@ -1374,16 +1249,16 @@
         </w:rPr>
         <w:t xml:space="preserve">medium. </w:t>
       </w:r>
-      <w:commentRangeStart w:id="12"/>
-      <w:r>
-        <w:rPr>
-          <w:rFonts w:ascii="Times New Roman" w:eastAsia="Malgun Gothic" w:hAnsi="Times New Roman"/>
-          <w:bCs/>
-          <w:color w:val="000000"/>
-          <w:sz w:val="20"/>
-          <w:lang w:eastAsia="ko-KR"/>
-        </w:rPr>
-        <w:t xml:space="preserve">We would like to connect this equation to the fields obtainable by a solution to Maxwell’s equations but we do not propose to do so by directly deriving the RTE from them.  Instead, we express the coefficients defining the medium—namely </w:t>
+      <w:commentRangeStart w:id="6"/>
+      <w:r>
+        <w:rPr>
+          <w:rFonts w:ascii="Times New Roman" w:eastAsia="Malgun Gothic" w:hAnsi="Times New Roman"/>
+          <w:bCs/>
+          <w:color w:val="000000"/>
+          <w:sz w:val="20"/>
+          <w:lang w:eastAsia="ko-KR"/>
+        </w:rPr>
+        <w:t xml:space="preserve">We would like to connect this equation to the fields obtainable by a solution to Maxwell’s equations. To this end, we express the coefficients defining the medium—namely </w:t>
       </w:r>
       <w:r>
         <w:rPr>
@@ -1394,11 +1269,11 @@
           <w:sz w:val="20"/>
           <w:lang w:eastAsia="ko-KR"/>
         </w:rPr>
-        <w:object w:dxaOrig="220" w:dyaOrig="200" w14:anchorId="56C89E72">
-          <v:shape id="_x0000_i1271" type="#_x0000_t75" style="width:11.25pt;height:9.75pt" o:ole="">
+        <w:object w:dxaOrig="220" w:dyaOrig="200" w14:anchorId="276F34FF">
+          <v:shape id="_x0000_i1327" type="#_x0000_t75" style="width:11.25pt;height:9.75pt" o:ole="">
             <v:imagedata r:id="rId24" o:title=""/>
           </v:shape>
-          <o:OLEObject Type="Embed" ProgID="Equation.DSMT4" ShapeID="_x0000_i1271" DrawAspect="Content" ObjectID="_1561383192" r:id="rId25"/>
+          <o:OLEObject Type="Embed" ProgID="Equation.DSMT4" ShapeID="_x0000_i1327" DrawAspect="Content" ObjectID="_1561383546" r:id="rId25"/>
         </w:object>
       </w:r>
       <w:r>
@@ -1420,11 +1295,11 @@
           <w:sz w:val="20"/>
           <w:lang w:eastAsia="ko-KR"/>
         </w:rPr>
-        <w:object w:dxaOrig="480" w:dyaOrig="220" w14:anchorId="69735DB8">
-          <v:shape id="_x0000_i1272" type="#_x0000_t75" style="width:24pt;height:11.25pt" o:ole="">
+        <w:object w:dxaOrig="480" w:dyaOrig="220" w14:anchorId="7050E005">
+          <v:shape id="_x0000_i1328" type="#_x0000_t75" style="width:24pt;height:11.25pt" o:ole="">
             <v:imagedata r:id="rId26" o:title=""/>
           </v:shape>
-          <o:OLEObject Type="Embed" ProgID="Equation.DSMT4" ShapeID="_x0000_i1272" DrawAspect="Content" ObjectID="_1561383193" r:id="rId27"/>
+          <o:OLEObject Type="Embed" ProgID="Equation.DSMT4" ShapeID="_x0000_i1328" DrawAspect="Content" ObjectID="_1561383547" r:id="rId27"/>
         </w:object>
       </w:r>
       <w:r>
@@ -1437,12 +1312,12 @@
         </w:rPr>
         <w:t>in terms of quantities that can be readily calculated using both the RTE and Maxwell’s equations, the macroscopic moments.</w:t>
       </w:r>
-      <w:commentRangeEnd w:id="12"/>
+      <w:commentRangeEnd w:id="6"/>
       <w:r>
         <w:rPr>
           <w:rStyle w:val="CommentReference"/>
         </w:rPr>
-        <w:commentReference w:id="12"/>
+        <w:commentReference w:id="6"/>
       </w:r>
     </w:p>
     <w:p>
@@ -1485,11 +1360,11 @@
           <w:position w:val="-12"/>
           <w:lang w:eastAsia="ko-KR"/>
         </w:rPr>
-        <w:object w:dxaOrig="2520" w:dyaOrig="440" w14:anchorId="09DF41AD">
-          <v:shape id="_x0000_i1273" type="#_x0000_t75" style="width:126pt;height:21.75pt" o:ole="">
+        <w:object w:dxaOrig="2520" w:dyaOrig="440" w14:anchorId="69AF014C">
+          <v:shape id="_x0000_i1329" type="#_x0000_t75" style="width:126pt;height:21.75pt" o:ole="">
             <v:imagedata r:id="rId28" o:title=""/>
           </v:shape>
-          <o:OLEObject Type="Embed" ProgID="Equation.DSMT4" ShapeID="_x0000_i1273" DrawAspect="Content" ObjectID="_1561383194" r:id="rId29"/>
+          <o:OLEObject Type="Embed" ProgID="Equation.DSMT4" ShapeID="_x0000_i1329" DrawAspect="Content" ObjectID="_1561383548" r:id="rId29"/>
         </w:object>
       </w:r>
       <w:r>
@@ -1626,11 +1501,11 @@
           <w:sz w:val="20"/>
           <w:lang w:eastAsia="ko-KR"/>
         </w:rPr>
-        <w:object w:dxaOrig="220" w:dyaOrig="200" w14:anchorId="54E7378E">
-          <v:shape id="_x0000_i1274" type="#_x0000_t75" style="width:11.25pt;height:9.75pt" o:ole="">
+        <w:object w:dxaOrig="220" w:dyaOrig="200" w14:anchorId="79D1A695">
+          <v:shape id="_x0000_i1330" type="#_x0000_t75" style="width:11.25pt;height:9.75pt" o:ole="">
             <v:imagedata r:id="rId30" o:title=""/>
           </v:shape>
-          <o:OLEObject Type="Embed" ProgID="Equation.DSMT4" ShapeID="_x0000_i1274" DrawAspect="Content" ObjectID="_1561383195" r:id="rId31"/>
+          <o:OLEObject Type="Embed" ProgID="Equation.DSMT4" ShapeID="_x0000_i1330" DrawAspect="Content" ObjectID="_1561383549" r:id="rId31"/>
         </w:object>
       </w:r>
       <w:r>
@@ -1652,11 +1527,11 @@
           <w:sz w:val="20"/>
           <w:lang w:eastAsia="ko-KR"/>
         </w:rPr>
-        <w:object w:dxaOrig="220" w:dyaOrig="279" w14:anchorId="454B14C8">
-          <v:shape id="_x0000_i1275" type="#_x0000_t75" style="width:11.25pt;height:14.25pt" o:ole="">
+        <w:object w:dxaOrig="220" w:dyaOrig="279" w14:anchorId="7AF0AA7F">
+          <v:shape id="_x0000_i1331" type="#_x0000_t75" style="width:11.25pt;height:14.25pt" o:ole="">
             <v:imagedata r:id="rId32" o:title=""/>
           </v:shape>
-          <o:OLEObject Type="Embed" ProgID="Equation.DSMT4" ShapeID="_x0000_i1275" DrawAspect="Content" ObjectID="_1561383196" r:id="rId33"/>
+          <o:OLEObject Type="Embed" ProgID="Equation.DSMT4" ShapeID="_x0000_i1331" DrawAspect="Content" ObjectID="_1561383550" r:id="rId33"/>
         </w:object>
       </w:r>
       <w:r>
@@ -1678,11 +1553,11 @@
           <w:sz w:val="20"/>
           <w:lang w:eastAsia="ko-KR"/>
         </w:rPr>
-        <w:object w:dxaOrig="800" w:dyaOrig="340" w14:anchorId="6C692075">
-          <v:shape id="_x0000_i1276" type="#_x0000_t75" style="width:39.75pt;height:17.25pt" o:ole="">
+        <w:object w:dxaOrig="800" w:dyaOrig="340" w14:anchorId="7DC9BA73">
+          <v:shape id="_x0000_i1332" type="#_x0000_t75" style="width:39.75pt;height:17.25pt" o:ole="">
             <v:imagedata r:id="rId34" o:title=""/>
           </v:shape>
-          <o:OLEObject Type="Embed" ProgID="Equation.DSMT4" ShapeID="_x0000_i1276" DrawAspect="Content" ObjectID="_1561383197" r:id="rId35"/>
+          <o:OLEObject Type="Embed" ProgID="Equation.DSMT4" ShapeID="_x0000_i1332" DrawAspect="Content" ObjectID="_1561383551" r:id="rId35"/>
         </w:object>
       </w:r>
       <w:r>
@@ -1714,11 +1589,11 @@
           <w:position w:val="-38"/>
           <w:lang w:eastAsia="ko-KR"/>
         </w:rPr>
-        <w:object w:dxaOrig="3500" w:dyaOrig="859" w14:anchorId="180F269C">
-          <v:shape id="_x0000_i1277" type="#_x0000_t75" style="width:174.75pt;height:42.75pt" o:ole="">
+        <w:object w:dxaOrig="3500" w:dyaOrig="859" w14:anchorId="3F02D8C5">
+          <v:shape id="_x0000_i1333" type="#_x0000_t75" style="width:174.75pt;height:42.75pt" o:ole="">
             <v:imagedata r:id="rId36" o:title=""/>
           </v:shape>
-          <o:OLEObject Type="Embed" ProgID="Equation.DSMT4" ShapeID="_x0000_i1277" DrawAspect="Content" ObjectID="_1561383198" r:id="rId37"/>
+          <o:OLEObject Type="Embed" ProgID="Equation.DSMT4" ShapeID="_x0000_i1333" DrawAspect="Content" ObjectID="_1561383552" r:id="rId37"/>
         </w:object>
       </w:r>
       <w:r>
@@ -1845,28 +1720,18 @@
           <w:sz w:val="20"/>
           <w:lang w:eastAsia="ko-KR"/>
         </w:rPr>
-        <w:t xml:space="preserve">Defining the moments for the electrodynamic problem requires a more sophisticated approach because </w:t>
-      </w:r>
-      <w:r>
-        <w:rPr>
-          <w:rFonts w:ascii="Times New Roman" w:eastAsia="Malgun Gothic" w:hAnsi="Times New Roman"/>
-          <w:bCs/>
-          <w:color w:val="000000"/>
-          <w:sz w:val="20"/>
-          <w:highlight w:val="yellow"/>
-          <w:lang w:eastAsia="ko-KR"/>
-        </w:rPr>
-        <w:t>???please add a very short explanation?</w:t>
-      </w:r>
-      <w:r>
-        <w:rPr>
-          <w:rFonts w:ascii="Times New Roman" w:eastAsia="Malgun Gothic" w:hAnsi="Times New Roman"/>
-          <w:bCs/>
-          <w:color w:val="000000"/>
-          <w:sz w:val="20"/>
-          <w:lang w:eastAsia="ko-KR"/>
-        </w:rPr>
-        <w:t>. First, we need to take a physical model that exists in configuration space only (Maxwell’s equations), and project it in a meaningful way into the phase space. Ryzhik et al. [5], among others, utilizes the Wigner function for this purpose,</w:t>
+        <w:t xml:space="preserve">Defining the moments for the electrodynamic problem requires a more sophisticated approach because the fundamental quantities—namely, the electric and </w:t>
+      </w:r>
+      <w:r>
+        <w:rPr>
+          <w:rFonts w:ascii="Times New Roman" w:eastAsia="Malgun Gothic" w:hAnsi="Times New Roman"/>
+          <w:bCs/>
+          <w:color w:val="000000"/>
+          <w:sz w:val="20"/>
+          <w:lang w:eastAsia="ko-KR"/>
+        </w:rPr>
+        <w:lastRenderedPageBreak/>
+        <w:t>magnetic fields—are not functions of wavenumber. That is, we need to take a physical model that exists in configuration space only (Maxwell’s equations), and project it in a meaningful way into phase space. Ryzhik et al. [5], among others, utilizes the Wigner function for this purpose,</w:t>
       </w:r>
     </w:p>
     <w:p>
@@ -1880,11 +1745,11 @@
         <w:rPr>
           <w:position w:val="-12"/>
         </w:rPr>
-        <w:object w:dxaOrig="3260" w:dyaOrig="440" w14:anchorId="1848FD20">
-          <v:shape id="_x0000_i1278" type="#_x0000_t75" style="width:162.75pt;height:21.75pt" o:ole="">
+        <w:object w:dxaOrig="3260" w:dyaOrig="440" w14:anchorId="6B42D54E">
+          <v:shape id="_x0000_i1334" type="#_x0000_t75" style="width:162.75pt;height:21.75pt" o:ole="">
             <v:imagedata r:id="rId38" o:title=""/>
           </v:shape>
-          <o:OLEObject Type="Embed" ProgID="Equation.DSMT4" ShapeID="_x0000_i1278" DrawAspect="Content" ObjectID="_1561383199" r:id="rId39"/>
+          <o:OLEObject Type="Embed" ProgID="Equation.DSMT4" ShapeID="_x0000_i1334" DrawAspect="Content" ObjectID="_1561383553" r:id="rId39"/>
         </w:object>
       </w:r>
       <w:r>
@@ -1990,11 +1855,11 @@
           <w:position w:val="-6"/>
           <w:sz w:val="20"/>
         </w:rPr>
-        <w:object w:dxaOrig="180" w:dyaOrig="200" w14:anchorId="43236EEB">
-          <v:shape id="_x0000_i1279" type="#_x0000_t75" style="width:9pt;height:9.75pt" o:ole="">
+        <w:object w:dxaOrig="180" w:dyaOrig="200" w14:anchorId="7DFE0612">
+          <v:shape id="_x0000_i1335" type="#_x0000_t75" style="width:9pt;height:9.75pt" o:ole="">
             <v:imagedata r:id="rId40" o:title=""/>
           </v:shape>
-          <o:OLEObject Type="Embed" ProgID="Equation.DSMT4" ShapeID="_x0000_i1279" DrawAspect="Content" ObjectID="_1561383200" r:id="rId41"/>
+          <o:OLEObject Type="Embed" ProgID="Equation.DSMT4" ShapeID="_x0000_i1335" DrawAspect="Content" ObjectID="_1561383554" r:id="rId41"/>
         </w:object>
       </w:r>
       <w:r>
@@ -2008,11 +1873,11 @@
           <w:position w:val="-12"/>
           <w:sz w:val="20"/>
         </w:rPr>
-        <w:object w:dxaOrig="2280" w:dyaOrig="320" w14:anchorId="41631359">
-          <v:shape id="_x0000_i1280" type="#_x0000_t75" style="width:114pt;height:15.75pt" o:ole="">
+        <w:object w:dxaOrig="2280" w:dyaOrig="320" w14:anchorId="153BE0BF">
+          <v:shape id="_x0000_i1336" type="#_x0000_t75" style="width:114pt;height:15.75pt" o:ole="">
             <v:imagedata r:id="rId42" o:title=""/>
           </v:shape>
-          <o:OLEObject Type="Embed" ProgID="Equation.DSMT4" ShapeID="_x0000_i1280" DrawAspect="Content" ObjectID="_1561383201" r:id="rId43"/>
+          <o:OLEObject Type="Embed" ProgID="Equation.DSMT4" ShapeID="_x0000_i1336" DrawAspect="Content" ObjectID="_1561383555" r:id="rId43"/>
         </w:object>
       </w:r>
       <w:r>
@@ -2031,7 +1896,7 @@
         <w:rPr>
           <w:sz w:val="20"/>
         </w:rPr>
-        <w:t xml:space="preserve"> phase-space energy density in that its zeroth and first moments in wave-vector correspond to the internal energy and the energy flux, respectively. It satisfies a RTE under limiting circumstances; see </w:t>
+        <w:t xml:space="preserve"> phase-space energy density in that its zeroth and first moments in wave-vector correspond to the internal energy and the energy flux, respectively. It has been theoretically shown to to satisfy a RTE under limiting circumstances; see </w:t>
       </w:r>
       <w:r>
         <w:rPr>
@@ -2064,27 +1929,18 @@
           <w:sz w:val="20"/>
         </w:rPr>
       </w:pPr>
-      <w:commentRangeStart w:id="13"/>
       <w:r>
         <w:rPr>
           <w:noProof/>
           <w:sz w:val="20"/>
           <w:lang w:eastAsia="en-AU"/>
         </w:rPr>
-        <w:lastRenderedPageBreak/>
-        <w:pict w14:anchorId="28C52A18">
-          <v:shape id="Picture 24" o:spid="_x0000_i1301" type="#_x0000_t75" alt="concept" style="width:228pt;height:165.75pt;visibility:visible;mso-wrap-style:square">
-            <v:imagedata r:id="rId44" o:title="concept"/>
+        <w:pict w14:anchorId="7AF97235">
+          <v:shape id="Picture 24" o:spid="_x0000_i1357" type="#_x0000_t75" style="width:228pt;height:165pt;visibility:visible;mso-wrap-style:square">
+            <v:imagedata r:id="rId44" o:title=""/>
           </v:shape>
         </w:pict>
       </w:r>
-      <w:commentRangeEnd w:id="13"/>
-      <w:r>
-        <w:rPr>
-          <w:rStyle w:val="CommentReference"/>
-        </w:rPr>
-        <w:commentReference w:id="13"/>
-      </w:r>
     </w:p>
     <w:p>
       <w:pPr>
@@ -2097,7 +1953,6 @@
           <w:lang w:eastAsia="ko-KR"/>
         </w:rPr>
       </w:pPr>
-      <w:commentRangeStart w:id="14"/>
       <w:r>
         <w:rPr>
           <w:rFonts w:ascii="Times New Roman" w:eastAsia="Malgun Gothic" w:hAnsi="Times New Roman" w:hint="eastAsia"/>
@@ -2162,14 +2017,7 @@
           <w:sz w:val="20"/>
           <w:lang w:eastAsia="ko-KR"/>
         </w:rPr>
-        <w:t>A concept diagram for the moment linking homogenization process in the context of a thermochemical reactor with a nano-structured active material. An effective diffusion equation was not discussed here but will be considered by an analogous approach to the RTE case considered here.</w:t>
-      </w:r>
-      <w:commentRangeEnd w:id="14"/>
-      <w:r>
-        <w:rPr>
-          <w:rStyle w:val="CommentReference"/>
-        </w:rPr>
-        <w:commentReference w:id="14"/>
+        <w:t>A concept diagram for the moment-linking homogenization process for a nano-structured material and a macroscopic device. An effective diffusion equation was not discussed here but will be considered by an approach analogous to the RTE case .</w:t>
       </w:r>
     </w:p>
     <w:p>
@@ -2191,11 +2039,11 @@
         <w:rPr>
           <w:position w:val="-10"/>
         </w:rPr>
-        <w:object w:dxaOrig="2040" w:dyaOrig="420" w14:anchorId="10EA1F57">
-          <v:shape id="_x0000_i1281" type="#_x0000_t75" style="width:102pt;height:21pt" o:ole="">
+        <w:object w:dxaOrig="2040" w:dyaOrig="420" w14:anchorId="3529AAC5">
+          <v:shape id="_x0000_i1337" type="#_x0000_t75" style="width:102pt;height:21pt" o:ole="">
             <v:imagedata r:id="rId45" o:title=""/>
           </v:shape>
-          <o:OLEObject Type="Embed" ProgID="Equation.DSMT4" ShapeID="_x0000_i1281" DrawAspect="Content" ObjectID="_1561383202" r:id="rId46"/>
+          <o:OLEObject Type="Embed" ProgID="Equation.DSMT4" ShapeID="_x0000_i1337" DrawAspect="Content" ObjectID="_1561383556" r:id="rId46"/>
         </w:object>
       </w:r>
       <w:r>
@@ -2322,11 +2170,11 @@
         <w:rPr>
           <w:position w:val="-10"/>
         </w:rPr>
-        <w:object w:dxaOrig="980" w:dyaOrig="300" w14:anchorId="00C11690">
-          <v:shape id="_x0000_i1282" type="#_x0000_t75" style="width:48.75pt;height:15pt" o:ole="">
+        <w:object w:dxaOrig="980" w:dyaOrig="300" w14:anchorId="1A8927ED">
+          <v:shape id="_x0000_i1338" type="#_x0000_t75" style="width:48.75pt;height:15pt" o:ole="">
             <v:imagedata r:id="rId47" o:title=""/>
           </v:shape>
-          <o:OLEObject Type="Embed" ProgID="Equation.DSMT4" ShapeID="_x0000_i1282" DrawAspect="Content" ObjectID="_1561383203" r:id="rId48"/>
+          <o:OLEObject Type="Embed" ProgID="Equation.DSMT4" ShapeID="_x0000_i1338" DrawAspect="Content" ObjectID="_1561383557" r:id="rId48"/>
         </w:object>
       </w:r>
       <w:r>
@@ -2425,7 +2273,13 @@
         <w:rPr>
           <w:sz w:val="20"/>
         </w:rPr>
-        <w:t xml:space="preserve">This imposition has been shown to give excellent agreement when approximating radiative transfer by a diffusion equation [7]. Figure 1 is a representation of the proposed scale-linking process. For the case of a medium that strictly satisfies the RTE—that is, dilute independent scatterers—the transport coefficients obtained from the electrodynamic solution should exactly correspond to the proper transport coefficients.  When the medium does not satisfy the conditions for a RTE to be valid, we expect the fitting process proposed here to give </w:t>
+        <w:t xml:space="preserve">This imposition has been shown to give excellent agreement when approximating radiative transfer by a diffusion equation [9]. Figure 1 is a representation of the proposed scale-linking process. For the case of a medium that strictly satisfies the RTE—that is, dilute independent scatterers—the transport coefficients obtained from the electrodynamic solution should exactly correspond to the proper transport coefficients.  When the medium does not satisfy the conditions for a RTE to be valid, we expect the fitting process proposed </w:t>
+      </w:r>
+      <w:r>
+        <w:rPr>
+          <w:sz w:val="20"/>
+        </w:rPr>
+        <w:t xml:space="preserve">here to give </w:t>
       </w:r>
       <w:r>
         <w:rPr>
@@ -2458,7 +2312,7 @@
         <w:rPr>
           <w:sz w:val="20"/>
         </w:rPr>
-        <w:t>RTE solved on the large scale.</w:t>
+        <w:t>RTE can be solved as a good approximation to the electrodynamic problem on the large scale.</w:t>
       </w:r>
     </w:p>
     <w:p>
@@ -2518,93 +2372,7 @@
         <w:rPr>
           <w:sz w:val="20"/>
         </w:rPr>
-        <w:t xml:space="preserve">With the conceptual connection between scales in place, the future work will focus on the validation of the propose theory. The ?add the precise name? moments will be computed by solving Maxwell’s equations on the exact geometry of </w:t>
-      </w:r>
-      <w:commentRangeStart w:id="15"/>
-      <w:r>
-        <w:rPr>
-          <w:sz w:val="20"/>
-        </w:rPr>
-        <w:t>infinite extent</w:t>
-      </w:r>
-      <w:commentRangeEnd w:id="15"/>
-      <w:r>
-        <w:rPr>
-          <w:rStyle w:val="CommentReference"/>
-        </w:rPr>
-        <w:commentReference w:id="15"/>
-      </w:r>
-      <w:r>
-        <w:rPr>
-          <w:sz w:val="20"/>
-        </w:rPr>
-        <w:t xml:space="preserve">. First, scattering of a plane, monochromatic wave by a single non-absorbing sphere will be considered because the availability of an exact solutionin that case. Next, the problem involving an independently scattering medium as considered by Mishchenko et. al [6] will be considered because the RTE has been rigorously derived in this limit using the Wigner function used [5]. In order to extend the </w:t>
-      </w:r>
-      <w:r>
-        <w:rPr>
-          <w:sz w:val="20"/>
-        </w:rPr>
-        <w:t xml:space="preserve">approach to cases of porous materials we propose to solve Maxwell’s equations on a large sample of the </w:t>
-      </w:r>
-      <w:commentRangeStart w:id="16"/>
-      <w:r>
-        <w:rPr>
-          <w:sz w:val="20"/>
-        </w:rPr>
-        <w:t xml:space="preserve">proposed </w:t>
-      </w:r>
-      <w:commentRangeEnd w:id="16"/>
-      <w:r>
-        <w:rPr>
-          <w:rStyle w:val="CommentReference"/>
-        </w:rPr>
-        <w:commentReference w:id="16"/>
-      </w:r>
-      <w:r>
-        <w:rPr>
-          <w:sz w:val="20"/>
-        </w:rPr>
-        <w:t xml:space="preserve">geometry using computational electrodynamics. The FDTD method is the promising solution method because open source, scalable codes implementing it are readily available to solve the problem presented. </w:t>
-      </w:r>
-      <w:r>
-        <w:rPr>
-          <w:rStyle w:val="CommentReference"/>
-        </w:rPr>
-        <w:commentReference w:id="17"/>
-      </w:r>
-    </w:p>
-    <w:p>
-      <w:pPr>
-        <w:ind w:firstLine="284"/>
-        <w:rPr>
-          <w:sz w:val="20"/>
-        </w:rPr>
-      </w:pPr>
-      <w:r>
-        <w:rPr>
-          <w:sz w:val="20"/>
-        </w:rPr>
-        <w:t xml:space="preserve">Some foreseen challenges are discussed here to conclude the present study. The scattering phase function is a continuous function of the incoming and outgoing wave-vectors. Thus, it is impossible to be represented exactly by a finite number of moments. Consequently, an approximate expression in terms of </w:t>
-      </w:r>
-      <w:commentRangeStart w:id="18"/>
-      <w:r>
-        <w:rPr>
-          <w:sz w:val="20"/>
-        </w:rPr>
-        <w:t>determinable</w:t>
-      </w:r>
-      <w:commentRangeEnd w:id="18"/>
-      <w:r>
-        <w:rPr>
-          <w:rStyle w:val="CommentReference"/>
-        </w:rPr>
-        <w:commentReference w:id="18"/>
-      </w:r>
-      <w:r>
-        <w:rPr>
-          <w:sz w:val="20"/>
-        </w:rPr>
-        <w:t xml:space="preserve"> expansion coefficients must be decided upon. The approach to excite a representative element of a porous system is still an outstanding problem. While an individual scatterer can be excited by a plane, monochromatic wave, the analogous case for a porous element has not been identified yet. </w:t>
+        <w:t xml:space="preserve">With the conceptual connection between scales in place, future work will focus on the validation of the proposed theory. The electrodynamic moments will be computed by solving Maxwell’s equations for cases with increasing complexity to verify the results. First, scattering of a plane, monochromatic wave by a single non-absorbing sphere will be considered because an exact solution is available in that case. Next, averaged realizations of a slab of independently scattering spheres, as considered in [8], will be solved. The RTE has been rigorously derived in this limit using the Wigner function used herein [5]. We will then extend the approach to cases of interest—dependently scattering porous materials.  Like the independent scattering case, we will consider a slab of material irradiated by a plane, monochromatic wave with periodic conditions in one or two directions if considering a two- or three-dimensional problem, respectively.  To obtain solutions for the slab cases, Maxwell’s equations will be solved using computational electrodynamics. The proposed theory can be verified by comparing the electrodynamic results against RTE results using effective parameters. </w:t>
       </w:r>
     </w:p>
     <w:p>
@@ -3413,6 +3181,7 @@
           <w:sz w:val="20"/>
           <w:lang w:eastAsia="ko-KR"/>
         </w:rPr>
+        <w:lastRenderedPageBreak/>
         <w:t>modeling of electromagnetic scattering by discrete and discretely heterogeneous random</w:t>
       </w:r>
       <w:r>
@@ -3481,6 +3250,159 @@
           <w:lang w:eastAsia="ko-KR"/>
         </w:rPr>
         <w:tab/>
+        <w:t xml:space="preserve">M.I. Mishchenko. </w:t>
+      </w:r>
+      <w:r>
+        <w:rPr>
+          <w:rFonts w:ascii="Times New Roman" w:eastAsia="Malgun Gothic" w:hAnsi="Times New Roman"/>
+          <w:color w:val="000000"/>
+          <w:sz w:val="20"/>
+          <w:lang w:eastAsia="ko-KR"/>
+        </w:rPr>
+        <w:t xml:space="preserve">Poynting–stokes tensor and radiative transfer in discrete random media: the microphysical paradigm. </w:t>
+      </w:r>
+      <w:r>
+        <w:rPr>
+          <w:rFonts w:ascii="Times New Roman" w:eastAsia="Malgun Gothic" w:hAnsi="Times New Roman"/>
+          <w:i/>
+          <w:color w:val="000000"/>
+          <w:sz w:val="20"/>
+          <w:lang w:eastAsia="ko-KR"/>
+        </w:rPr>
+        <w:t>Optics express</w:t>
+      </w:r>
+      <w:r>
+        <w:rPr>
+          <w:rFonts w:ascii="Times New Roman" w:eastAsia="Malgun Gothic" w:hAnsi="Times New Roman"/>
+          <w:color w:val="000000"/>
+          <w:sz w:val="20"/>
+          <w:lang w:eastAsia="ko-KR"/>
+        </w:rPr>
+        <w:t xml:space="preserve"> 18.19 (2010): 19770-19791.</w:t>
+      </w:r>
+    </w:p>
+    <w:p>
+      <w:pPr>
+        <w:spacing w:after="40"/>
+        <w:ind w:left="426" w:hanging="426"/>
+        <w:rPr>
+          <w:rFonts w:ascii="Times New Roman" w:eastAsia="Malgun Gothic" w:hAnsi="Times New Roman"/>
+          <w:color w:val="000000"/>
+          <w:sz w:val="20"/>
+          <w:lang w:eastAsia="ko-KR"/>
+        </w:rPr>
+      </w:pPr>
+      <w:r>
+        <w:rPr>
+          <w:rFonts w:ascii="Times New Roman" w:eastAsia="Malgun Gothic" w:hAnsi="Times New Roman"/>
+          <w:color w:val="000000"/>
+          <w:sz w:val="20"/>
+          <w:lang w:eastAsia="ko-KR"/>
+        </w:rPr>
+        <w:t>[8]</w:t>
+      </w:r>
+      <w:r>
+        <w:rPr>
+          <w:rFonts w:ascii="Times New Roman" w:eastAsia="Malgun Gothic" w:hAnsi="Times New Roman"/>
+          <w:color w:val="000000"/>
+          <w:sz w:val="20"/>
+          <w:lang w:eastAsia="ko-KR"/>
+        </w:rPr>
+        <w:tab/>
+      </w:r>
+      <w:r>
+        <w:rPr>
+          <w:rFonts w:ascii="Times New Roman" w:eastAsia="Malgun Gothic" w:hAnsi="Times New Roman"/>
+          <w:color w:val="000000"/>
+          <w:sz w:val="20"/>
+          <w:lang w:eastAsia="ko-KR"/>
+        </w:rPr>
+        <w:t>L</w:t>
+      </w:r>
+      <w:r>
+        <w:rPr>
+          <w:rFonts w:ascii="Times New Roman" w:eastAsia="Malgun Gothic" w:hAnsi="Times New Roman"/>
+          <w:color w:val="000000"/>
+          <w:sz w:val="20"/>
+          <w:lang w:eastAsia="ko-KR"/>
+        </w:rPr>
+        <w:t xml:space="preserve">. Roux, et al. </w:t>
+      </w:r>
+      <w:r>
+        <w:rPr>
+          <w:rFonts w:ascii="Times New Roman" w:eastAsia="Malgun Gothic" w:hAnsi="Times New Roman"/>
+          <w:color w:val="000000"/>
+          <w:sz w:val="20"/>
+          <w:lang w:eastAsia="ko-KR"/>
+        </w:rPr>
+        <w:t xml:space="preserve">Scattering by a slab containing randomly located cylinders: comparison between radiative transfer </w:t>
+      </w:r>
+      <w:r>
+        <w:rPr>
+          <w:rFonts w:ascii="Times New Roman" w:eastAsia="Malgun Gothic" w:hAnsi="Times New Roman"/>
+          <w:color w:val="000000"/>
+          <w:sz w:val="20"/>
+          <w:lang w:eastAsia="ko-KR"/>
+        </w:rPr>
+        <w:t>and electromagnetic simulation.</w:t>
+      </w:r>
+      <w:r>
+        <w:rPr>
+          <w:rFonts w:ascii="Times New Roman" w:eastAsia="Malgun Gothic" w:hAnsi="Times New Roman"/>
+          <w:color w:val="000000"/>
+          <w:sz w:val="20"/>
+          <w:lang w:eastAsia="ko-KR"/>
+        </w:rPr>
+        <w:t xml:space="preserve"> </w:t>
+      </w:r>
+      <w:r>
+        <w:rPr>
+          <w:rFonts w:ascii="Times New Roman" w:eastAsia="Malgun Gothic" w:hAnsi="Times New Roman"/>
+          <w:i/>
+          <w:color w:val="000000"/>
+          <w:sz w:val="20"/>
+          <w:lang w:eastAsia="ko-KR"/>
+        </w:rPr>
+        <w:t>JOSA A</w:t>
+      </w:r>
+      <w:r>
+        <w:rPr>
+          <w:rFonts w:ascii="Times New Roman" w:eastAsia="Malgun Gothic" w:hAnsi="Times New Roman"/>
+          <w:color w:val="000000"/>
+          <w:sz w:val="20"/>
+          <w:lang w:eastAsia="ko-KR"/>
+        </w:rPr>
+        <w:t xml:space="preserve"> 18.2 (2001): 374-384.</w:t>
+      </w:r>
+    </w:p>
+    <w:p>
+      <w:pPr>
+        <w:spacing w:after="40"/>
+        <w:ind w:left="426" w:hanging="426"/>
+        <w:rPr>
+          <w:rFonts w:ascii="Times New Roman" w:eastAsia="Malgun Gothic" w:hAnsi="Times New Roman"/>
+          <w:color w:val="000000"/>
+          <w:sz w:val="20"/>
+          <w:lang w:eastAsia="ko-KR"/>
+        </w:rPr>
+      </w:pPr>
+      <w:r>
+        <w:rPr>
+          <w:rFonts w:ascii="Times New Roman" w:eastAsia="Malgun Gothic" w:hAnsi="Times New Roman"/>
+          <w:color w:val="000000"/>
+          <w:sz w:val="20"/>
+          <w:lang w:eastAsia="ko-KR"/>
+        </w:rPr>
+        <w:t>[9]</w:t>
+      </w:r>
+      <w:r>
+        <w:rPr>
+          <w:rFonts w:ascii="Times New Roman" w:eastAsia="Malgun Gothic" w:hAnsi="Times New Roman"/>
+          <w:color w:val="000000"/>
+          <w:sz w:val="20"/>
+          <w:lang w:eastAsia="ko-KR"/>
+        </w:rPr>
+        <w:tab/>
       </w:r>
       <w:r>
         <w:rPr>
@@ -3598,6 +3520,19 @@
     </w:p>
     <w:p>
       <w:pPr>
+        <w:jc w:val="center"/>
+        <w:rPr>
+          <w:rFonts w:ascii="Times New Roman" w:eastAsia="Malgun Gothic" w:hAnsi="Times New Roman"/>
+          <w:color w:val="000000"/>
+          <w:sz w:val="20"/>
+          <w:lang w:eastAsia="ko-KR"/>
+        </w:rPr>
+      </w:pPr>
+      <w:bookmarkStart w:id="7" w:name="_GoBack"/>
+      <w:bookmarkEnd w:id="7"/>
+    </w:p>
+    <w:p>
+      <w:pPr>
         <w:spacing w:after="40"/>
         <w:rPr>
           <w:rFonts w:ascii="Times New Roman" w:eastAsia="Malgun Gothic" w:hAnsi="Times New Roman"/>
@@ -3606,8 +3541,6 @@
           <w:lang w:eastAsia="ko-KR"/>
         </w:rPr>
       </w:pPr>
-      <w:bookmarkStart w:id="19" w:name="_GoBack"/>
-      <w:bookmarkEnd w:id="19"/>
     </w:p>
     <w:sectPr>
       <w:headerReference w:type="default" r:id="rId49"/>
@@ -3639,22 +3572,22 @@
       </w:r>
     </w:p>
   </w:comment>
-  <w:comment w:id="1" w:author="CECS" w:date="2017-04-08T10:47:00Z" w:initials="C">
+  <w:comment w:id="1" w:author="Vincent Wheeler" w:date="2017-04-10T12:55:00Z" w:initials="VW">
     <w:p>
       <w:pPr>
         <w:pStyle w:val="CommentText"/>
       </w:pPr>
       <w:r>
-        <w:t>“</w:t>
-      </w:r>
-      <w:r>
         <w:rPr>
           <w:rStyle w:val="CommentReference"/>
         </w:rPr>
         <w:annotationRef/>
       </w:r>
       <w:r>
-        <w:t>to modeling” or “to be modeled” or “to models”?</w:t>
+        <w:rPr>
+          <w:rStyle w:val="CommentReference"/>
+        </w:rPr>
+        <w:t xml:space="preserve">I took the mathematical notation from reference [5] if that is what you are talking about.  Is this what you mean by nomenclature?  I have defined everything as I introduce it so I do not think it will be confusing. </w:t>
       </w:r>
     </w:p>
   </w:comment>
@@ -3670,11 +3603,11 @@
         <w:annotationRef/>
       </w:r>
       <w:r>
-        <w:t>If hetero-structured, then also multi-scale</w:t>
+        <w:t>Is it correct?</w:t>
       </w:r>
     </w:p>
   </w:comment>
-  <w:comment w:id="3" w:author="CECS" w:date="2017-04-08T10:47:00Z" w:initials="C">
+  <w:comment w:id="3" w:author="Vincent Wheeler" w:date="2017-04-10T12:19:00Z" w:initials="VW">
     <w:p>
       <w:pPr>
         <w:pStyle w:val="CommentText"/>
@@ -3686,11 +3619,11 @@
         <w:annotationRef/>
       </w:r>
       <w:r>
-        <w:t>I believe it is correct to say that the light has only one “behaviour” or nature, if it exists at all as such... Due to our imperfect understanding and observations, we can only formulate theories that describe what we see with our limited senses and understand with our state-of-the-art brains (who knows to what the human brain will evolve), directly or through experiments. These descriptions are disparate and we try to bring them in agreement with each other.</w:t>
+        <w:t>No, because I am using an “RTE” that is defined in terms of an energy density.  So the sigma here is a quantity with units per time and in the “traditional Modest version” it is per length.</w:t>
       </w:r>
     </w:p>
   </w:comment>
-  <w:comment w:id="4" w:author="CECS" w:date="2017-04-08T10:47:00Z" w:initials="C">
+  <w:comment w:id="4" w:author="CECS" w:date="2017-04-08T10:54:00Z" w:initials="C">
     <w:p>
       <w:pPr>
         <w:pStyle w:val="CommentText"/>
@@ -3702,11 +3635,11 @@
         <w:annotationRef/>
       </w:r>
       <w:r>
-        <w:t>I believe present perfect is used only to introduce a sentence, paragraph, and all other things in the “present perfect” chain are reported in past at least my English books say that including those for technical writing (based on BrE – published by Oxford). Please check (may differ AmE and BrE).</w:t>
+        <w:t>Host medium? How to determine which one is the background medium?</w:t>
       </w:r>
     </w:p>
   </w:comment>
-  <w:comment w:id="5" w:author="CECS" w:date="2017-04-08T10:47:00Z" w:initials="C">
+  <w:comment w:id="5" w:author="Vincent Wheeler" w:date="2017-04-10T07:17:00Z" w:initials="VW">
     <w:p>
       <w:pPr>
         <w:pStyle w:val="CommentText"/>
@@ -3718,11 +3651,11 @@
         <w:annotationRef/>
       </w:r>
       <w:r>
-        <w:t>If energy transfer is correct than the RTE is valid since it is a conservation equation. If the net energy, translated into an “effective” intensity is conserved in a unit volume, time interval, wavelength and solid angle, than the RTE is fine. Please try to reformulate, which traditional assumptions may not be valid in the case you study, and think if they actually are needed for an abstract RTE to be valid. What is then the role of the coefficients? Perhaps their interpretation changes, but then simultaneously with that of the intensity in your case, but if both are defined in a way to conserve the energy, then I do not see any reason to call the RTE to be invalid. Another question is what is the exact physical interpretation of the RTE. Remember that QM was invented by calling it an approximation or invalid, and then actually it was shown that it works more fundamentally than the "valid" theories known prior to inventing QM.</w:t>
+        <w:t>It is the one the scatterers are sitting in.  If we had a dense material this may not be clear, but I have specified here that I have a dilute collection of scatterers.</w:t>
       </w:r>
     </w:p>
   </w:comment>
-  <w:comment w:id="6" w:author="CECS" w:date="2017-04-08T11:11:00Z" w:initials="C">
+  <w:comment w:id="6" w:author="CECS" w:date="2017-04-08T10:56:00Z" w:initials="C">
     <w:p>
       <w:pPr>
         <w:pStyle w:val="CommentText"/>
@@ -3734,202 +3667,7 @@
         <w:annotationRef/>
       </w:r>
       <w:r>
-        <w:t>Do you mean non-absorbing? Note that a medium can be scattering irrespectively of the other phenomena present. Please use exclusive language here. E.g. non-absorbing, non-emitting (the latter is cold - fine) or only-scattering (this one which sounds strange to me).</w:t>
-      </w:r>
-    </w:p>
-  </w:comment>
-  <w:comment w:id="7" w:author="CECS" w:date="2017-04-08T10:47:00Z" w:initials="C">
-    <w:p>
-      <w:pPr>
-        <w:pStyle w:val="CommentText"/>
-      </w:pPr>
-      <w:r>
-        <w:rPr>
-          <w:rStyle w:val="CommentReference"/>
-        </w:rPr>
-        <w:annotationRef/>
-      </w:r>
-      <w:r>
-        <w:t>Is it correct?</w:t>
-      </w:r>
-    </w:p>
-  </w:comment>
-  <w:comment w:id="8" w:author="CECS" w:date="2017-04-08T10:48:00Z" w:initials="C">
-    <w:p>
-      <w:pPr>
-        <w:pStyle w:val="CommentText"/>
-      </w:pPr>
-      <w:r>
-        <w:rPr>
-          <w:rStyle w:val="CommentReference"/>
-        </w:rPr>
-        <w:annotationRef/>
-      </w:r>
-      <w:r>
-        <w:t>It is easier to insert single symbols directly inline rather than through equations to keep the proper format (size) and alignment.</w:t>
-      </w:r>
-    </w:p>
-  </w:comment>
-  <w:comment w:id="9" w:author="CECS" w:date="2017-04-08T10:50:00Z" w:initials="C">
-    <w:p>
-      <w:pPr>
-        <w:pStyle w:val="CommentText"/>
-      </w:pPr>
-      <w:r>
-        <w:rPr>
-          <w:rStyle w:val="CommentReference"/>
-        </w:rPr>
-        <w:annotationRef/>
-      </w:r>
-      <w:r>
-        <w:t>A space is inserted between two unit symbols if there is no superscript after the first one. In LaTeX, this space is \usk or \, but in the mightly MS Word we can only use a standard blank character...</w:t>
-      </w:r>
-    </w:p>
-  </w:comment>
-  <w:comment w:id="10" w:author="CECS" w:date="2017-04-08T10:57:00Z" w:initials="C">
-    <w:p>
-      <w:pPr>
-        <w:pStyle w:val="CommentText"/>
-      </w:pPr>
-      <w:r>
-        <w:rPr>
-          <w:rStyle w:val="CommentReference"/>
-        </w:rPr>
-        <w:annotationRef/>
-      </w:r>
-      <w:r>
-        <w:t>I would read this sentence “an ar te e” rather than “a Radiative Transfer Equation”. See the usage of articles in front of abbreviations – please double check this and other places in this document. You may also consider using “the” in this case if but I am not sure if that was correct.</w:t>
-      </w:r>
-    </w:p>
-  </w:comment>
-  <w:comment w:id="11" w:author="CECS" w:date="2017-04-08T10:54:00Z" w:initials="C">
-    <w:p>
-      <w:pPr>
-        <w:pStyle w:val="CommentText"/>
-      </w:pPr>
-      <w:r>
-        <w:rPr>
-          <w:rStyle w:val="CommentReference"/>
-        </w:rPr>
-        <w:annotationRef/>
-      </w:r>
-      <w:r>
-        <w:t>Host medium? How to determine which one is the background medium?</w:t>
-      </w:r>
-    </w:p>
-  </w:comment>
-  <w:comment w:id="12" w:author="CECS" w:date="2017-04-08T10:56:00Z" w:initials="C">
-    <w:p>
-      <w:pPr>
-        <w:pStyle w:val="CommentText"/>
-      </w:pPr>
-      <w:r>
-        <w:rPr>
-          <w:rStyle w:val="CommentReference"/>
-        </w:rPr>
-        <w:annotationRef/>
-      </w:r>
-      <w:r>
         <w:t>Please try to rewrite by using a more direct language – instead of explaining what you do not want to do, you may say first what you want to do instead of alternative approaches such as xyz because abc.</w:t>
-      </w:r>
-    </w:p>
-  </w:comment>
-  <w:comment w:id="13" w:author="CECS" w:date="2017-04-08T11:06:00Z" w:initials="C">
-    <w:p>
-      <w:pPr>
-        <w:pStyle w:val="CommentText"/>
-      </w:pPr>
-      <w:r>
-        <w:rPr>
-          <w:rStyle w:val="CommentReference"/>
-        </w:rPr>
-        <w:annotationRef/>
-      </w:r>
-      <w:r>
-        <w:t>It would be good to spell out EM, RTE and DE in the caption or right away in the pictures.</w:t>
-      </w:r>
-    </w:p>
-  </w:comment>
-  <w:comment w:id="14" w:author="CECS" w:date="2017-04-08T11:08:00Z" w:initials="C">
-    <w:p>
-      <w:pPr>
-        <w:pStyle w:val="CommentText"/>
-      </w:pPr>
-      <w:r>
-        <w:rPr>
-          <w:rStyle w:val="CommentReference"/>
-        </w:rPr>
-        <w:annotationRef/>
-      </w:r>
-      <w:r>
-        <w:t>I think you can easily replace thermochemical reactor with device here. Your study is so fundamental that it is sufficient to mention solar thermochemistry just in the introduction for the purpose of motivation, but after that – try to use wording that is inclusive (i.e. presents your study as universally as possible).</w:t>
-      </w:r>
-    </w:p>
-  </w:comment>
-  <w:comment w:id="15" w:author="CECS" w:date="2017-04-08T10:47:00Z" w:initials="C">
-    <w:p>
-      <w:pPr>
-        <w:pStyle w:val="CommentText"/>
-      </w:pPr>
-      <w:r>
-        <w:rPr>
-          <w:rStyle w:val="CommentReference"/>
-        </w:rPr>
-        <w:annotationRef/>
-      </w:r>
-      <w:r>
-        <w:t>What is it? 1D slab? Please be specific.</w:t>
-      </w:r>
-    </w:p>
-  </w:comment>
-  <w:comment w:id="16" w:author="CECS" w:date="2017-04-08T10:47:00Z" w:initials="C">
-    <w:p>
-      <w:pPr>
-        <w:pStyle w:val="CommentText"/>
-      </w:pPr>
-      <w:r>
-        <w:rPr>
-          <w:rStyle w:val="CommentReference"/>
-        </w:rPr>
-        <w:annotationRef/>
-      </w:r>
-      <w:r>
-        <w:t>I am confused which geometry is proposed in this sentence (the latter, the infinite, etc). Please try to present the validation logically, almost like a recipe, so that any reader can follow easily.</w:t>
-      </w:r>
-    </w:p>
-  </w:comment>
-  <w:comment w:id="17" w:author="CECS" w:date="2017-04-08T10:47:00Z" w:initials="C">
-    <w:p>
-      <w:pPr>
-        <w:pStyle w:val="CommentText"/>
-      </w:pPr>
-      <w:r>
-        <w:rPr>
-          <w:rStyle w:val="CommentReference"/>
-        </w:rPr>
-        <w:annotationRef/>
-      </w:r>
-      <w:r>
-        <w:t>This is not so important for this short publication. There may be other parameters that you will need to reconsider once you obtain the first results, so I would not discuss on one or two of them and skip the others – instead describe them all and how they were set in the next paper that will present the complete method and the results.</w:t>
-      </w:r>
-    </w:p>
-  </w:comment>
-  <w:comment w:id="18" w:author="CECS" w:date="2017-04-08T10:47:00Z" w:initials="C">
-    <w:p>
-      <w:pPr>
-        <w:pStyle w:val="CommentText"/>
-      </w:pPr>
-      <w:r>
-        <w:t>“</w:t>
-      </w:r>
-      <w:r>
-        <w:rPr>
-          <w:rStyle w:val="CommentReference"/>
-        </w:rPr>
-        <w:annotationRef/>
-      </w:r>
-      <w:r>
-        <w:t>definite”?</w:t>
       </w:r>
     </w:p>
   </w:comment>
@@ -3938,47 +3676,25 @@
 
 <file path=word/commentsExtended.xml><?xml version="1.0" encoding="utf-8"?>
 <w15:commentsEx xmlns:wpc="http://schemas.microsoft.com/office/word/2010/wordprocessingCanvas" xmlns:cx="http://schemas.microsoft.com/office/drawing/2014/chartex" xmlns:cx1="http://schemas.microsoft.com/office/drawing/2015/9/8/chartex" xmlns:cx2="http://schemas.microsoft.com/office/drawing/2015/10/21/chartex" xmlns:cx3="http://schemas.microsoft.com/office/drawing/2016/5/9/chartex" xmlns:cx4="http://schemas.microsoft.com/office/drawing/2016/5/10/chartex" xmlns:cx5="http://schemas.microsoft.com/office/drawing/2016/5/11/chartex" xmlns:cx6="http://schemas.microsoft.com/office/drawing/2016/5/12/chartex" xmlns:cx7="http://schemas.microsoft.com/office/drawing/2016/5/13/chartex" xmlns:cx8="http://schemas.microsoft.com/office/drawing/2016/5/14/chartex" xmlns:mc="http://schemas.openxmlformats.org/markup-compatibility/2006" xmlns:aink="http://schemas.microsoft.com/office/drawing/2016/ink" xmlns:am3d="http://schemas.microsoft.com/office/drawing/2017/model3d" xmlns:o="urn:schemas-microsoft-com:office:office" xmlns:r="http://schemas.openxmlformats.org/officeDocument/2006/relationships" xmlns:m="http://schemas.openxmlformats.org/officeDocument/2006/math" xmlns:v="urn:schemas-microsoft-com:vml" xmlns:wp14="http://schemas.microsoft.com/office/word/2010/wordprocessingDrawing" xmlns:wp="http://schemas.openxmlformats.org/drawingml/2006/wordprocessingDrawing" xmlns:w10="urn:schemas-microsoft-com:office:word" xmlns:w="http://schemas.openxmlformats.org/wordprocessingml/2006/main" xmlns:w14="http://schemas.microsoft.com/office/word/2010/wordml" xmlns:w15="http://schemas.microsoft.com/office/word/2012/wordml" xmlns:w16cid="http://schemas.microsoft.com/office/word/2016/wordml/cid" xmlns:w16se="http://schemas.microsoft.com/office/word/2015/wordml/symex" xmlns:wpg="http://schemas.microsoft.com/office/word/2010/wordprocessingGroup" xmlns:wpi="http://schemas.microsoft.com/office/word/2010/wordprocessingInk" xmlns:wne="http://schemas.microsoft.com/office/word/2006/wordml" xmlns:wps="http://schemas.microsoft.com/office/word/2010/wordprocessingShape" mc:Ignorable="w14 w15 w16se w16cid wp14">
-  <w15:commentEx w15:paraId="7E906ED2" w15:done="0"/>
-  <w15:commentEx w15:paraId="05F8734A" w15:done="0"/>
-  <w15:commentEx w15:paraId="276BA13F" w15:done="0"/>
-  <w15:commentEx w15:paraId="6715ACAD" w15:done="0"/>
-  <w15:commentEx w15:paraId="458E4AEE" w15:done="0"/>
-  <w15:commentEx w15:paraId="7EDD5D61" w15:done="0"/>
-  <w15:commentEx w15:paraId="0D54590A" w15:done="0"/>
-  <w15:commentEx w15:paraId="77E87F6A" w15:done="0"/>
-  <w15:commentEx w15:paraId="2D6CFAD9" w15:done="0"/>
-  <w15:commentEx w15:paraId="48E01BB1" w15:done="0"/>
-  <w15:commentEx w15:paraId="58932C5E" w15:done="0"/>
-  <w15:commentEx w15:paraId="2119EE8A" w15:done="0"/>
-  <w15:commentEx w15:paraId="7AE0D62F" w15:done="0"/>
-  <w15:commentEx w15:paraId="1E85AFCE" w15:done="0"/>
-  <w15:commentEx w15:paraId="09B62684" w15:done="0"/>
-  <w15:commentEx w15:paraId="2BF03DAB" w15:done="0"/>
-  <w15:commentEx w15:paraId="3A7A86F0" w15:done="0"/>
-  <w15:commentEx w15:paraId="09977969" w15:done="0"/>
-  <w15:commentEx w15:paraId="13196AEB" w15:done="0"/>
+  <w15:commentEx w15:paraId="1D5E8447" w15:done="0"/>
+  <w15:commentEx w15:paraId="4E056438" w15:paraIdParent="1D5E8447" w15:done="0"/>
+  <w15:commentEx w15:paraId="3FE29CAC" w15:done="0"/>
+  <w15:commentEx w15:paraId="73A154A3" w15:paraIdParent="3FE29CAC" w15:done="0"/>
+  <w15:commentEx w15:paraId="0F38EF79" w15:done="0"/>
+  <w15:commentEx w15:paraId="1647AAFC" w15:paraIdParent="0F38EF79" w15:done="0"/>
+  <w15:commentEx w15:paraId="56773799" w15:done="0"/>
 </w15:commentsEx>
 </file>
 
 <file path=word/commentsIds.xml><?xml version="1.0" encoding="utf-8"?>
 <w16cid:commentsIds xmlns:wpc="http://schemas.microsoft.com/office/word/2010/wordprocessingCanvas" xmlns:cx="http://schemas.microsoft.com/office/drawing/2014/chartex" xmlns:cx1="http://schemas.microsoft.com/office/drawing/2015/9/8/chartex" xmlns:cx2="http://schemas.microsoft.com/office/drawing/2015/10/21/chartex" xmlns:cx3="http://schemas.microsoft.com/office/drawing/2016/5/9/chartex" xmlns:cx4="http://schemas.microsoft.com/office/drawing/2016/5/10/chartex" xmlns:cx5="http://schemas.microsoft.com/office/drawing/2016/5/11/chartex" xmlns:cx6="http://schemas.microsoft.com/office/drawing/2016/5/12/chartex" xmlns:cx7="http://schemas.microsoft.com/office/drawing/2016/5/13/chartex" xmlns:cx8="http://schemas.microsoft.com/office/drawing/2016/5/14/chartex" xmlns:mc="http://schemas.openxmlformats.org/markup-compatibility/2006" xmlns:aink="http://schemas.microsoft.com/office/drawing/2016/ink" xmlns:am3d="http://schemas.microsoft.com/office/drawing/2017/model3d" xmlns:o="urn:schemas-microsoft-com:office:office" xmlns:r="http://schemas.openxmlformats.org/officeDocument/2006/relationships" xmlns:m="http://schemas.openxmlformats.org/officeDocument/2006/math" xmlns:v="urn:schemas-microsoft-com:vml" xmlns:wp14="http://schemas.microsoft.com/office/word/2010/wordprocessingDrawing" xmlns:wp="http://schemas.openxmlformats.org/drawingml/2006/wordprocessingDrawing" xmlns:w10="urn:schemas-microsoft-com:office:word" xmlns:w="http://schemas.openxmlformats.org/wordprocessingml/2006/main" xmlns:w14="http://schemas.microsoft.com/office/word/2010/wordml" xmlns:w15="http://schemas.microsoft.com/office/word/2012/wordml" xmlns:w16cid="http://schemas.microsoft.com/office/word/2016/wordml/cid" xmlns:w16se="http://schemas.microsoft.com/office/word/2015/wordml/symex" xmlns:wpg="http://schemas.microsoft.com/office/word/2010/wordprocessingGroup" xmlns:wpi="http://schemas.microsoft.com/office/word/2010/wordprocessingInk" xmlns:wne="http://schemas.microsoft.com/office/word/2006/wordml" xmlns:wps="http://schemas.microsoft.com/office/word/2010/wordprocessingShape" mc:Ignorable="w14 w15 w16se w16cid wp14">
-  <w16cid:commentId w16cid:paraId="7E906ED2" w16cid:durableId="1D10D085"/>
-  <w16cid:commentId w16cid:paraId="05F8734A" w16cid:durableId="1D10D086"/>
-  <w16cid:commentId w16cid:paraId="276BA13F" w16cid:durableId="1D10D087"/>
-  <w16cid:commentId w16cid:paraId="458E4AEE" w16cid:durableId="1D10D089"/>
-  <w16cid:commentId w16cid:paraId="7EDD5D61" w16cid:durableId="1D10D08A"/>
-  <w16cid:commentId w16cid:paraId="0D54590A" w16cid:durableId="1D10D08B"/>
-  <w16cid:commentId w16cid:paraId="77E87F6A" w16cid:durableId="1D10D08C"/>
-  <w16cid:commentId w16cid:paraId="2D6CFAD9" w16cid:durableId="1D10D08D"/>
-  <w16cid:commentId w16cid:paraId="48E01BB1" w16cid:durableId="1D10D08E"/>
-  <w16cid:commentId w16cid:paraId="58932C5E" w16cid:durableId="1D10D08F"/>
-  <w16cid:commentId w16cid:paraId="2119EE8A" w16cid:durableId="1D10D090"/>
-  <w16cid:commentId w16cid:paraId="7AE0D62F" w16cid:durableId="1D10D091"/>
-  <w16cid:commentId w16cid:paraId="1E85AFCE" w16cid:durableId="1D10D092"/>
-  <w16cid:commentId w16cid:paraId="09B62684" w16cid:durableId="1D10D093"/>
-  <w16cid:commentId w16cid:paraId="2BF03DAB" w16cid:durableId="1D10D094"/>
-  <w16cid:commentId w16cid:paraId="3A7A86F0" w16cid:durableId="1D10D095"/>
-  <w16cid:commentId w16cid:paraId="13196AEB" w16cid:durableId="1D10D097"/>
+  <w16cid:commentId w16cid:paraId="1D5E8447" w16cid:durableId="1D10CFEE"/>
+  <w16cid:commentId w16cid:paraId="4E056438" w16cid:durableId="1D10CFEF"/>
+  <w16cid:commentId w16cid:paraId="3FE29CAC" w16cid:durableId="1D10CFF2"/>
+  <w16cid:commentId w16cid:paraId="73A154A3" w16cid:durableId="1D10CFF3"/>
+  <w16cid:commentId w16cid:paraId="0F38EF79" w16cid:durableId="1D10CFF4"/>
+  <w16cid:commentId w16cid:paraId="1647AAFC" w16cid:durableId="1D10CFF5"/>
+  <w16cid:commentId w16cid:paraId="56773799" w16cid:durableId="1D10CFF6"/>
 </w16cid:commentsIds>
 </file>
 
@@ -4271,6 +3987,14 @@
     <w:abstractNumId w:val="1"/>
   </w:num>
 </w:numbering>
+</file>
+
+<file path=word/people.xml><?xml version="1.0" encoding="utf-8"?>
+<w15:people xmlns:wpc="http://schemas.microsoft.com/office/word/2010/wordprocessingCanvas" xmlns:cx="http://schemas.microsoft.com/office/drawing/2014/chartex" xmlns:cx1="http://schemas.microsoft.com/office/drawing/2015/9/8/chartex" xmlns:cx2="http://schemas.microsoft.com/office/drawing/2015/10/21/chartex" xmlns:cx3="http://schemas.microsoft.com/office/drawing/2016/5/9/chartex" xmlns:cx4="http://schemas.microsoft.com/office/drawing/2016/5/10/chartex" xmlns:cx5="http://schemas.microsoft.com/office/drawing/2016/5/11/chartex" xmlns:cx6="http://schemas.microsoft.com/office/drawing/2016/5/12/chartex" xmlns:cx7="http://schemas.microsoft.com/office/drawing/2016/5/13/chartex" xmlns:cx8="http://schemas.microsoft.com/office/drawing/2016/5/14/chartex" xmlns:mc="http://schemas.openxmlformats.org/markup-compatibility/2006" xmlns:aink="http://schemas.microsoft.com/office/drawing/2016/ink" xmlns:am3d="http://schemas.microsoft.com/office/drawing/2017/model3d" xmlns:o="urn:schemas-microsoft-com:office:office" xmlns:r="http://schemas.openxmlformats.org/officeDocument/2006/relationships" xmlns:m="http://schemas.openxmlformats.org/officeDocument/2006/math" xmlns:v="urn:schemas-microsoft-com:vml" xmlns:wp14="http://schemas.microsoft.com/office/word/2010/wordprocessingDrawing" xmlns:wp="http://schemas.openxmlformats.org/drawingml/2006/wordprocessingDrawing" xmlns:w10="urn:schemas-microsoft-com:office:word" xmlns:w="http://schemas.openxmlformats.org/wordprocessingml/2006/main" xmlns:w14="http://schemas.microsoft.com/office/word/2010/wordml" xmlns:w15="http://schemas.microsoft.com/office/word/2012/wordml" xmlns:w16cid="http://schemas.microsoft.com/office/word/2016/wordml/cid" xmlns:w16se="http://schemas.microsoft.com/office/word/2015/wordml/symex" xmlns:wpg="http://schemas.microsoft.com/office/word/2010/wordprocessingGroup" xmlns:wpi="http://schemas.microsoft.com/office/word/2010/wordprocessingInk" xmlns:wne="http://schemas.microsoft.com/office/word/2006/wordml" xmlns:wps="http://schemas.microsoft.com/office/word/2010/wordprocessingShape" mc:Ignorable="w14 w15 w16se w16cid wp14">
+  <w15:person w15:author="Vincent Wheeler">
+    <w15:presenceInfo w15:providerId="Windows Live" w15:userId="e883cabb695ca8a6"/>
+  </w15:person>
+</w15:people>
 </file>
 
 <file path=word/styles.xml><?xml version="1.0" encoding="utf-8"?>
@@ -5171,7 +4895,7 @@
 </file>
 
 <file path=customXml/itemProps1.xml><?xml version="1.0" encoding="utf-8"?>
-<ds:datastoreItem xmlns:ds="http://schemas.openxmlformats.org/officeDocument/2006/customXml" ds:itemID="{6C365C6A-5363-4391-912E-34A10C040122}">
+<ds:datastoreItem xmlns:ds="http://schemas.openxmlformats.org/officeDocument/2006/customXml" ds:itemID="{453F4839-E78F-4B8D-8E4B-113BEF81C089}">
   <ds:schemaRefs>
     <ds:schemaRef ds:uri="http://schemas.openxmlformats.org/officeDocument/2006/bibliography"/>
   </ds:schemaRefs>

</xml_diff>

<commit_message>
Removed comments, finalized for submission
</commit_message>
<xml_diff>
--- a/nanorad_wheeler_2017.docx
+++ b/nanorad_wheeler_2017.docx
@@ -142,10 +142,10 @@
           <w:color w:val="000000"/>
           <w:szCs w:val="24"/>
         </w:rPr>
-        <w:t>A Homogenization Approach to Multi-Scale Radiative Transfer in Nano-</w:t>
-      </w:r>
-      <w:commentRangeStart w:id="0"/>
-      <w:commentRangeStart w:id="1"/>
+        <w:t>A Homogenization Appro</w:t>
+      </w:r>
+      <w:bookmarkStart w:id="0" w:name="_GoBack"/>
+      <w:bookmarkEnd w:id="0"/>
       <w:r>
         <w:rPr>
           <w:rFonts w:ascii="Times New Roman" w:eastAsia="MS Mincho" w:hAnsi="Times New Roman"/>
@@ -153,21 +153,7 @@
           <w:color w:val="000000"/>
           <w:szCs w:val="24"/>
         </w:rPr>
-        <w:t>Structures</w:t>
-      </w:r>
-      <w:commentRangeEnd w:id="0"/>
-      <w:r>
-        <w:rPr>
-          <w:rStyle w:val="CommentReference"/>
-        </w:rPr>
-        <w:commentReference w:id="0"/>
-      </w:r>
-      <w:commentRangeEnd w:id="1"/>
-      <w:r>
-        <w:rPr>
-          <w:rStyle w:val="CommentReference"/>
-        </w:rPr>
-        <w:commentReference w:id="1"/>
+        <w:t>ach to Multi-Scale Radiative Transfer in Nano-Structures</w:t>
       </w:r>
     </w:p>
     <w:p>
@@ -243,7 +229,7 @@
         </w:rPr>
         <w:t xml:space="preserve">E-mail of corresponding author: </w:t>
       </w:r>
-      <w:hyperlink r:id="rId11" w:history="1">
+      <w:hyperlink r:id="rId8" w:history="1">
         <w:r>
           <w:rPr>
             <w:rStyle w:val="Hyperlink"/>
@@ -575,7 +561,7 @@
         <w:rPr>
           <w:sz w:val="20"/>
         </w:rPr>
-        <w:t xml:space="preserve">The connection between the electrodynamic description of light and the ray description that underlies the RTE in discrete and continuous random media has been explored by numerous authors and was derived explicitly from the underlying electrodynamic equations in limiting cases [5,6,7]. In doing so, these authors have shown that the traditional interpretation of the RTE—in terms of rays traveling through a particulate medium—can be generalized, making its application to diverse physical situation more plausible.  Indeed, the RTE has been shown to agree with electrodynamic simulations for two-dimensional slabs of randomly-located cylinders, even for a system with a size comparable to the wavelength [8].  However, the agreement was shown to break down for cases exhibiting strong dependent scattering for high volume fractions of scatterers. Theoretical developments for discrete random media often exclude this effect by employing the far-field approximation, for example [7].  It has been postulated that by changing the coefficients appearing in the RTE to be effective coefficients, a better agreement is possible for highly dense media [8].  </w:t>
+        <w:t xml:space="preserve">The connection between the electrodynamic description of light and the ray description that underlies the RTE in discrete and continuous random media has been explored by numerous authors and was derived explicitly from the underlying electrodynamic equations in limiting cases [5,6,7,8]. In doing so, these authors have shown that the traditional interpretation of the RTE—in terms of rays traveling through a particulate medium—can be generalized, making its application to diverse physical situation more plausible. Indeed, the RTE has been shown to agree with electrodynamic simulations for two-dimensional slabs of randomly-located cylinders, even for a system with a size comparable to the wavelength [9]. However, the agreement was shown to break down for cases exhibiting strong dependent scattering for high volume fractions of scatterers. Theoretical developments for discrete random media often exclude this effect by employing the far-field approximation, for example [6].  It has been postulated that by changing the coefficients appearing in the RTE to be effective coefficients, a better agreement is possible for highly-dense media [9]. </w:t>
       </w:r>
     </w:p>
     <w:p>
@@ -589,13 +575,13 @@
         <w:rPr>
           <w:sz w:val="20"/>
         </w:rPr>
-        <w:t xml:space="preserve">In this work we propose a method to obtain such effective properties.  As a result, we hope to describe a method where the effective properties of a dependently scattering medium, porous materials in particular, can be </w:t>
-      </w:r>
-      <w:r>
-        <w:rPr>
-          <w:sz w:val="20"/>
-        </w:rPr>
-        <w:t xml:space="preserve">determined from an electrodynamic simulation on a representative volume.  </w:t>
+        <w:t xml:space="preserve">In this work we propose a method to obtain such effective properties. As a result, we hope to describe a method where the effective properties of a dependently scattering medium, porous materials in particular, can be </w:t>
+      </w:r>
+      <w:r>
+        <w:rPr>
+          <w:sz w:val="20"/>
+        </w:rPr>
+        <w:t>determined from an electrodynamic simulation on a representative volume.</w:t>
       </w:r>
     </w:p>
     <w:p>
@@ -667,7 +653,7 @@
         <w:rPr>
           <w:position w:val="-10"/>
         </w:rPr>
-        <w:object w:dxaOrig="1060" w:dyaOrig="300" w14:anchorId="2FCF54F4">
+        <w:object w:dxaOrig="1060" w:dyaOrig="300" w14:anchorId="283A621E">
           <v:shapetype id="_x0000_t75" coordsize="21600,21600" o:spt="75" o:preferrelative="t" path="m@4@5l@4@11@9@11@9@5xe" filled="f" stroked="f">
             <v:stroke joinstyle="miter"/>
             <v:formulas>
@@ -687,10 +673,10 @@
             <v:path o:extrusionok="f" gradientshapeok="t" o:connecttype="rect"/>
             <o:lock v:ext="edit" aspectratio="t"/>
           </v:shapetype>
-          <v:shape id="_x0000_i1321" type="#_x0000_t75" style="width:52.5pt;height:15pt" o:ole="">
-            <v:imagedata r:id="rId12" o:title=""/>
+          <v:shape id="_x0000_i1377" type="#_x0000_t75" style="width:52.5pt;height:15pt" o:ole="">
+            <v:imagedata r:id="rId9" o:title=""/>
           </v:shape>
-          <o:OLEObject Type="Embed" ProgID="Equation.DSMT4" ShapeID="_x0000_i1321" DrawAspect="Content" ObjectID="_1561383540" r:id="rId13"/>
+          <o:OLEObject Type="Embed" ProgID="Equation.DSMT4" ShapeID="_x0000_i1377" DrawAspect="Content" ObjectID="_1561384997" r:id="rId10"/>
         </w:object>
       </w:r>
       <w:r>
@@ -722,11 +708,11 @@
           <w:position w:val="-14"/>
           <w:lang w:eastAsia="ko-KR"/>
         </w:rPr>
-        <w:object w:dxaOrig="2480" w:dyaOrig="380" w14:anchorId="3FFACE69">
-          <v:shape id="_x0000_i1322" type="#_x0000_t75" style="width:123.75pt;height:18.75pt" o:ole="">
-            <v:imagedata r:id="rId14" o:title=""/>
+        <w:object w:dxaOrig="2480" w:dyaOrig="380" w14:anchorId="62D2F2F6">
+          <v:shape id="_x0000_i1378" type="#_x0000_t75" style="width:123.75pt;height:18.75pt" o:ole="">
+            <v:imagedata r:id="rId11" o:title=""/>
           </v:shape>
-          <o:OLEObject Type="Embed" ProgID="Equation.DSMT4" ShapeID="_x0000_i1322" DrawAspect="Content" ObjectID="_1561383541" r:id="rId15"/>
+          <o:OLEObject Type="Embed" ProgID="Equation.DSMT4" ShapeID="_x0000_i1378" DrawAspect="Content" ObjectID="_1561384998" r:id="rId12"/>
         </w:object>
       </w:r>
       <w:r>
@@ -868,16 +854,6 @@
         <w:rPr>
           <w:rFonts w:ascii="Times New Roman" w:eastAsia="Malgun Gothic" w:hAnsi="Times New Roman"/>
           <w:bCs/>
-          <w:color w:val="000000"/>
-          <w:sz w:val="20"/>
-          <w:lang w:eastAsia="ko-KR"/>
-        </w:rPr>
-        <w:sym w:font="Symbol" w:char="F020"/>
-      </w:r>
-      <w:r>
-        <w:rPr>
-          <w:rFonts w:ascii="Times New Roman" w:eastAsia="Malgun Gothic" w:hAnsi="Times New Roman"/>
-          <w:bCs/>
           <w:i/>
           <w:color w:val="000000"/>
           <w:sz w:val="20"/>
@@ -896,86 +872,332 @@
         <w:rPr>
           <w:sz w:val="20"/>
         </w:rPr>
+        <w:t>is the scattering</w:t>
+      </w:r>
+      <w:r>
+        <w:rPr>
+          <w:sz w:val="20"/>
+        </w:rPr>
+        <w:t xml:space="preserve"> rate, </w:t>
+      </w:r>
+      <w:r>
+        <w:rPr>
+          <w:i/>
+          <w:sz w:val="20"/>
+        </w:rPr>
+        <w:t>k</w:t>
+      </w:r>
+      <w:r>
+        <w:rPr>
+          <w:sz w:val="20"/>
+        </w:rPr>
+        <w:t xml:space="preserve"> is the wave-vector, </w:t>
+      </w:r>
+      <w:r>
+        <w:rPr>
+          <w:position w:val="-14"/>
+          <w:sz w:val="20"/>
+        </w:rPr>
+        <w:object w:dxaOrig="1380" w:dyaOrig="380" w14:anchorId="51BFADF1">
+          <v:shape id="_x0000_i1379" type="#_x0000_t75" style="width:69pt;height:18.75pt" o:ole="">
+            <v:imagedata r:id="rId13" o:title=""/>
+          </v:shape>
+          <o:OLEObject Type="Embed" ProgID="Equation.DSMT4" ShapeID="_x0000_i1379" DrawAspect="Content" ObjectID="_1561384999" r:id="rId14"/>
+        </w:object>
+      </w:r>
+      <w:r>
+        <w:rPr>
+          <w:position w:val="-14"/>
+          <w:sz w:val="20"/>
+        </w:rPr>
+        <w:t xml:space="preserve"> </w:t>
+      </w:r>
+      <w:r>
+        <w:rPr>
+          <w:sz w:val="20"/>
+        </w:rPr>
         <w:t xml:space="preserve">is the </w:t>
       </w:r>
-      <w:commentRangeStart w:id="2"/>
-      <w:commentRangeStart w:id="3"/>
-      <w:r>
-        <w:rPr>
-          <w:sz w:val="20"/>
-        </w:rPr>
-        <w:t>scattering</w:t>
-      </w:r>
-      <w:r>
-        <w:rPr>
-          <w:sz w:val="20"/>
-        </w:rPr>
-        <w:t xml:space="preserve"> rate,</w:t>
-      </w:r>
-      <w:commentRangeEnd w:id="2"/>
-      <w:r>
-        <w:rPr>
-          <w:rStyle w:val="CommentReference"/>
-        </w:rPr>
-        <w:commentReference w:id="2"/>
-      </w:r>
-      <w:commentRangeEnd w:id="3"/>
-      <w:r>
-        <w:rPr>
-          <w:rStyle w:val="CommentReference"/>
-        </w:rPr>
-        <w:commentReference w:id="3"/>
-      </w:r>
       <w:r>
         <w:rPr>
           <w:i/>
           <w:sz w:val="20"/>
         </w:rPr>
-        <w:t>k</w:t>
-      </w:r>
-      <w:r>
-        <w:rPr>
-          <w:sz w:val="20"/>
-        </w:rPr>
-        <w:t xml:space="preserve"> is the wave-vector, </w:t>
-      </w:r>
-      <w:r>
-        <w:rPr>
-          <w:position w:val="-14"/>
-          <w:sz w:val="20"/>
-        </w:rPr>
-        <w:object w:dxaOrig="1380" w:dyaOrig="380" w14:anchorId="13CD6DB6">
-          <v:shape id="_x0000_i1323" type="#_x0000_t75" style="width:69pt;height:18.75pt" o:ole="">
-            <v:imagedata r:id="rId16" o:title=""/>
+        <w:t>i</w:t>
+      </w:r>
+      <w:r>
+        <w:rPr>
+          <w:sz w:val="20"/>
+        </w:rPr>
+        <w:t xml:space="preserve">th component of the phase velocity vector, and </w:t>
+      </w:r>
+      <w:r>
+        <w:rPr>
+          <w:sz w:val="20"/>
+        </w:rPr>
+        <w:sym w:font="Symbol" w:char="F046"/>
+      </w:r>
+      <w:r>
+        <w:rPr>
+          <w:sz w:val="20"/>
+        </w:rPr>
+        <w:t xml:space="preserve"> </w:t>
+      </w:r>
+      <w:r>
+        <w:rPr>
+          <w:sz w:val="20"/>
+        </w:rPr>
+        <w:t>is the scattering phase function.</w:t>
+      </w:r>
+      <w:r>
+        <w:t xml:space="preserve"> </w:t>
+      </w:r>
+      <w:r>
+        <w:rPr>
+          <w:sz w:val="20"/>
+        </w:rPr>
+        <w:t xml:space="preserve">The permeability and permittivity of the local medium is given by </w:t>
+      </w:r>
+      <w:r>
+        <w:rPr>
+          <w:i/>
+          <w:sz w:val="20"/>
+        </w:rPr>
+        <w:sym w:font="Symbol" w:char="F065"/>
+      </w:r>
+      <w:r>
+        <w:rPr>
+          <w:sz w:val="20"/>
+        </w:rPr>
+        <w:t xml:space="preserve"> and </w:t>
+      </w:r>
+      <w:r>
+        <w:rPr>
+          <w:i/>
+          <w:sz w:val="20"/>
+        </w:rPr>
+        <w:sym w:font="Symbol" w:char="F06D"/>
+      </w:r>
+      <w:r>
+        <w:rPr>
+          <w:sz w:val="20"/>
+        </w:rPr>
+        <w:t xml:space="preserve">. </w:t>
+      </w:r>
+      <w:r>
+        <w:rPr>
+          <w:sz w:val="20"/>
+        </w:rPr>
+        <w:t>Space and time are denoted</w:t>
+      </w:r>
+      <w:r>
+        <w:rPr>
+          <w:sz w:val="20"/>
+        </w:rPr>
+        <w:t xml:space="preserve"> </w:t>
+      </w:r>
+      <w:r>
+        <w:rPr>
+          <w:i/>
+          <w:sz w:val="20"/>
+        </w:rPr>
+        <w:t>x</w:t>
+      </w:r>
+      <w:r>
+        <w:rPr>
+          <w:sz w:val="20"/>
+        </w:rPr>
+        <w:t xml:space="preserve"> </w:t>
+      </w:r>
+      <w:r>
+        <w:rPr>
+          <w:sz w:val="20"/>
+        </w:rPr>
+        <w:t>and</w:t>
+      </w:r>
+      <w:r>
+        <w:rPr>
+          <w:sz w:val="20"/>
+        </w:rPr>
+        <w:t xml:space="preserve"> </w:t>
+      </w:r>
+      <w:r>
+        <w:rPr>
+          <w:i/>
+          <w:sz w:val="20"/>
+        </w:rPr>
+        <w:t>t</w:t>
+      </w:r>
+      <w:r>
+        <w:rPr>
+          <w:sz w:val="20"/>
+        </w:rPr>
+        <w:t>.</w:t>
+      </w:r>
+      <w:r>
+        <w:t xml:space="preserve"> </w:t>
+      </w:r>
+      <w:r>
+        <w:rPr>
+          <w:rFonts w:ascii="Times New Roman" w:eastAsia="Malgun Gothic" w:hAnsi="Times New Roman"/>
+          <w:bCs/>
+          <w:color w:val="000000"/>
+          <w:sz w:val="20"/>
+          <w:lang w:eastAsia="ko-KR"/>
+        </w:rPr>
+        <w:t>Note that the phase-space energy density has the units of J m</w:t>
+      </w:r>
+      <w:r>
+        <w:rPr>
+          <w:rFonts w:ascii="Times New Roman" w:eastAsia="Malgun Gothic" w:hAnsi="Times New Roman"/>
+          <w:bCs/>
+          <w:color w:val="000000"/>
+          <w:sz w:val="20"/>
+          <w:vertAlign w:val="superscript"/>
+          <w:lang w:eastAsia="ko-KR"/>
+        </w:rPr>
+        <w:t>-3</w:t>
+      </w:r>
+      <w:r>
+        <w:rPr>
+          <w:rFonts w:ascii="Times New Roman" w:eastAsia="Malgun Gothic" w:hAnsi="Times New Roman"/>
+          <w:bCs/>
+          <w:color w:val="000000"/>
+          <w:sz w:val="20"/>
+          <w:lang w:eastAsia="ko-KR"/>
+        </w:rPr>
+        <w:t>µm</w:t>
+      </w:r>
+      <w:r>
+        <w:rPr>
+          <w:rFonts w:ascii="Times New Roman" w:eastAsia="Malgun Gothic" w:hAnsi="Times New Roman"/>
+          <w:bCs/>
+          <w:color w:val="000000"/>
+          <w:sz w:val="20"/>
+          <w:vertAlign w:val="superscript"/>
+          <w:lang w:eastAsia="ko-KR"/>
+        </w:rPr>
+        <w:t>3</w:t>
+      </w:r>
+      <w:r>
+        <w:rPr>
+          <w:rFonts w:ascii="Times New Roman" w:eastAsia="Malgun Gothic" w:hAnsi="Times New Roman"/>
+          <w:bCs/>
+          <w:color w:val="000000"/>
+          <w:sz w:val="20"/>
+          <w:lang w:eastAsia="ko-KR"/>
+        </w:rPr>
+        <w:t>, i.e. energy density per wave-vector, and the scattering phase function is properly normalized and should ensure that scattering only takes place within a certain wavenumber band.  For the reader more comfortable with the RTE written in terms of a specific intensity</w:t>
+      </w:r>
+      <w:r>
+        <w:rPr>
+          <w:rFonts w:ascii="Times New Roman" w:eastAsia="Malgun Gothic" w:hAnsi="Times New Roman"/>
+          <w:bCs/>
+          <w:color w:val="000000"/>
+          <w:position w:val="-8"/>
+          <w:sz w:val="20"/>
+          <w:lang w:eastAsia="ko-KR"/>
+        </w:rPr>
+        <w:object w:dxaOrig="220" w:dyaOrig="260" w14:anchorId="4180E9F1">
+          <v:shape id="_x0000_i1380" type="#_x0000_t75" style="width:11.25pt;height:12.75pt" o:ole="">
+            <v:imagedata r:id="rId15" o:title=""/>
           </v:shape>
-          <o:OLEObject Type="Embed" ProgID="Equation.DSMT4" ShapeID="_x0000_i1323" DrawAspect="Content" ObjectID="_1561383542" r:id="rId17"/>
+          <o:OLEObject Type="Embed" ProgID="Equation.DSMT4" ShapeID="_x0000_i1380" DrawAspect="Content" ObjectID="_1561385000" r:id="rId16"/>
         </w:object>
       </w:r>
       <w:r>
         <w:rPr>
-          <w:position w:val="-14"/>
-          <w:sz w:val="20"/>
+          <w:rFonts w:ascii="Times New Roman" w:eastAsia="Malgun Gothic" w:hAnsi="Times New Roman"/>
+          <w:bCs/>
+          <w:color w:val="000000"/>
+          <w:sz w:val="20"/>
+          <w:lang w:eastAsia="ko-KR"/>
+        </w:rPr>
+        <w:t xml:space="preserve">we point out that for a medium with a dilute collection of independent scatterers we have </w:t>
+      </w:r>
+      <w:r>
+        <w:rPr>
+          <w:rFonts w:ascii="Times New Roman" w:eastAsia="Malgun Gothic" w:hAnsi="Times New Roman"/>
+          <w:bCs/>
+          <w:color w:val="000000"/>
+          <w:position w:val="-8"/>
+          <w:sz w:val="20"/>
+          <w:lang w:eastAsia="ko-KR"/>
+        </w:rPr>
+        <w:object w:dxaOrig="620" w:dyaOrig="260" w14:anchorId="099B91E7">
+          <v:shape id="_x0000_i1381" type="#_x0000_t75" style="width:30.75pt;height:12.75pt" o:ole="">
+            <v:imagedata r:id="rId17" o:title=""/>
+          </v:shape>
+          <o:OLEObject Type="Embed" ProgID="Equation.DSMT4" ShapeID="_x0000_i1381" DrawAspect="Content" ObjectID="_1561385001" r:id="rId18"/>
+        </w:object>
+      </w:r>
+      <w:r>
+        <w:rPr>
+          <w:rFonts w:ascii="Times New Roman" w:eastAsia="Malgun Gothic" w:hAnsi="Times New Roman"/>
+          <w:bCs/>
+          <w:color w:val="000000"/>
+          <w:sz w:val="20"/>
+          <w:lang w:eastAsia="ko-KR"/>
+        </w:rPr>
+        <w:t xml:space="preserve">where </w:t>
+      </w:r>
+      <w:r>
+        <w:rPr>
+          <w:rFonts w:ascii="Times New Roman" w:eastAsia="Malgun Gothic" w:hAnsi="Times New Roman"/>
+          <w:bCs/>
+          <w:color w:val="000000"/>
+          <w:position w:val="-10"/>
+          <w:sz w:val="20"/>
+          <w:lang w:eastAsia="ko-KR"/>
+        </w:rPr>
+        <w:object w:dxaOrig="840" w:dyaOrig="320" w14:anchorId="30390C1B">
+          <v:shape id="_x0000_i1382" type="#_x0000_t75" style="width:42pt;height:15.75pt" o:ole="">
+            <v:imagedata r:id="rId19" o:title=""/>
+          </v:shape>
+          <o:OLEObject Type="Embed" ProgID="Equation.DSMT4" ShapeID="_x0000_i1382" DrawAspect="Content" ObjectID="_1561385002" r:id="rId20"/>
+        </w:object>
+      </w:r>
+      <w:r>
+        <w:rPr>
+          <w:rFonts w:ascii="Times New Roman" w:eastAsia="Malgun Gothic" w:hAnsi="Times New Roman"/>
+          <w:bCs/>
+          <w:color w:val="000000"/>
+          <w:position w:val="-10"/>
+          <w:sz w:val="20"/>
+          <w:lang w:eastAsia="ko-KR"/>
         </w:rPr>
         <w:t xml:space="preserve"> </w:t>
       </w:r>
       <w:r>
         <w:rPr>
-          <w:sz w:val="20"/>
-        </w:rPr>
-        <w:t xml:space="preserve">is the </w:t>
-      </w:r>
-      <w:r>
-        <w:rPr>
+          <w:rFonts w:ascii="Times New Roman" w:eastAsia="Malgun Gothic" w:hAnsi="Times New Roman"/>
+          <w:bCs/>
+          <w:color w:val="000000"/>
+          <w:sz w:val="20"/>
+          <w:lang w:eastAsia="ko-KR"/>
+        </w:rPr>
+        <w:t xml:space="preserve">is the speed of light in the background medium. We would like to connect this equation to the fields obtainable by a solution to Maxwell’s equations. To this end, we express the coefficients defining the medium—namely </w:t>
+      </w:r>
+      <w:r>
+        <w:rPr>
+          <w:rFonts w:ascii="Times New Roman" w:eastAsia="Malgun Gothic" w:hAnsi="Times New Roman"/>
+          <w:bCs/>
           <w:i/>
-          <w:sz w:val="20"/>
-        </w:rPr>
-        <w:t>i</w:t>
-      </w:r>
-      <w:r>
-        <w:rPr>
-          <w:sz w:val="20"/>
-        </w:rPr>
-        <w:t xml:space="preserve">th component of the phase velocity vector, and </w:t>
+          <w:color w:val="000000"/>
+          <w:sz w:val="20"/>
+          <w:lang w:eastAsia="ko-KR"/>
+        </w:rPr>
+        <w:sym w:font="Symbol" w:char="F073"/>
+      </w:r>
+      <w:r>
+        <w:rPr>
+          <w:rFonts w:ascii="Times New Roman" w:eastAsia="Malgun Gothic" w:hAnsi="Times New Roman"/>
+          <w:bCs/>
+          <w:color w:val="000000"/>
+          <w:sz w:val="20"/>
+          <w:lang w:eastAsia="ko-KR"/>
+        </w:rPr>
+        <w:t xml:space="preserve"> and </w:t>
       </w:r>
       <w:r>
         <w:rPr>
@@ -985,775 +1207,755 @@
       </w:r>
       <w:r>
         <w:rPr>
-          <w:sz w:val="20"/>
+          <w:rFonts w:ascii="Times New Roman" w:eastAsia="Malgun Gothic" w:hAnsi="Times New Roman"/>
+          <w:bCs/>
+          <w:color w:val="000000"/>
+          <w:position w:val="-4"/>
+          <w:sz w:val="20"/>
+          <w:lang w:eastAsia="ko-KR"/>
+        </w:rPr>
+        <w:t>—</w:t>
+      </w:r>
+      <w:r>
+        <w:rPr>
+          <w:rFonts w:ascii="Times New Roman" w:eastAsia="Malgun Gothic" w:hAnsi="Times New Roman"/>
+          <w:bCs/>
+          <w:color w:val="000000"/>
+          <w:sz w:val="20"/>
+          <w:lang w:eastAsia="ko-KR"/>
+        </w:rPr>
+        <w:t>in terms of quantities that can be readily calculated using both the RTE and Maxwell’s equations, the macroscopic moments.</w:t>
+      </w:r>
+    </w:p>
+    <w:p>
+      <w:pPr>
+        <w:ind w:firstLine="284"/>
+        <w:rPr>
+          <w:rFonts w:ascii="Times New Roman" w:eastAsia="Malgun Gothic" w:hAnsi="Times New Roman"/>
+          <w:bCs/>
+          <w:color w:val="000000"/>
+          <w:sz w:val="20"/>
+          <w:lang w:eastAsia="ko-KR"/>
+        </w:rPr>
+      </w:pPr>
+      <w:r>
+        <w:rPr>
+          <w:rFonts w:ascii="Times New Roman" w:eastAsia="Malgun Gothic" w:hAnsi="Times New Roman"/>
+          <w:bCs/>
+          <w:color w:val="000000"/>
+          <w:sz w:val="20"/>
+          <w:lang w:eastAsia="ko-KR"/>
+        </w:rPr>
+        <w:t>The moments of the RTE are calculated by</w:t>
+      </w:r>
+    </w:p>
+    <w:p>
+      <w:pPr>
+        <w:pStyle w:val="MTDisplayEquation"/>
+        <w:rPr>
+          <w:lang w:eastAsia="ko-KR"/>
+        </w:rPr>
+      </w:pPr>
+      <w:r>
+        <w:rPr>
+          <w:lang w:eastAsia="ko-KR"/>
+        </w:rPr>
+        <w:tab/>
+      </w:r>
+      <w:r>
+        <w:rPr>
+          <w:position w:val="-12"/>
+          <w:lang w:eastAsia="ko-KR"/>
+        </w:rPr>
+        <w:object w:dxaOrig="2520" w:dyaOrig="440" w14:anchorId="179242B3">
+          <v:shape id="_x0000_i1383" type="#_x0000_t75" style="width:126pt;height:21.75pt" o:ole="">
+            <v:imagedata r:id="rId21" o:title=""/>
+          </v:shape>
+          <o:OLEObject Type="Embed" ProgID="Equation.DSMT4" ShapeID="_x0000_i1383" DrawAspect="Content" ObjectID="_1561385003" r:id="rId22"/>
+        </w:object>
+      </w:r>
+      <w:r>
+        <w:rPr>
+          <w:lang w:eastAsia="ko-KR"/>
         </w:rPr>
         <w:t xml:space="preserve"> </w:t>
       </w:r>
       <w:r>
         <w:rPr>
-          <w:sz w:val="20"/>
-        </w:rPr>
-        <w:t>is the scattering phase function.</w:t>
-      </w:r>
-      <w:r>
+          <w:lang w:eastAsia="ko-KR"/>
+        </w:rPr>
+        <w:tab/>
+      </w:r>
+      <w:r>
+        <w:rPr>
+          <w:sz w:val="20"/>
+          <w:lang w:eastAsia="ko-KR"/>
+        </w:rPr>
+        <w:fldChar w:fldCharType="begin"/>
+      </w:r>
+      <w:r>
+        <w:rPr>
+          <w:sz w:val="20"/>
+          <w:lang w:eastAsia="ko-KR"/>
+        </w:rPr>
+        <w:instrText xml:space="preserve"> MACROBUTTON MTPlaceRef \* MERGEFORMAT </w:instrText>
+      </w:r>
+      <w:r>
+        <w:rPr>
+          <w:sz w:val="20"/>
+          <w:lang w:eastAsia="ko-KR"/>
+        </w:rPr>
+        <w:fldChar w:fldCharType="begin"/>
+      </w:r>
+      <w:r>
+        <w:rPr>
+          <w:sz w:val="20"/>
+          <w:lang w:eastAsia="ko-KR"/>
+        </w:rPr>
+        <w:instrText xml:space="preserve"> SEQ MTEqn \h \* MERGEFORMAT </w:instrText>
+      </w:r>
+      <w:r>
+        <w:rPr>
+          <w:sz w:val="20"/>
+          <w:lang w:eastAsia="ko-KR"/>
+        </w:rPr>
+        <w:fldChar w:fldCharType="end"/>
+      </w:r>
+      <w:r>
+        <w:rPr>
+          <w:sz w:val="20"/>
+          <w:lang w:eastAsia="ko-KR"/>
+        </w:rPr>
+        <w:instrText>(</w:instrText>
+      </w:r>
+      <w:r>
+        <w:rPr>
+          <w:sz w:val="20"/>
+          <w:lang w:eastAsia="ko-KR"/>
+        </w:rPr>
+        <w:fldChar w:fldCharType="begin"/>
+      </w:r>
+      <w:r>
+        <w:rPr>
+          <w:sz w:val="20"/>
+          <w:lang w:eastAsia="ko-KR"/>
+        </w:rPr>
+        <w:instrText xml:space="preserve"> SEQ MTEqn \c \* Arabic \* MERGEFORMAT </w:instrText>
+      </w:r>
+      <w:r>
+        <w:rPr>
+          <w:sz w:val="20"/>
+          <w:lang w:eastAsia="ko-KR"/>
+        </w:rPr>
+        <w:fldChar w:fldCharType="separate"/>
+      </w:r>
+      <w:r>
+        <w:rPr>
+          <w:noProof/>
+          <w:sz w:val="20"/>
+          <w:lang w:eastAsia="ko-KR"/>
+        </w:rPr>
+        <w:instrText>2</w:instrText>
+      </w:r>
+      <w:r>
+        <w:rPr>
+          <w:sz w:val="20"/>
+          <w:lang w:eastAsia="ko-KR"/>
+        </w:rPr>
+        <w:fldChar w:fldCharType="end"/>
+      </w:r>
+      <w:r>
+        <w:rPr>
+          <w:sz w:val="20"/>
+          <w:lang w:eastAsia="ko-KR"/>
+        </w:rPr>
+        <w:instrText>)</w:instrText>
+      </w:r>
+      <w:r>
+        <w:rPr>
+          <w:sz w:val="20"/>
+          <w:lang w:eastAsia="ko-KR"/>
+        </w:rPr>
+        <w:fldChar w:fldCharType="end"/>
+      </w:r>
+    </w:p>
+    <w:p>
+      <w:pPr>
+        <w:rPr>
+          <w:rFonts w:ascii="Times New Roman" w:eastAsia="Malgun Gothic" w:hAnsi="Times New Roman"/>
+          <w:bCs/>
+          <w:color w:val="000000"/>
+          <w:sz w:val="20"/>
+          <w:lang w:eastAsia="ko-KR"/>
+        </w:rPr>
+      </w:pPr>
+      <w:r>
+        <w:rPr>
+          <w:rFonts w:ascii="Times New Roman" w:eastAsia="Malgun Gothic" w:hAnsi="Times New Roman"/>
+          <w:bCs/>
+          <w:color w:val="000000"/>
+          <w:sz w:val="20"/>
+          <w:lang w:eastAsia="ko-KR"/>
+        </w:rPr>
+        <w:t>where</w:t>
+      </w:r>
+      <w:r>
+        <w:rPr>
+          <w:rFonts w:ascii="Times New Roman" w:eastAsia="Malgun Gothic" w:hAnsi="Times New Roman"/>
+          <w:bCs/>
+          <w:color w:val="000000"/>
+          <w:position w:val="-6"/>
+          <w:sz w:val="20"/>
+          <w:lang w:eastAsia="ko-KR"/>
+        </w:rPr>
+        <w:object w:dxaOrig="220" w:dyaOrig="200" w14:anchorId="61158D2A">
+          <v:shape id="_x0000_i1384" type="#_x0000_t75" style="width:11.25pt;height:9.75pt" o:ole="">
+            <v:imagedata r:id="rId23" o:title=""/>
+          </v:shape>
+          <o:OLEObject Type="Embed" ProgID="Equation.DSMT4" ShapeID="_x0000_i1384" DrawAspect="Content" ObjectID="_1561385004" r:id="rId24"/>
+        </w:object>
+      </w:r>
+      <w:r>
+        <w:rPr>
+          <w:rFonts w:ascii="Times New Roman" w:eastAsia="Malgun Gothic" w:hAnsi="Times New Roman"/>
+          <w:bCs/>
+          <w:color w:val="000000"/>
+          <w:sz w:val="20"/>
+          <w:lang w:eastAsia="ko-KR"/>
+        </w:rPr>
+        <w:t xml:space="preserve"> and</w:t>
+      </w:r>
+      <w:r>
+        <w:rPr>
+          <w:rFonts w:ascii="Times New Roman" w:eastAsia="Malgun Gothic" w:hAnsi="Times New Roman"/>
+          <w:bCs/>
+          <w:color w:val="000000"/>
+          <w:position w:val="-10"/>
+          <w:sz w:val="20"/>
+          <w:lang w:eastAsia="ko-KR"/>
+        </w:rPr>
+        <w:object w:dxaOrig="220" w:dyaOrig="279" w14:anchorId="12D570AF">
+          <v:shape id="_x0000_i1385" type="#_x0000_t75" style="width:11.25pt;height:14.25pt" o:ole="">
+            <v:imagedata r:id="rId25" o:title=""/>
+          </v:shape>
+          <o:OLEObject Type="Embed" ProgID="Equation.DSMT4" ShapeID="_x0000_i1385" DrawAspect="Content" ObjectID="_1561385005" r:id="rId26"/>
+        </w:object>
+      </w:r>
+      <w:r>
+        <w:rPr>
+          <w:rFonts w:ascii="Times New Roman" w:eastAsia="Malgun Gothic" w:hAnsi="Times New Roman"/>
+          <w:bCs/>
+          <w:color w:val="000000"/>
+          <w:sz w:val="20"/>
+          <w:lang w:eastAsia="ko-KR"/>
+        </w:rPr>
+        <w:t xml:space="preserve"> are positive integers. If we assume the RTE to exist in a region of infinite extent and impose the energy density goes to zero at infinite, we can obtain a set of ordinary differential equations in time for the moments by multiplying Eq. (1) by</w:t>
+      </w:r>
+      <w:r>
+        <w:rPr>
+          <w:rFonts w:ascii="Times New Roman" w:eastAsia="Malgun Gothic" w:hAnsi="Times New Roman"/>
+          <w:bCs/>
+          <w:color w:val="000000"/>
+          <w:position w:val="-12"/>
+          <w:sz w:val="20"/>
+          <w:lang w:eastAsia="ko-KR"/>
+        </w:rPr>
+        <w:object w:dxaOrig="800" w:dyaOrig="340" w14:anchorId="215096AF">
+          <v:shape id="_x0000_i1386" type="#_x0000_t75" style="width:39.75pt;height:17.25pt" o:ole="">
+            <v:imagedata r:id="rId27" o:title=""/>
+          </v:shape>
+          <o:OLEObject Type="Embed" ProgID="Equation.DSMT4" ShapeID="_x0000_i1386" DrawAspect="Content" ObjectID="_1561385006" r:id="rId28"/>
+        </w:object>
+      </w:r>
+      <w:r>
+        <w:rPr>
+          <w:rFonts w:ascii="Times New Roman" w:eastAsia="Malgun Gothic" w:hAnsi="Times New Roman"/>
+          <w:bCs/>
+          <w:color w:val="000000"/>
+          <w:sz w:val="20"/>
+          <w:lang w:eastAsia="ko-KR"/>
+        </w:rPr>
+        <w:t xml:space="preserve"> and integrating over all wave-vectors and space:</w:t>
+      </w:r>
+    </w:p>
+    <w:p>
+      <w:pPr>
+        <w:pStyle w:val="MTDisplayEquation"/>
+        <w:rPr>
+          <w:lang w:eastAsia="ko-KR"/>
+        </w:rPr>
+      </w:pPr>
+      <w:r>
+        <w:rPr>
+          <w:lang w:eastAsia="ko-KR"/>
+        </w:rPr>
+        <w:tab/>
+      </w:r>
+      <w:r>
+        <w:rPr>
+          <w:position w:val="-38"/>
+          <w:lang w:eastAsia="ko-KR"/>
+        </w:rPr>
+        <w:object w:dxaOrig="3500" w:dyaOrig="859" w14:anchorId="2BB17864">
+          <v:shape id="_x0000_i1387" type="#_x0000_t75" style="width:174.75pt;height:42.75pt" o:ole="">
+            <v:imagedata r:id="rId29" o:title=""/>
+          </v:shape>
+          <o:OLEObject Type="Embed" ProgID="Equation.DSMT4" ShapeID="_x0000_i1387" DrawAspect="Content" ObjectID="_1561385007" r:id="rId30"/>
+        </w:object>
+      </w:r>
+      <w:r>
+        <w:rPr>
+          <w:lang w:eastAsia="ko-KR"/>
+        </w:rPr>
         <w:t xml:space="preserve"> </w:t>
       </w:r>
       <w:r>
         <w:rPr>
-          <w:sz w:val="20"/>
-        </w:rPr>
-        <w:t xml:space="preserve">The permeability and permittivity of the local medium is given by </w:t>
-      </w:r>
-      <w:r>
-        <w:rPr>
-          <w:i/>
-          <w:sz w:val="20"/>
-        </w:rPr>
-        <w:sym w:font="Symbol" w:char="F065"/>
-      </w:r>
-      <w:r>
-        <w:rPr>
-          <w:sz w:val="20"/>
-        </w:rPr>
-        <w:t xml:space="preserve"> and </w:t>
-      </w:r>
-      <w:r>
-        <w:rPr>
-          <w:i/>
-          <w:sz w:val="20"/>
-        </w:rPr>
-        <w:sym w:font="Symbol" w:char="F06D"/>
-      </w:r>
-      <w:r>
-        <w:rPr>
-          <w:sz w:val="20"/>
-        </w:rPr>
+          <w:lang w:eastAsia="ko-KR"/>
+        </w:rPr>
+        <w:tab/>
+      </w:r>
+      <w:r>
+        <w:rPr>
+          <w:sz w:val="20"/>
+          <w:lang w:eastAsia="ko-KR"/>
+        </w:rPr>
+        <w:fldChar w:fldCharType="begin"/>
+      </w:r>
+      <w:r>
+        <w:rPr>
+          <w:sz w:val="20"/>
+          <w:lang w:eastAsia="ko-KR"/>
+        </w:rPr>
+        <w:instrText xml:space="preserve"> MACROBUTTON MTPlaceRef \* MERGEFORMAT </w:instrText>
+      </w:r>
+      <w:r>
+        <w:rPr>
+          <w:sz w:val="20"/>
+          <w:lang w:eastAsia="ko-KR"/>
+        </w:rPr>
+        <w:fldChar w:fldCharType="begin"/>
+      </w:r>
+      <w:r>
+        <w:rPr>
+          <w:sz w:val="20"/>
+          <w:lang w:eastAsia="ko-KR"/>
+        </w:rPr>
+        <w:instrText xml:space="preserve"> SEQ MTEqn \h \* MERGEFORMAT </w:instrText>
+      </w:r>
+      <w:r>
+        <w:rPr>
+          <w:sz w:val="20"/>
+          <w:lang w:eastAsia="ko-KR"/>
+        </w:rPr>
+        <w:fldChar w:fldCharType="end"/>
+      </w:r>
+      <w:r>
+        <w:rPr>
+          <w:sz w:val="20"/>
+          <w:lang w:eastAsia="ko-KR"/>
+        </w:rPr>
+        <w:instrText>(</w:instrText>
+      </w:r>
+      <w:r>
+        <w:rPr>
+          <w:sz w:val="20"/>
+          <w:lang w:eastAsia="ko-KR"/>
+        </w:rPr>
+        <w:fldChar w:fldCharType="begin"/>
+      </w:r>
+      <w:r>
+        <w:rPr>
+          <w:sz w:val="20"/>
+          <w:lang w:eastAsia="ko-KR"/>
+        </w:rPr>
+        <w:instrText xml:space="preserve"> SEQ MTEqn \c \* Arabic \* MERGEFORMAT </w:instrText>
+      </w:r>
+      <w:r>
+        <w:rPr>
+          <w:sz w:val="20"/>
+          <w:lang w:eastAsia="ko-KR"/>
+        </w:rPr>
+        <w:fldChar w:fldCharType="separate"/>
+      </w:r>
+      <w:r>
+        <w:rPr>
+          <w:noProof/>
+          <w:sz w:val="20"/>
+          <w:lang w:eastAsia="ko-KR"/>
+        </w:rPr>
+        <w:instrText>3</w:instrText>
+      </w:r>
+      <w:r>
+        <w:rPr>
+          <w:sz w:val="20"/>
+          <w:lang w:eastAsia="ko-KR"/>
+        </w:rPr>
+        <w:fldChar w:fldCharType="end"/>
+      </w:r>
+      <w:r>
+        <w:rPr>
+          <w:sz w:val="20"/>
+          <w:lang w:eastAsia="ko-KR"/>
+        </w:rPr>
+        <w:instrText>)</w:instrText>
+      </w:r>
+      <w:r>
+        <w:rPr>
+          <w:sz w:val="20"/>
+          <w:lang w:eastAsia="ko-KR"/>
+        </w:rPr>
+        <w:fldChar w:fldCharType="end"/>
+      </w:r>
+    </w:p>
+    <w:p>
+      <w:pPr>
+        <w:ind w:firstLine="284"/>
+        <w:rPr>
+          <w:rFonts w:ascii="Times New Roman" w:eastAsia="Malgun Gothic" w:hAnsi="Times New Roman"/>
+          <w:bCs/>
+          <w:color w:val="000000"/>
+          <w:sz w:val="20"/>
+          <w:lang w:eastAsia="ko-KR"/>
+        </w:rPr>
+      </w:pPr>
+      <w:r>
+        <w:rPr>
+          <w:rFonts w:ascii="Times New Roman" w:eastAsia="Malgun Gothic" w:hAnsi="Times New Roman"/>
+          <w:bCs/>
+          <w:color w:val="000000"/>
+          <w:sz w:val="20"/>
+          <w:lang w:eastAsia="ko-KR"/>
+        </w:rPr>
+        <w:t xml:space="preserve">Defining the moments for the electrodynamic problem requires a more sophisticated approach because </w:t>
+      </w:r>
+      <w:r>
+        <w:rPr>
+          <w:rFonts w:ascii="Times New Roman" w:eastAsia="Malgun Gothic" w:hAnsi="Times New Roman"/>
+          <w:bCs/>
+          <w:color w:val="000000"/>
+          <w:sz w:val="20"/>
+          <w:lang w:eastAsia="ko-KR"/>
+        </w:rPr>
+        <w:lastRenderedPageBreak/>
+        <w:t>the fundamental quantities—namely, the electric and magnetic fields—are not functions of wave-vector. That is, we need to take a physical model that exists in configuration space only (Maxwell’s equations), and project it in a meaningful way into phase space. Ryzhik et al. [5], among others, utilizes the Wigner function for this purpose,</w:t>
+      </w:r>
+    </w:p>
+    <w:p>
+      <w:pPr>
+        <w:pStyle w:val="MTDisplayEquation"/>
+      </w:pPr>
+      <w:r>
+        <w:tab/>
+      </w:r>
+      <w:r>
+        <w:rPr>
+          <w:position w:val="-12"/>
+        </w:rPr>
+        <w:object w:dxaOrig="3260" w:dyaOrig="440" w14:anchorId="52644C60">
+          <v:shape id="_x0000_i1388" type="#_x0000_t75" style="width:162.75pt;height:21.75pt" o:ole="">
+            <v:imagedata r:id="rId31" o:title=""/>
+          </v:shape>
+          <o:OLEObject Type="Embed" ProgID="Equation.DSMT4" ShapeID="_x0000_i1388" DrawAspect="Content" ObjectID="_1561385008" r:id="rId32"/>
+        </w:object>
+      </w:r>
+      <w:r>
         <w:t xml:space="preserve">. </w:t>
       </w:r>
       <w:r>
-        <w:rPr>
-          <w:sz w:val="20"/>
-        </w:rPr>
-        <w:t>Space and time are denoted</w:t>
-      </w:r>
-      <w:r>
-        <w:rPr>
-          <w:sz w:val="20"/>
+        <w:tab/>
+      </w:r>
+      <w:r>
+        <w:rPr>
+          <w:sz w:val="20"/>
+        </w:rPr>
+        <w:fldChar w:fldCharType="begin"/>
+      </w:r>
+      <w:r>
+        <w:rPr>
+          <w:sz w:val="20"/>
+        </w:rPr>
+        <w:instrText xml:space="preserve"> MACROBUTTON MTPlaceRef \* MERGEFORMAT </w:instrText>
+      </w:r>
+      <w:r>
+        <w:rPr>
+          <w:sz w:val="20"/>
+        </w:rPr>
+        <w:fldChar w:fldCharType="begin"/>
+      </w:r>
+      <w:r>
+        <w:rPr>
+          <w:sz w:val="20"/>
+        </w:rPr>
+        <w:instrText xml:space="preserve"> SEQ MTEqn \h \* MERGEFORMAT </w:instrText>
+      </w:r>
+      <w:r>
+        <w:rPr>
+          <w:sz w:val="20"/>
+        </w:rPr>
+        <w:fldChar w:fldCharType="end"/>
+      </w:r>
+      <w:r>
+        <w:rPr>
+          <w:sz w:val="20"/>
+        </w:rPr>
+        <w:instrText>(</w:instrText>
+      </w:r>
+      <w:r>
+        <w:rPr>
+          <w:sz w:val="20"/>
+        </w:rPr>
+        <w:fldChar w:fldCharType="begin"/>
+      </w:r>
+      <w:r>
+        <w:rPr>
+          <w:sz w:val="20"/>
+        </w:rPr>
+        <w:instrText xml:space="preserve"> SEQ MTEqn \c \* Arabic \* MERGEFORMAT </w:instrText>
+      </w:r>
+      <w:r>
+        <w:rPr>
+          <w:sz w:val="20"/>
+        </w:rPr>
+        <w:fldChar w:fldCharType="separate"/>
+      </w:r>
+      <w:r>
+        <w:rPr>
+          <w:noProof/>
+          <w:sz w:val="20"/>
+        </w:rPr>
+        <w:instrText>4</w:instrText>
+      </w:r>
+      <w:r>
+        <w:rPr>
+          <w:sz w:val="20"/>
+        </w:rPr>
+        <w:fldChar w:fldCharType="end"/>
+      </w:r>
+      <w:r>
+        <w:rPr>
+          <w:sz w:val="20"/>
+        </w:rPr>
+        <w:instrText>)</w:instrText>
+      </w:r>
+      <w:r>
+        <w:rPr>
+          <w:sz w:val="20"/>
+        </w:rPr>
+        <w:fldChar w:fldCharType="end"/>
+      </w:r>
+    </w:p>
+    <w:p>
+      <w:pPr>
+        <w:rPr>
+          <w:sz w:val="20"/>
+        </w:rPr>
+      </w:pPr>
+      <w:r>
+        <w:rPr>
+          <w:sz w:val="20"/>
+        </w:rPr>
+        <w:t>The vector</w:t>
+      </w:r>
+      <w:r>
+        <w:rPr>
+          <w:position w:val="-6"/>
+          <w:sz w:val="20"/>
+        </w:rPr>
+        <w:object w:dxaOrig="180" w:dyaOrig="200" w14:anchorId="6CD2D39E">
+          <v:shape id="_x0000_i1389" type="#_x0000_t75" style="width:8.25pt;height:9.75pt" o:ole="">
+            <v:imagedata r:id="rId33" o:title=""/>
+          </v:shape>
+          <o:OLEObject Type="Embed" ProgID="Equation.DSMT4" ShapeID="_x0000_i1389" DrawAspect="Content" ObjectID="_1561385009" r:id="rId34"/>
+        </w:object>
+      </w:r>
+      <w:r>
+        <w:rPr>
+          <w:sz w:val="20"/>
+        </w:rPr>
+        <w:t>is defined by</w:t>
+      </w:r>
+      <w:r>
+        <w:rPr>
+          <w:position w:val="-12"/>
+          <w:sz w:val="20"/>
+        </w:rPr>
+        <w:object w:dxaOrig="2280" w:dyaOrig="320" w14:anchorId="6F0D3EF2">
+          <v:shape id="_x0000_i1390" type="#_x0000_t75" style="width:114pt;height:15.75pt" o:ole="">
+            <v:imagedata r:id="rId35" o:title=""/>
+          </v:shape>
+          <o:OLEObject Type="Embed" ProgID="Equation.DSMT4" ShapeID="_x0000_i1390" DrawAspect="Content" ObjectID="_1561385010" r:id="rId36"/>
+        </w:object>
+      </w:r>
+      <w:r>
+        <w:rPr>
+          <w:sz w:val="20"/>
+        </w:rPr>
+        <w:t xml:space="preserve"> and the star denotes the complex conjugate. </w:t>
+      </w:r>
+      <w:r>
+        <w:rPr>
+          <w:sz w:val="20"/>
+        </w:rPr>
+        <w:t>This quantity has been shown to be analogous to the</w:t>
+      </w:r>
+      <w:r>
+        <w:rPr>
+          <w:sz w:val="20"/>
+        </w:rPr>
+        <w:t xml:space="preserve"> phase-space energy density in that its zeroth and first moments in wave-vector correspond to the internal energy and the energy flux, respectively. It has been theoretically shown to satisfy the RTE under limiting circumstances; see </w:t>
+      </w:r>
+      <w:r>
+        <w:rPr>
+          <w:sz w:val="20"/>
+        </w:rPr>
+        <w:t>[</w:t>
+      </w:r>
+      <w:r>
+        <w:rPr>
+          <w:sz w:val="20"/>
+        </w:rPr>
+        <w:t>5,8</w:t>
+      </w:r>
+      <w:r>
+        <w:rPr>
+          <w:sz w:val="20"/>
+        </w:rPr>
+        <w:t>].</w:t>
+      </w:r>
+      <w:r>
+        <w:rPr>
+          <w:sz w:val="20"/>
+        </w:rPr>
+        <w:t xml:space="preserve"> The Wigner function is not positive definite, so its interpretation as a phase-space energy density is limited to the high-frequency case. Regardless, the proper moments can be obtained by</w:t>
+      </w:r>
+    </w:p>
+    <w:p>
+      <w:pPr>
+        <w:spacing w:before="120"/>
+        <w:rPr>
+          <w:sz w:val="20"/>
+        </w:rPr>
+      </w:pPr>
+      <w:r>
+        <w:rPr>
+          <w:noProof/>
+          <w:sz w:val="20"/>
+          <w:lang w:eastAsia="en-US"/>
+        </w:rPr>
+        <w:pict w14:anchorId="6FB7AE2C">
+          <v:shape id="Picture 24" o:spid="_x0000_i1409" type="#_x0000_t75" style="width:228pt;height:165pt;visibility:visible;mso-wrap-style:square">
+            <v:imagedata r:id="rId37" o:title=""/>
+          </v:shape>
+        </w:pict>
+      </w:r>
+    </w:p>
+    <w:p>
+      <w:pPr>
+        <w:rPr>
+          <w:rFonts w:ascii="Times New Roman" w:eastAsia="Malgun Gothic" w:hAnsi="Times New Roman"/>
+          <w:b/>
+          <w:bCs/>
+          <w:color w:val="000000"/>
+          <w:sz w:val="20"/>
+          <w:lang w:eastAsia="ko-KR"/>
+        </w:rPr>
+      </w:pPr>
+      <w:r>
+        <w:rPr>
+          <w:rFonts w:ascii="Times New Roman" w:eastAsia="Malgun Gothic" w:hAnsi="Times New Roman" w:hint="eastAsia"/>
+          <w:b/>
+          <w:bCs/>
+          <w:color w:val="000000"/>
+          <w:sz w:val="20"/>
+          <w:lang w:eastAsia="ko-KR"/>
+        </w:rPr>
+        <w:t>Fig</w:t>
+      </w:r>
+      <w:r>
+        <w:rPr>
+          <w:rFonts w:ascii="Times New Roman" w:eastAsia="Malgun Gothic" w:hAnsi="Times New Roman"/>
+          <w:b/>
+          <w:bCs/>
+          <w:color w:val="000000"/>
+          <w:sz w:val="20"/>
+          <w:lang w:eastAsia="ko-KR"/>
+        </w:rPr>
+        <w:t>ure</w:t>
+      </w:r>
+      <w:r>
+        <w:rPr>
+          <w:rFonts w:ascii="Times New Roman" w:eastAsia="Malgun Gothic" w:hAnsi="Times New Roman" w:hint="eastAsia"/>
+          <w:b/>
+          <w:bCs/>
+          <w:color w:val="000000"/>
+          <w:sz w:val="20"/>
+          <w:lang w:eastAsia="ko-KR"/>
+        </w:rPr>
+        <w:t xml:space="preserve"> 1</w:t>
+      </w:r>
+      <w:r>
+        <w:rPr>
+          <w:rFonts w:ascii="Times New Roman" w:eastAsia="Malgun Gothic" w:hAnsi="Times New Roman"/>
+          <w:b/>
+          <w:bCs/>
+          <w:color w:val="000000"/>
+          <w:sz w:val="20"/>
+          <w:lang w:eastAsia="ko-KR"/>
+        </w:rPr>
+        <w:t>.</w:t>
+      </w:r>
+      <w:r>
+        <w:rPr>
+          <w:rFonts w:ascii="Times New Roman" w:eastAsia="Malgun Gothic" w:hAnsi="Times New Roman" w:hint="eastAsia"/>
+          <w:b/>
+          <w:bCs/>
+          <w:color w:val="000000"/>
+          <w:sz w:val="20"/>
+          <w:lang w:eastAsia="ko-KR"/>
         </w:rPr>
         <w:t xml:space="preserve"> </w:t>
       </w:r>
       <w:r>
         <w:rPr>
-          <w:i/>
-          <w:sz w:val="20"/>
-        </w:rPr>
-        <w:t>x</w:t>
-      </w:r>
-      <w:r>
-        <w:rPr>
-          <w:sz w:val="20"/>
-        </w:rPr>
-        <w:t xml:space="preserve"> </w:t>
-      </w:r>
-      <w:r>
-        <w:rPr>
-          <w:sz w:val="20"/>
-        </w:rPr>
-        <w:t>and</w:t>
-      </w:r>
-      <w:r>
-        <w:rPr>
-          <w:sz w:val="20"/>
-        </w:rPr>
-        <w:t xml:space="preserve"> </w:t>
-      </w:r>
-      <w:r>
-        <w:rPr>
-          <w:i/>
-          <w:sz w:val="20"/>
-        </w:rPr>
-        <w:t>t</w:t>
-      </w:r>
-      <w:r>
-        <w:rPr>
-          <w:sz w:val="20"/>
-        </w:rPr>
-        <w:t>.</w:t>
-      </w:r>
-      <w:r>
-        <w:t xml:space="preserve"> </w:t>
-      </w:r>
-      <w:r>
-        <w:rPr>
-          <w:rFonts w:ascii="Times New Roman" w:eastAsia="Malgun Gothic" w:hAnsi="Times New Roman"/>
-          <w:bCs/>
-          <w:color w:val="000000"/>
-          <w:sz w:val="20"/>
-          <w:lang w:eastAsia="ko-KR"/>
-        </w:rPr>
-        <w:t>Note that the phase-space energy density has the units of J m</w:t>
-      </w:r>
-      <w:r>
-        <w:rPr>
-          <w:rFonts w:ascii="Times New Roman" w:eastAsia="Malgun Gothic" w:hAnsi="Times New Roman"/>
-          <w:bCs/>
-          <w:color w:val="000000"/>
-          <w:sz w:val="20"/>
-          <w:vertAlign w:val="superscript"/>
-          <w:lang w:eastAsia="ko-KR"/>
-        </w:rPr>
-        <w:t>-3</w:t>
-      </w:r>
-      <w:r>
-        <w:rPr>
-          <w:rFonts w:ascii="Times New Roman" w:eastAsia="Malgun Gothic" w:hAnsi="Times New Roman"/>
-          <w:bCs/>
-          <w:color w:val="000000"/>
-          <w:sz w:val="20"/>
-          <w:lang w:eastAsia="ko-KR"/>
-        </w:rPr>
-        <w:t>µm</w:t>
-      </w:r>
-      <w:r>
-        <w:rPr>
-          <w:rFonts w:ascii="Times New Roman" w:eastAsia="Malgun Gothic" w:hAnsi="Times New Roman"/>
-          <w:bCs/>
-          <w:color w:val="000000"/>
-          <w:sz w:val="20"/>
-          <w:vertAlign w:val="superscript"/>
-          <w:lang w:eastAsia="ko-KR"/>
-        </w:rPr>
-        <w:t>3</w:t>
-      </w:r>
-      <w:r>
-        <w:rPr>
-          <w:rFonts w:ascii="Times New Roman" w:eastAsia="Malgun Gothic" w:hAnsi="Times New Roman"/>
-          <w:bCs/>
-          <w:color w:val="000000"/>
-          <w:sz w:val="20"/>
-          <w:lang w:eastAsia="ko-KR"/>
-        </w:rPr>
-        <w:t>, i.e. energy density per wave-vector, and the scattering phase function is properly normalized and should ensure that scattering only takes place within a certain wavenumber band.  For the reader more comfortable with an RTE written in terms of a specific intensity</w:t>
-      </w:r>
-      <w:r>
-        <w:rPr>
-          <w:rFonts w:ascii="Times New Roman" w:eastAsia="Malgun Gothic" w:hAnsi="Times New Roman"/>
-          <w:bCs/>
-          <w:color w:val="000000"/>
-          <w:position w:val="-8"/>
-          <w:sz w:val="20"/>
-          <w:lang w:eastAsia="ko-KR"/>
-        </w:rPr>
-        <w:object w:dxaOrig="220" w:dyaOrig="260" w14:anchorId="4AF6913E">
-          <v:shape id="_x0000_i1324" type="#_x0000_t75" style="width:11.25pt;height:12.75pt" o:ole="">
-            <v:imagedata r:id="rId18" o:title=""/>
-          </v:shape>
-          <o:OLEObject Type="Embed" ProgID="Equation.DSMT4" ShapeID="_x0000_i1324" DrawAspect="Content" ObjectID="_1561383543" r:id="rId19"/>
-        </w:object>
-      </w:r>
-      <w:r>
-        <w:rPr>
-          <w:rFonts w:ascii="Times New Roman" w:eastAsia="Malgun Gothic" w:hAnsi="Times New Roman"/>
-          <w:bCs/>
-          <w:color w:val="000000"/>
-          <w:sz w:val="20"/>
-          <w:lang w:eastAsia="ko-KR"/>
-        </w:rPr>
-        <w:t xml:space="preserve">we point out that for a medium with a dilute collection of independent scatterers we have </w:t>
-      </w:r>
-      <w:r>
-        <w:rPr>
-          <w:rFonts w:ascii="Times New Roman" w:eastAsia="Malgun Gothic" w:hAnsi="Times New Roman"/>
-          <w:bCs/>
-          <w:color w:val="000000"/>
-          <w:position w:val="-8"/>
-          <w:sz w:val="20"/>
-          <w:lang w:eastAsia="ko-KR"/>
-        </w:rPr>
-        <w:object w:dxaOrig="620" w:dyaOrig="260" w14:anchorId="702EE537">
-          <v:shape id="_x0000_i1325" type="#_x0000_t75" style="width:30.75pt;height:12.75pt" o:ole="">
-            <v:imagedata r:id="rId20" o:title=""/>
-          </v:shape>
-          <o:OLEObject Type="Embed" ProgID="Equation.DSMT4" ShapeID="_x0000_i1325" DrawAspect="Content" ObjectID="_1561383544" r:id="rId21"/>
-        </w:object>
-      </w:r>
-      <w:r>
-        <w:rPr>
-          <w:rFonts w:ascii="Times New Roman" w:eastAsia="Malgun Gothic" w:hAnsi="Times New Roman"/>
-          <w:bCs/>
-          <w:color w:val="000000"/>
-          <w:sz w:val="20"/>
-          <w:lang w:eastAsia="ko-KR"/>
-        </w:rPr>
-        <w:t xml:space="preserve">where </w:t>
-      </w:r>
-      <w:r>
-        <w:rPr>
-          <w:rFonts w:ascii="Times New Roman" w:eastAsia="Malgun Gothic" w:hAnsi="Times New Roman"/>
-          <w:bCs/>
-          <w:color w:val="000000"/>
+          <w:rFonts w:ascii="Times New Roman" w:eastAsia="Malgun Gothic" w:hAnsi="Times New Roman"/>
+          <w:b/>
+          <w:bCs/>
+          <w:color w:val="000000"/>
+          <w:sz w:val="20"/>
+          <w:lang w:eastAsia="ko-KR"/>
+        </w:rPr>
+        <w:t>A concept diagram for the moment-linking homogenization process for a nano-structured material and a macroscopic device. An effective diffusion equation is not discussed here but will be considered by an approach analogous to the RTE case .</w:t>
+      </w:r>
+    </w:p>
+    <w:p>
+      <w:pPr>
+        <w:rPr>
+          <w:sz w:val="20"/>
+        </w:rPr>
+      </w:pPr>
+    </w:p>
+    <w:p>
+      <w:pPr>
+        <w:ind w:firstLine="960"/>
+        <w:jc w:val="right"/>
+        <w:rPr>
+          <w:sz w:val="20"/>
+        </w:rPr>
+      </w:pPr>
+      <w:r>
+        <w:rPr>
           <w:position w:val="-10"/>
-          <w:sz w:val="20"/>
-          <w:lang w:eastAsia="ko-KR"/>
-        </w:rPr>
-        <w:object w:dxaOrig="840" w:dyaOrig="320" w14:anchorId="521C6C2F">
-          <v:shape id="_x0000_i1326" type="#_x0000_t75" style="width:42pt;height:15.75pt" o:ole="">
-            <v:imagedata r:id="rId22" o:title=""/>
-          </v:shape>
-          <o:OLEObject Type="Embed" ProgID="Equation.DSMT4" ShapeID="_x0000_i1326" DrawAspect="Content" ObjectID="_1561383545" r:id="rId23"/>
-        </w:object>
-      </w:r>
-      <w:r>
-        <w:rPr>
-          <w:rFonts w:ascii="Times New Roman" w:eastAsia="Malgun Gothic" w:hAnsi="Times New Roman"/>
-          <w:bCs/>
-          <w:color w:val="000000"/>
-          <w:sz w:val="20"/>
-          <w:lang w:eastAsia="ko-KR"/>
-        </w:rPr>
-        <w:t xml:space="preserve">is the speed of light in the </w:t>
-      </w:r>
-      <w:commentRangeStart w:id="4"/>
-      <w:commentRangeStart w:id="5"/>
-      <w:r>
-        <w:rPr>
-          <w:rFonts w:ascii="Times New Roman" w:eastAsia="Malgun Gothic" w:hAnsi="Times New Roman"/>
-          <w:bCs/>
-          <w:color w:val="000000"/>
-          <w:sz w:val="20"/>
-          <w:lang w:eastAsia="ko-KR"/>
-        </w:rPr>
-        <w:t xml:space="preserve">background </w:t>
-      </w:r>
-      <w:commentRangeEnd w:id="4"/>
-      <w:r>
-        <w:rPr>
-          <w:rStyle w:val="CommentReference"/>
-        </w:rPr>
-        <w:commentReference w:id="4"/>
-      </w:r>
-      <w:commentRangeEnd w:id="5"/>
-      <w:r>
-        <w:rPr>
-          <w:rStyle w:val="CommentReference"/>
-        </w:rPr>
-        <w:commentReference w:id="5"/>
-      </w:r>
-      <w:r>
-        <w:rPr>
-          <w:rFonts w:ascii="Times New Roman" w:eastAsia="Malgun Gothic" w:hAnsi="Times New Roman"/>
-          <w:bCs/>
-          <w:color w:val="000000"/>
-          <w:sz w:val="20"/>
-          <w:lang w:eastAsia="ko-KR"/>
-        </w:rPr>
-        <w:t xml:space="preserve">medium. </w:t>
-      </w:r>
-      <w:commentRangeStart w:id="6"/>
-      <w:r>
-        <w:rPr>
-          <w:rFonts w:ascii="Times New Roman" w:eastAsia="Malgun Gothic" w:hAnsi="Times New Roman"/>
-          <w:bCs/>
-          <w:color w:val="000000"/>
-          <w:sz w:val="20"/>
-          <w:lang w:eastAsia="ko-KR"/>
-        </w:rPr>
-        <w:t xml:space="preserve">We would like to connect this equation to the fields obtainable by a solution to Maxwell’s equations. To this end, we express the coefficients defining the medium—namely </w:t>
-      </w:r>
-      <w:r>
-        <w:rPr>
-          <w:rFonts w:ascii="Times New Roman" w:eastAsia="Malgun Gothic" w:hAnsi="Times New Roman"/>
-          <w:bCs/>
-          <w:color w:val="000000"/>
-          <w:position w:val="-6"/>
-          <w:sz w:val="20"/>
-          <w:lang w:eastAsia="ko-KR"/>
-        </w:rPr>
-        <w:object w:dxaOrig="220" w:dyaOrig="200" w14:anchorId="276F34FF">
-          <v:shape id="_x0000_i1327" type="#_x0000_t75" style="width:11.25pt;height:9.75pt" o:ole="">
-            <v:imagedata r:id="rId24" o:title=""/>
-          </v:shape>
-          <o:OLEObject Type="Embed" ProgID="Equation.DSMT4" ShapeID="_x0000_i1327" DrawAspect="Content" ObjectID="_1561383546" r:id="rId25"/>
-        </w:object>
-      </w:r>
-      <w:r>
-        <w:rPr>
-          <w:rFonts w:ascii="Times New Roman" w:eastAsia="Malgun Gothic" w:hAnsi="Times New Roman"/>
-          <w:bCs/>
-          <w:color w:val="000000"/>
-          <w:sz w:val="20"/>
-          <w:lang w:eastAsia="ko-KR"/>
-        </w:rPr>
-        <w:t xml:space="preserve"> and</w:t>
-      </w:r>
-      <w:r>
-        <w:rPr>
-          <w:rFonts w:ascii="Times New Roman" w:eastAsia="Malgun Gothic" w:hAnsi="Times New Roman"/>
-          <w:bCs/>
-          <w:color w:val="000000"/>
-          <w:position w:val="-4"/>
-          <w:sz w:val="20"/>
-          <w:lang w:eastAsia="ko-KR"/>
-        </w:rPr>
-        <w:object w:dxaOrig="480" w:dyaOrig="220" w14:anchorId="7050E005">
-          <v:shape id="_x0000_i1328" type="#_x0000_t75" style="width:24pt;height:11.25pt" o:ole="">
-            <v:imagedata r:id="rId26" o:title=""/>
-          </v:shape>
-          <o:OLEObject Type="Embed" ProgID="Equation.DSMT4" ShapeID="_x0000_i1328" DrawAspect="Content" ObjectID="_1561383547" r:id="rId27"/>
-        </w:object>
-      </w:r>
-      <w:r>
-        <w:rPr>
-          <w:rFonts w:ascii="Times New Roman" w:eastAsia="Malgun Gothic" w:hAnsi="Times New Roman"/>
-          <w:bCs/>
-          <w:color w:val="000000"/>
-          <w:sz w:val="20"/>
-          <w:lang w:eastAsia="ko-KR"/>
-        </w:rPr>
-        <w:t>in terms of quantities that can be readily calculated using both the RTE and Maxwell’s equations, the macroscopic moments.</w:t>
-      </w:r>
-      <w:commentRangeEnd w:id="6"/>
-      <w:r>
-        <w:rPr>
-          <w:rStyle w:val="CommentReference"/>
-        </w:rPr>
-        <w:commentReference w:id="6"/>
-      </w:r>
-    </w:p>
-    <w:p>
-      <w:pPr>
-        <w:ind w:firstLine="284"/>
-        <w:rPr>
-          <w:rFonts w:ascii="Times New Roman" w:eastAsia="Malgun Gothic" w:hAnsi="Times New Roman"/>
-          <w:bCs/>
-          <w:color w:val="000000"/>
-          <w:sz w:val="20"/>
-          <w:lang w:eastAsia="ko-KR"/>
-        </w:rPr>
-      </w:pPr>
-      <w:r>
-        <w:rPr>
-          <w:rFonts w:ascii="Times New Roman" w:eastAsia="Malgun Gothic" w:hAnsi="Times New Roman"/>
-          <w:bCs/>
-          <w:color w:val="000000"/>
-          <w:sz w:val="20"/>
-          <w:lang w:eastAsia="ko-KR"/>
-        </w:rPr>
-        <w:t>The moments of the RTE are calculated by</w:t>
-      </w:r>
-    </w:p>
-    <w:p>
-      <w:pPr>
-        <w:pStyle w:val="MTDisplayEquation"/>
-        <w:rPr>
-          <w:lang w:eastAsia="ko-KR"/>
-        </w:rPr>
-      </w:pPr>
-      <w:r>
-        <w:rPr>
-          <w:lang w:eastAsia="ko-KR"/>
-        </w:rPr>
-        <w:tab/>
-      </w:r>
-      <w:r>
-        <w:rPr>
-          <w:position w:val="-12"/>
-          <w:lang w:eastAsia="ko-KR"/>
-        </w:rPr>
-        <w:object w:dxaOrig="2520" w:dyaOrig="440" w14:anchorId="69AF014C">
-          <v:shape id="_x0000_i1329" type="#_x0000_t75" style="width:126pt;height:21.75pt" o:ole="">
-            <v:imagedata r:id="rId28" o:title=""/>
-          </v:shape>
-          <o:OLEObject Type="Embed" ProgID="Equation.DSMT4" ShapeID="_x0000_i1329" DrawAspect="Content" ObjectID="_1561383548" r:id="rId29"/>
-        </w:object>
-      </w:r>
-      <w:r>
-        <w:rPr>
-          <w:lang w:eastAsia="ko-KR"/>
-        </w:rPr>
-        <w:t xml:space="preserve"> </w:t>
-      </w:r>
-      <w:r>
-        <w:rPr>
-          <w:lang w:eastAsia="ko-KR"/>
-        </w:rPr>
-        <w:tab/>
-      </w:r>
-      <w:r>
-        <w:rPr>
-          <w:sz w:val="20"/>
-          <w:lang w:eastAsia="ko-KR"/>
-        </w:rPr>
-        <w:fldChar w:fldCharType="begin"/>
-      </w:r>
-      <w:r>
-        <w:rPr>
-          <w:sz w:val="20"/>
-          <w:lang w:eastAsia="ko-KR"/>
-        </w:rPr>
-        <w:instrText xml:space="preserve"> MACROBUTTON MTPlaceRef \* MERGEFORMAT </w:instrText>
-      </w:r>
-      <w:r>
-        <w:rPr>
-          <w:sz w:val="20"/>
-          <w:lang w:eastAsia="ko-KR"/>
-        </w:rPr>
-        <w:fldChar w:fldCharType="begin"/>
-      </w:r>
-      <w:r>
-        <w:rPr>
-          <w:sz w:val="20"/>
-          <w:lang w:eastAsia="ko-KR"/>
-        </w:rPr>
-        <w:instrText xml:space="preserve"> SEQ MTEqn \h \* MERGEFORMAT </w:instrText>
-      </w:r>
-      <w:r>
-        <w:rPr>
-          <w:sz w:val="20"/>
-          <w:lang w:eastAsia="ko-KR"/>
-        </w:rPr>
-        <w:fldChar w:fldCharType="end"/>
-      </w:r>
-      <w:r>
-        <w:rPr>
-          <w:sz w:val="20"/>
-          <w:lang w:eastAsia="ko-KR"/>
-        </w:rPr>
-        <w:instrText>(</w:instrText>
-      </w:r>
-      <w:r>
-        <w:rPr>
-          <w:sz w:val="20"/>
-          <w:lang w:eastAsia="ko-KR"/>
-        </w:rPr>
-        <w:fldChar w:fldCharType="begin"/>
-      </w:r>
-      <w:r>
-        <w:rPr>
-          <w:sz w:val="20"/>
-          <w:lang w:eastAsia="ko-KR"/>
-        </w:rPr>
-        <w:instrText xml:space="preserve"> SEQ MTEqn \c \* Arabic \* MERGEFORMAT </w:instrText>
-      </w:r>
-      <w:r>
-        <w:rPr>
-          <w:sz w:val="20"/>
-          <w:lang w:eastAsia="ko-KR"/>
-        </w:rPr>
-        <w:fldChar w:fldCharType="separate"/>
-      </w:r>
-      <w:r>
-        <w:rPr>
-          <w:noProof/>
-          <w:sz w:val="20"/>
-          <w:lang w:eastAsia="ko-KR"/>
-        </w:rPr>
-        <w:instrText>2</w:instrText>
-      </w:r>
-      <w:r>
-        <w:rPr>
-          <w:sz w:val="20"/>
-          <w:lang w:eastAsia="ko-KR"/>
-        </w:rPr>
-        <w:fldChar w:fldCharType="end"/>
-      </w:r>
-      <w:r>
-        <w:rPr>
-          <w:sz w:val="20"/>
-          <w:lang w:eastAsia="ko-KR"/>
-        </w:rPr>
-        <w:instrText>)</w:instrText>
-      </w:r>
-      <w:r>
-        <w:rPr>
-          <w:sz w:val="20"/>
-          <w:lang w:eastAsia="ko-KR"/>
-        </w:rPr>
-        <w:fldChar w:fldCharType="end"/>
-      </w:r>
-    </w:p>
-    <w:p>
-      <w:pPr>
-        <w:rPr>
-          <w:rFonts w:ascii="Times New Roman" w:eastAsia="Malgun Gothic" w:hAnsi="Times New Roman"/>
-          <w:bCs/>
-          <w:color w:val="000000"/>
-          <w:sz w:val="20"/>
-          <w:lang w:eastAsia="ko-KR"/>
-        </w:rPr>
-      </w:pPr>
-      <w:r>
-        <w:rPr>
-          <w:rFonts w:ascii="Times New Roman" w:eastAsia="Malgun Gothic" w:hAnsi="Times New Roman"/>
-          <w:bCs/>
-          <w:color w:val="000000"/>
-          <w:sz w:val="20"/>
-          <w:lang w:eastAsia="ko-KR"/>
-        </w:rPr>
-        <w:t>where</w:t>
-      </w:r>
-      <w:r>
-        <w:rPr>
-          <w:rFonts w:ascii="Times New Roman" w:eastAsia="Malgun Gothic" w:hAnsi="Times New Roman"/>
-          <w:bCs/>
-          <w:color w:val="000000"/>
-          <w:position w:val="-6"/>
-          <w:sz w:val="20"/>
-          <w:lang w:eastAsia="ko-KR"/>
-        </w:rPr>
-        <w:object w:dxaOrig="220" w:dyaOrig="200" w14:anchorId="79D1A695">
-          <v:shape id="_x0000_i1330" type="#_x0000_t75" style="width:11.25pt;height:9.75pt" o:ole="">
-            <v:imagedata r:id="rId30" o:title=""/>
-          </v:shape>
-          <o:OLEObject Type="Embed" ProgID="Equation.DSMT4" ShapeID="_x0000_i1330" DrawAspect="Content" ObjectID="_1561383549" r:id="rId31"/>
-        </w:object>
-      </w:r>
-      <w:r>
-        <w:rPr>
-          <w:rFonts w:ascii="Times New Roman" w:eastAsia="Malgun Gothic" w:hAnsi="Times New Roman"/>
-          <w:bCs/>
-          <w:color w:val="000000"/>
-          <w:sz w:val="20"/>
-          <w:lang w:eastAsia="ko-KR"/>
-        </w:rPr>
-        <w:t xml:space="preserve"> and</w:t>
-      </w:r>
-      <w:r>
-        <w:rPr>
-          <w:rFonts w:ascii="Times New Roman" w:eastAsia="Malgun Gothic" w:hAnsi="Times New Roman"/>
-          <w:bCs/>
-          <w:color w:val="000000"/>
-          <w:position w:val="-10"/>
-          <w:sz w:val="20"/>
-          <w:lang w:eastAsia="ko-KR"/>
-        </w:rPr>
-        <w:object w:dxaOrig="220" w:dyaOrig="279" w14:anchorId="7AF0AA7F">
-          <v:shape id="_x0000_i1331" type="#_x0000_t75" style="width:11.25pt;height:14.25pt" o:ole="">
-            <v:imagedata r:id="rId32" o:title=""/>
-          </v:shape>
-          <o:OLEObject Type="Embed" ProgID="Equation.DSMT4" ShapeID="_x0000_i1331" DrawAspect="Content" ObjectID="_1561383550" r:id="rId33"/>
-        </w:object>
-      </w:r>
-      <w:r>
-        <w:rPr>
-          <w:rFonts w:ascii="Times New Roman" w:eastAsia="Malgun Gothic" w:hAnsi="Times New Roman"/>
-          <w:bCs/>
-          <w:color w:val="000000"/>
-          <w:sz w:val="20"/>
-          <w:lang w:eastAsia="ko-KR"/>
-        </w:rPr>
-        <w:t xml:space="preserve"> are positive integers. If we assume the RTE to exist in a region of infinite extent and impose the energy density goes to zero at infinite, we can obtain a set of ordinary differential equations in time for the moments by multiplying Eq. (1) by</w:t>
-      </w:r>
-      <w:r>
-        <w:rPr>
-          <w:rFonts w:ascii="Times New Roman" w:eastAsia="Malgun Gothic" w:hAnsi="Times New Roman"/>
-          <w:bCs/>
-          <w:color w:val="000000"/>
-          <w:position w:val="-12"/>
-          <w:sz w:val="20"/>
-          <w:lang w:eastAsia="ko-KR"/>
-        </w:rPr>
-        <w:object w:dxaOrig="800" w:dyaOrig="340" w14:anchorId="7DC9BA73">
-          <v:shape id="_x0000_i1332" type="#_x0000_t75" style="width:39.75pt;height:17.25pt" o:ole="">
-            <v:imagedata r:id="rId34" o:title=""/>
-          </v:shape>
-          <o:OLEObject Type="Embed" ProgID="Equation.DSMT4" ShapeID="_x0000_i1332" DrawAspect="Content" ObjectID="_1561383551" r:id="rId35"/>
-        </w:object>
-      </w:r>
-      <w:r>
-        <w:rPr>
-          <w:rFonts w:ascii="Times New Roman" w:eastAsia="Malgun Gothic" w:hAnsi="Times New Roman"/>
-          <w:bCs/>
-          <w:color w:val="000000"/>
-          <w:sz w:val="20"/>
-          <w:lang w:eastAsia="ko-KR"/>
-        </w:rPr>
-        <w:t xml:space="preserve"> and integrating over all wave-vectors and space:</w:t>
-      </w:r>
-    </w:p>
-    <w:p>
-      <w:pPr>
-        <w:pStyle w:val="MTDisplayEquation"/>
-        <w:rPr>
-          <w:lang w:eastAsia="ko-KR"/>
-        </w:rPr>
-      </w:pPr>
-      <w:r>
-        <w:rPr>
-          <w:lang w:eastAsia="ko-KR"/>
-        </w:rPr>
-        <w:tab/>
-      </w:r>
-      <w:r>
-        <w:rPr>
-          <w:position w:val="-38"/>
-          <w:lang w:eastAsia="ko-KR"/>
-        </w:rPr>
-        <w:object w:dxaOrig="3500" w:dyaOrig="859" w14:anchorId="3F02D8C5">
-          <v:shape id="_x0000_i1333" type="#_x0000_t75" style="width:174.75pt;height:42.75pt" o:ole="">
-            <v:imagedata r:id="rId36" o:title=""/>
-          </v:shape>
-          <o:OLEObject Type="Embed" ProgID="Equation.DSMT4" ShapeID="_x0000_i1333" DrawAspect="Content" ObjectID="_1561383552" r:id="rId37"/>
-        </w:object>
-      </w:r>
-      <w:r>
-        <w:rPr>
-          <w:lang w:eastAsia="ko-KR"/>
-        </w:rPr>
-        <w:t xml:space="preserve"> </w:t>
-      </w:r>
-      <w:r>
-        <w:rPr>
-          <w:lang w:eastAsia="ko-KR"/>
-        </w:rPr>
-        <w:tab/>
-      </w:r>
-      <w:r>
-        <w:rPr>
-          <w:sz w:val="20"/>
-          <w:lang w:eastAsia="ko-KR"/>
-        </w:rPr>
-        <w:fldChar w:fldCharType="begin"/>
-      </w:r>
-      <w:r>
-        <w:rPr>
-          <w:sz w:val="20"/>
-          <w:lang w:eastAsia="ko-KR"/>
-        </w:rPr>
-        <w:instrText xml:space="preserve"> MACROBUTTON MTPlaceRef \* MERGEFORMAT </w:instrText>
-      </w:r>
-      <w:r>
-        <w:rPr>
-          <w:sz w:val="20"/>
-          <w:lang w:eastAsia="ko-KR"/>
-        </w:rPr>
-        <w:fldChar w:fldCharType="begin"/>
-      </w:r>
-      <w:r>
-        <w:rPr>
-          <w:sz w:val="20"/>
-          <w:lang w:eastAsia="ko-KR"/>
-        </w:rPr>
-        <w:instrText xml:space="preserve"> SEQ MTEqn \h \* MERGEFORMAT </w:instrText>
-      </w:r>
-      <w:r>
-        <w:rPr>
-          <w:sz w:val="20"/>
-          <w:lang w:eastAsia="ko-KR"/>
-        </w:rPr>
-        <w:fldChar w:fldCharType="end"/>
-      </w:r>
-      <w:r>
-        <w:rPr>
-          <w:sz w:val="20"/>
-          <w:lang w:eastAsia="ko-KR"/>
-        </w:rPr>
-        <w:instrText>(</w:instrText>
-      </w:r>
-      <w:r>
-        <w:rPr>
-          <w:sz w:val="20"/>
-          <w:lang w:eastAsia="ko-KR"/>
-        </w:rPr>
-        <w:fldChar w:fldCharType="begin"/>
-      </w:r>
-      <w:r>
-        <w:rPr>
-          <w:sz w:val="20"/>
-          <w:lang w:eastAsia="ko-KR"/>
-        </w:rPr>
-        <w:instrText xml:space="preserve"> SEQ MTEqn \c \* Arabic \* MERGEFORMAT </w:instrText>
-      </w:r>
-      <w:r>
-        <w:rPr>
-          <w:sz w:val="20"/>
-          <w:lang w:eastAsia="ko-KR"/>
-        </w:rPr>
-        <w:fldChar w:fldCharType="separate"/>
-      </w:r>
-      <w:r>
-        <w:rPr>
-          <w:noProof/>
-          <w:sz w:val="20"/>
-          <w:lang w:eastAsia="ko-KR"/>
-        </w:rPr>
-        <w:instrText>3</w:instrText>
-      </w:r>
-      <w:r>
-        <w:rPr>
-          <w:sz w:val="20"/>
-          <w:lang w:eastAsia="ko-KR"/>
-        </w:rPr>
-        <w:fldChar w:fldCharType="end"/>
-      </w:r>
-      <w:r>
-        <w:rPr>
-          <w:sz w:val="20"/>
-          <w:lang w:eastAsia="ko-KR"/>
-        </w:rPr>
-        <w:instrText>)</w:instrText>
-      </w:r>
-      <w:r>
-        <w:rPr>
-          <w:sz w:val="20"/>
-          <w:lang w:eastAsia="ko-KR"/>
-        </w:rPr>
-        <w:fldChar w:fldCharType="end"/>
-      </w:r>
-    </w:p>
-    <w:p>
-      <w:pPr>
-        <w:ind w:firstLine="284"/>
-        <w:rPr>
-          <w:rFonts w:ascii="Times New Roman" w:eastAsia="Malgun Gothic" w:hAnsi="Times New Roman"/>
-          <w:bCs/>
-          <w:color w:val="000000"/>
-          <w:sz w:val="20"/>
-          <w:lang w:eastAsia="ko-KR"/>
-        </w:rPr>
-      </w:pPr>
-      <w:r>
-        <w:rPr>
-          <w:rFonts w:ascii="Times New Roman" w:eastAsia="Malgun Gothic" w:hAnsi="Times New Roman"/>
-          <w:bCs/>
-          <w:color w:val="000000"/>
-          <w:sz w:val="20"/>
-          <w:lang w:eastAsia="ko-KR"/>
-        </w:rPr>
-        <w:t xml:space="preserve">Defining the moments for the electrodynamic problem requires a more sophisticated approach because the fundamental quantities—namely, the electric and </w:t>
-      </w:r>
-      <w:r>
-        <w:rPr>
-          <w:rFonts w:ascii="Times New Roman" w:eastAsia="Malgun Gothic" w:hAnsi="Times New Roman"/>
-          <w:bCs/>
-          <w:color w:val="000000"/>
-          <w:sz w:val="20"/>
-          <w:lang w:eastAsia="ko-KR"/>
-        </w:rPr>
-        <w:lastRenderedPageBreak/>
-        <w:t>magnetic fields—are not functions of wavenumber. That is, we need to take a physical model that exists in configuration space only (Maxwell’s equations), and project it in a meaningful way into phase space. Ryzhik et al. [5], among others, utilizes the Wigner function for this purpose,</w:t>
-      </w:r>
-    </w:p>
-    <w:p>
-      <w:pPr>
-        <w:pStyle w:val="MTDisplayEquation"/>
-      </w:pPr>
-      <w:r>
-        <w:tab/>
-      </w:r>
-      <w:r>
-        <w:rPr>
-          <w:position w:val="-12"/>
-        </w:rPr>
-        <w:object w:dxaOrig="3260" w:dyaOrig="440" w14:anchorId="6B42D54E">
-          <v:shape id="_x0000_i1334" type="#_x0000_t75" style="width:162.75pt;height:21.75pt" o:ole="">
+        </w:rPr>
+        <w:object w:dxaOrig="2040" w:dyaOrig="420" w14:anchorId="6A34AF24">
+          <v:shape id="_x0000_i1391" type="#_x0000_t75" style="width:102pt;height:21.75pt" o:ole="">
             <v:imagedata r:id="rId38" o:title=""/>
           </v:shape>
-          <o:OLEObject Type="Embed" ProgID="Equation.DSMT4" ShapeID="_x0000_i1334" DrawAspect="Content" ObjectID="_1561383553" r:id="rId39"/>
+          <o:OLEObject Type="Embed" ProgID="Equation.DSMT4" ShapeID="_x0000_i1391" DrawAspect="Content" ObjectID="_1561385011" r:id="rId39"/>
         </w:object>
       </w:r>
       <w:r>
-        <w:t xml:space="preserve">. </w:t>
+        <w:t xml:space="preserve"> </w:t>
       </w:r>
       <w:r>
         <w:tab/>
@@ -1817,7 +2019,7 @@
           <w:noProof/>
           <w:sz w:val="20"/>
         </w:rPr>
-        <w:instrText>4</w:instrText>
+        <w:instrText>5</w:instrText>
       </w:r>
       <w:r>
         <w:rPr>
@@ -1848,233 +2050,107 @@
         <w:rPr>
           <w:sz w:val="20"/>
         </w:rPr>
-        <w:t>The vector</w:t>
-      </w:r>
-      <w:r>
-        <w:rPr>
-          <w:position w:val="-6"/>
-          <w:sz w:val="20"/>
-        </w:rPr>
-        <w:object w:dxaOrig="180" w:dyaOrig="200" w14:anchorId="7DFE0612">
-          <v:shape id="_x0000_i1335" type="#_x0000_t75" style="width:9pt;height:9.75pt" o:ole="">
+        <w:t>where tr represents the trace operation.</w:t>
+      </w:r>
+    </w:p>
+    <w:p>
+      <w:pPr>
+        <w:ind w:firstLine="284"/>
+        <w:rPr>
+          <w:sz w:val="20"/>
+        </w:rPr>
+      </w:pPr>
+      <w:r>
+        <w:rPr>
+          <w:sz w:val="20"/>
+        </w:rPr>
+        <w:t>We are now ready to state the approximation underlying the proposed homogenization process. We impose that the ODEs given by (3) fit the time dependent moments calculated by a solution to Maxwell’s equations for the geometry under study. In other words, we impose that</w:t>
+      </w:r>
+    </w:p>
+    <w:p>
+      <w:pPr>
+        <w:pStyle w:val="MTDisplayEquation"/>
+      </w:pPr>
+      <w:r>
+        <w:tab/>
+      </w:r>
+      <w:r>
+        <w:rPr>
+          <w:position w:val="-10"/>
+        </w:rPr>
+        <w:object w:dxaOrig="980" w:dyaOrig="300" w14:anchorId="022FE135">
+          <v:shape id="_x0000_i1392" type="#_x0000_t75" style="width:48.75pt;height:15pt" o:ole="">
             <v:imagedata r:id="rId40" o:title=""/>
           </v:shape>
-          <o:OLEObject Type="Embed" ProgID="Equation.DSMT4" ShapeID="_x0000_i1335" DrawAspect="Content" ObjectID="_1561383554" r:id="rId41"/>
+          <o:OLEObject Type="Embed" ProgID="Equation.DSMT4" ShapeID="_x0000_i1392" DrawAspect="Content" ObjectID="_1561385012" r:id="rId41"/>
         </w:object>
       </w:r>
       <w:r>
-        <w:rPr>
-          <w:sz w:val="20"/>
-        </w:rPr>
-        <w:t>is defined by</w:t>
-      </w:r>
-      <w:r>
-        <w:rPr>
-          <w:position w:val="-12"/>
-          <w:sz w:val="20"/>
-        </w:rPr>
-        <w:object w:dxaOrig="2280" w:dyaOrig="320" w14:anchorId="153BE0BF">
-          <v:shape id="_x0000_i1336" type="#_x0000_t75" style="width:114pt;height:15.75pt" o:ole="">
-            <v:imagedata r:id="rId42" o:title=""/>
-          </v:shape>
-          <o:OLEObject Type="Embed" ProgID="Equation.DSMT4" ShapeID="_x0000_i1336" DrawAspect="Content" ObjectID="_1561383555" r:id="rId43"/>
-        </w:object>
-      </w:r>
-      <w:r>
-        <w:rPr>
-          <w:sz w:val="20"/>
-        </w:rPr>
-        <w:t xml:space="preserve"> and the star denotes the complex conjugate. </w:t>
-      </w:r>
-      <w:r>
-        <w:rPr>
-          <w:sz w:val="20"/>
-        </w:rPr>
-        <w:t>This quantity has been shown to be analogous to the</w:t>
-      </w:r>
-      <w:r>
-        <w:rPr>
-          <w:sz w:val="20"/>
-        </w:rPr>
-        <w:t xml:space="preserve"> phase-space energy density in that its zeroth and first moments in wave-vector correspond to the internal energy and the energy flux, respectively. It has been theoretically shown to to satisfy a RTE under limiting circumstances; see </w:t>
-      </w:r>
-      <w:r>
-        <w:rPr>
-          <w:sz w:val="20"/>
-        </w:rPr>
-        <w:t>[</w:t>
-      </w:r>
-      <w:r>
-        <w:rPr>
-          <w:sz w:val="20"/>
-        </w:rPr>
-        <w:t>7</w:t>
-      </w:r>
-      <w:r>
-        <w:rPr>
-          <w:sz w:val="20"/>
-        </w:rPr>
-        <w:t>].</w:t>
-      </w:r>
-      <w:r>
-        <w:rPr>
-          <w:sz w:val="20"/>
-        </w:rPr>
-        <w:t xml:space="preserve"> The Wigner function is not positive definite, so its interpretation as a phase space energy density is limited to the high-frequency case. Regardless, the proper moments can be obtained by</w:t>
-      </w:r>
-    </w:p>
-    <w:p>
-      <w:pPr>
-        <w:rPr>
-          <w:sz w:val="20"/>
-        </w:rPr>
-      </w:pPr>
+        <w:t xml:space="preserve"> </w:t>
+      </w:r>
+      <w:r>
+        <w:tab/>
+      </w:r>
+      <w:r>
+        <w:rPr>
+          <w:sz w:val="20"/>
+        </w:rPr>
+        <w:fldChar w:fldCharType="begin"/>
+      </w:r>
+      <w:r>
+        <w:rPr>
+          <w:sz w:val="20"/>
+        </w:rPr>
+        <w:instrText xml:space="preserve"> MACROBUTTON MTPlaceRef \* MERGEFORMAT </w:instrText>
+      </w:r>
+      <w:r>
+        <w:rPr>
+          <w:sz w:val="20"/>
+        </w:rPr>
+        <w:fldChar w:fldCharType="begin"/>
+      </w:r>
+      <w:r>
+        <w:rPr>
+          <w:sz w:val="20"/>
+        </w:rPr>
+        <w:instrText xml:space="preserve"> SEQ MTEqn \h \* MERGEFORMAT </w:instrText>
+      </w:r>
+      <w:r>
+        <w:rPr>
+          <w:sz w:val="20"/>
+        </w:rPr>
+        <w:fldChar w:fldCharType="end"/>
+      </w:r>
+      <w:r>
+        <w:rPr>
+          <w:sz w:val="20"/>
+        </w:rPr>
+        <w:instrText>(</w:instrText>
+      </w:r>
+      <w:r>
+        <w:rPr>
+          <w:sz w:val="20"/>
+        </w:rPr>
+        <w:fldChar w:fldCharType="begin"/>
+      </w:r>
+      <w:r>
+        <w:rPr>
+          <w:sz w:val="20"/>
+        </w:rPr>
+        <w:instrText xml:space="preserve"> SEQ MTEqn \c \* Arabic \* MERGEFORMAT </w:instrText>
+      </w:r>
+      <w:r>
+        <w:rPr>
+          <w:sz w:val="20"/>
+        </w:rPr>
+        <w:fldChar w:fldCharType="separate"/>
+      </w:r>
       <w:r>
         <w:rPr>
           <w:noProof/>
           <w:sz w:val="20"/>
-          <w:lang w:eastAsia="en-AU"/>
-        </w:rPr>
-        <w:pict w14:anchorId="7AF97235">
-          <v:shape id="Picture 24" o:spid="_x0000_i1357" type="#_x0000_t75" style="width:228pt;height:165pt;visibility:visible;mso-wrap-style:square">
-            <v:imagedata r:id="rId44" o:title=""/>
-          </v:shape>
-        </w:pict>
-      </w:r>
-    </w:p>
-    <w:p>
-      <w:pPr>
-        <w:rPr>
-          <w:rFonts w:ascii="Times New Roman" w:eastAsia="Malgun Gothic" w:hAnsi="Times New Roman"/>
-          <w:b/>
-          <w:bCs/>
-          <w:color w:val="000000"/>
-          <w:sz w:val="20"/>
-          <w:lang w:eastAsia="ko-KR"/>
-        </w:rPr>
-      </w:pPr>
-      <w:r>
-        <w:rPr>
-          <w:rFonts w:ascii="Times New Roman" w:eastAsia="Malgun Gothic" w:hAnsi="Times New Roman" w:hint="eastAsia"/>
-          <w:b/>
-          <w:bCs/>
-          <w:color w:val="000000"/>
-          <w:sz w:val="20"/>
-          <w:lang w:eastAsia="ko-KR"/>
-        </w:rPr>
-        <w:t>Fig</w:t>
-      </w:r>
-      <w:r>
-        <w:rPr>
-          <w:rFonts w:ascii="Times New Roman" w:eastAsia="Malgun Gothic" w:hAnsi="Times New Roman"/>
-          <w:b/>
-          <w:bCs/>
-          <w:color w:val="000000"/>
-          <w:sz w:val="20"/>
-          <w:lang w:eastAsia="ko-KR"/>
-        </w:rPr>
-        <w:t>ure</w:t>
-      </w:r>
-      <w:r>
-        <w:rPr>
-          <w:rFonts w:ascii="Times New Roman" w:eastAsia="Malgun Gothic" w:hAnsi="Times New Roman" w:hint="eastAsia"/>
-          <w:b/>
-          <w:bCs/>
-          <w:color w:val="000000"/>
-          <w:sz w:val="20"/>
-          <w:lang w:eastAsia="ko-KR"/>
-        </w:rPr>
-        <w:t xml:space="preserve"> 1</w:t>
-      </w:r>
-      <w:r>
-        <w:rPr>
-          <w:rFonts w:ascii="Times New Roman" w:eastAsia="Malgun Gothic" w:hAnsi="Times New Roman"/>
-          <w:b/>
-          <w:bCs/>
-          <w:color w:val="000000"/>
-          <w:sz w:val="20"/>
-          <w:lang w:eastAsia="ko-KR"/>
-        </w:rPr>
-        <w:t>.</w:t>
-      </w:r>
-      <w:r>
-        <w:rPr>
-          <w:rFonts w:ascii="Times New Roman" w:eastAsia="Malgun Gothic" w:hAnsi="Times New Roman" w:hint="eastAsia"/>
-          <w:b/>
-          <w:bCs/>
-          <w:color w:val="000000"/>
-          <w:sz w:val="20"/>
-          <w:lang w:eastAsia="ko-KR"/>
-        </w:rPr>
-        <w:t xml:space="preserve"> </w:t>
-      </w:r>
-      <w:r>
-        <w:rPr>
-          <w:rFonts w:ascii="Times New Roman" w:eastAsia="Malgun Gothic" w:hAnsi="Times New Roman"/>
-          <w:b/>
-          <w:bCs/>
-          <w:color w:val="000000"/>
-          <w:sz w:val="20"/>
-          <w:lang w:eastAsia="ko-KR"/>
-        </w:rPr>
-        <w:t>A concept diagram for the moment-linking homogenization process for a nano-structured material and a macroscopic device. An effective diffusion equation was not discussed here but will be considered by an approach analogous to the RTE case .</w:t>
-      </w:r>
-    </w:p>
-    <w:p>
-      <w:pPr>
-        <w:rPr>
-          <w:sz w:val="20"/>
-        </w:rPr>
-      </w:pPr>
-    </w:p>
-    <w:p>
-      <w:pPr>
-        <w:ind w:firstLine="960"/>
-        <w:jc w:val="right"/>
-        <w:rPr>
-          <w:sz w:val="20"/>
-        </w:rPr>
-      </w:pPr>
-      <w:r>
-        <w:rPr>
-          <w:position w:val="-10"/>
-        </w:rPr>
-        <w:object w:dxaOrig="2040" w:dyaOrig="420" w14:anchorId="3529AAC5">
-          <v:shape id="_x0000_i1337" type="#_x0000_t75" style="width:102pt;height:21pt" o:ole="">
-            <v:imagedata r:id="rId45" o:title=""/>
-          </v:shape>
-          <o:OLEObject Type="Embed" ProgID="Equation.DSMT4" ShapeID="_x0000_i1337" DrawAspect="Content" ObjectID="_1561383556" r:id="rId46"/>
-        </w:object>
-      </w:r>
-      <w:r>
-        <w:t xml:space="preserve"> </w:t>
-      </w:r>
-      <w:r>
-        <w:tab/>
-      </w:r>
-      <w:r>
-        <w:rPr>
-          <w:sz w:val="20"/>
-        </w:rPr>
-        <w:fldChar w:fldCharType="begin"/>
-      </w:r>
-      <w:r>
-        <w:rPr>
-          <w:sz w:val="20"/>
-        </w:rPr>
-        <w:instrText xml:space="preserve"> MACROBUTTON MTPlaceRef \* MERGEFORMAT </w:instrText>
-      </w:r>
-      <w:r>
-        <w:rPr>
-          <w:sz w:val="20"/>
-        </w:rPr>
-        <w:fldChar w:fldCharType="begin"/>
-      </w:r>
-      <w:r>
-        <w:rPr>
-          <w:sz w:val="20"/>
-        </w:rPr>
-        <w:instrText xml:space="preserve"> SEQ MTEqn \h \* MERGEFORMAT </w:instrText>
+        </w:rPr>
+        <w:instrText>6</w:instrText>
       </w:r>
       <w:r>
         <w:rPr>
@@ -2086,32 +2162,7 @@
         <w:rPr>
           <w:sz w:val="20"/>
         </w:rPr>
-        <w:instrText>(</w:instrText>
-      </w:r>
-      <w:r>
-        <w:rPr>
-          <w:sz w:val="20"/>
-        </w:rPr>
-        <w:fldChar w:fldCharType="begin"/>
-      </w:r>
-      <w:r>
-        <w:rPr>
-          <w:sz w:val="20"/>
-        </w:rPr>
-        <w:instrText xml:space="preserve"> SEQ MTEqn \c \* Arabic \* MERGEFORMAT </w:instrText>
-      </w:r>
-      <w:r>
-        <w:rPr>
-          <w:sz w:val="20"/>
-        </w:rPr>
-        <w:fldChar w:fldCharType="separate"/>
-      </w:r>
-      <w:r>
-        <w:rPr>
-          <w:noProof/>
-          <w:sz w:val="20"/>
-        </w:rPr>
-        <w:instrText>5</w:instrText>
+        <w:instrText>)</w:instrText>
       </w:r>
       <w:r>
         <w:rPr>
@@ -2119,167 +2170,24 @@
         </w:rPr>
         <w:fldChar w:fldCharType="end"/>
       </w:r>
-      <w:r>
-        <w:rPr>
-          <w:sz w:val="20"/>
-        </w:rPr>
-        <w:instrText>)</w:instrText>
-      </w:r>
-      <w:r>
-        <w:rPr>
-          <w:sz w:val="20"/>
-        </w:rPr>
-        <w:fldChar w:fldCharType="end"/>
-      </w:r>
-    </w:p>
-    <w:p>
-      <w:pPr>
-        <w:rPr>
-          <w:sz w:val="20"/>
-        </w:rPr>
-      </w:pPr>
-      <w:r>
-        <w:rPr>
-          <w:sz w:val="20"/>
-        </w:rPr>
-        <w:t>where tr represents the trace operation.</w:t>
-      </w:r>
-    </w:p>
-    <w:p>
-      <w:pPr>
-        <w:ind w:firstLine="284"/>
-        <w:rPr>
-          <w:sz w:val="20"/>
-        </w:rPr>
-      </w:pPr>
-      <w:r>
-        <w:rPr>
-          <w:sz w:val="20"/>
-        </w:rPr>
-        <w:t>We are now ready to state the approximation underlying the proposed homogenization process. We impose that the ODEs given by (3) fit the time dependent moments calculated by a solution to Maxwell’s equations for the geometry under study. In other words, we impose that</w:t>
-      </w:r>
-    </w:p>
-    <w:p>
-      <w:pPr>
-        <w:pStyle w:val="MTDisplayEquation"/>
-      </w:pPr>
-      <w:r>
-        <w:tab/>
-      </w:r>
-      <w:r>
-        <w:rPr>
-          <w:position w:val="-10"/>
-        </w:rPr>
-        <w:object w:dxaOrig="980" w:dyaOrig="300" w14:anchorId="1A8927ED">
-          <v:shape id="_x0000_i1338" type="#_x0000_t75" style="width:48.75pt;height:15pt" o:ole="">
-            <v:imagedata r:id="rId47" o:title=""/>
-          </v:shape>
-          <o:OLEObject Type="Embed" ProgID="Equation.DSMT4" ShapeID="_x0000_i1338" DrawAspect="Content" ObjectID="_1561383557" r:id="rId48"/>
-        </w:object>
-      </w:r>
-      <w:r>
-        <w:t xml:space="preserve"> </w:t>
-      </w:r>
-      <w:r>
-        <w:tab/>
-      </w:r>
-      <w:r>
-        <w:rPr>
-          <w:sz w:val="20"/>
-        </w:rPr>
-        <w:fldChar w:fldCharType="begin"/>
-      </w:r>
-      <w:r>
-        <w:rPr>
-          <w:sz w:val="20"/>
-        </w:rPr>
-        <w:instrText xml:space="preserve"> MACROBUTTON MTPlaceRef \* MERGEFORMAT </w:instrText>
-      </w:r>
-      <w:r>
-        <w:rPr>
-          <w:sz w:val="20"/>
-        </w:rPr>
-        <w:fldChar w:fldCharType="begin"/>
-      </w:r>
-      <w:r>
-        <w:rPr>
-          <w:sz w:val="20"/>
-        </w:rPr>
-        <w:instrText xml:space="preserve"> SEQ MTEqn \h \* MERGEFORMAT </w:instrText>
-      </w:r>
-      <w:r>
-        <w:rPr>
-          <w:sz w:val="20"/>
-        </w:rPr>
-        <w:fldChar w:fldCharType="end"/>
-      </w:r>
-      <w:r>
-        <w:rPr>
-          <w:sz w:val="20"/>
-        </w:rPr>
-        <w:instrText>(</w:instrText>
-      </w:r>
-      <w:r>
-        <w:rPr>
-          <w:sz w:val="20"/>
-        </w:rPr>
-        <w:fldChar w:fldCharType="begin"/>
-      </w:r>
-      <w:r>
-        <w:rPr>
-          <w:sz w:val="20"/>
-        </w:rPr>
-        <w:instrText xml:space="preserve"> SEQ MTEqn \c \* Arabic \* MERGEFORMAT </w:instrText>
-      </w:r>
-      <w:r>
-        <w:rPr>
-          <w:sz w:val="20"/>
-        </w:rPr>
-        <w:fldChar w:fldCharType="separate"/>
-      </w:r>
-      <w:r>
-        <w:rPr>
-          <w:noProof/>
-          <w:sz w:val="20"/>
-        </w:rPr>
-        <w:instrText>6</w:instrText>
-      </w:r>
-      <w:r>
-        <w:rPr>
-          <w:sz w:val="20"/>
-        </w:rPr>
-        <w:fldChar w:fldCharType="end"/>
-      </w:r>
-      <w:r>
-        <w:rPr>
-          <w:sz w:val="20"/>
-        </w:rPr>
-        <w:instrText>)</w:instrText>
-      </w:r>
-      <w:r>
-        <w:rPr>
-          <w:sz w:val="20"/>
-        </w:rPr>
-        <w:fldChar w:fldCharType="end"/>
-      </w:r>
-    </w:p>
-    <w:p>
-      <w:pPr>
-        <w:rPr>
-          <w:sz w:val="20"/>
-        </w:rPr>
-      </w:pPr>
-      <w:r>
-        <w:rPr>
-          <w:sz w:val="20"/>
-        </w:rPr>
-        <w:t xml:space="preserve">This imposition has been shown to give excellent agreement when approximating radiative transfer by a diffusion equation [9]. Figure 1 is a representation of the proposed scale-linking process. For the case of a medium that strictly satisfies the RTE—that is, dilute independent scatterers—the transport coefficients obtained from the electrodynamic solution should exactly correspond to the proper transport coefficients.  When the medium does not satisfy the conditions for a RTE to be valid, we expect the fitting process proposed </w:t>
-      </w:r>
-      <w:r>
-        <w:rPr>
-          <w:sz w:val="20"/>
-        </w:rPr>
-        <w:t xml:space="preserve">here to give </w:t>
+    </w:p>
+    <w:p>
+      <w:pPr>
+        <w:rPr>
+          <w:sz w:val="20"/>
+        </w:rPr>
+      </w:pPr>
+      <w:r>
+        <w:rPr>
+          <w:sz w:val="20"/>
+        </w:rPr>
+        <w:t xml:space="preserve">This imposition has been shown to give excellent agreement when approximating radiative transfer by a diffusion equation [10]. Figure 1 is a representation of the proposed scale-linking process. For the case of a medium that strictly satisfies the RTE—that is, dilute independent scatterers—the transport coefficients obtained from the electrodynamic solution should exactly correspond to the proper transport coefficients.  </w:t>
+      </w:r>
+      <w:r>
+        <w:rPr>
+          <w:sz w:val="20"/>
+        </w:rPr>
+        <w:t xml:space="preserve">When the medium does not satisfy the conditions for the RTE to be theoretically valid, we expect the fitting process proposed here to give </w:t>
       </w:r>
       <w:r>
         <w:rPr>
@@ -2372,16 +2280,8 @@
         <w:rPr>
           <w:sz w:val="20"/>
         </w:rPr>
-        <w:t xml:space="preserve">With the conceptual connection between scales in place, future work will focus on the validation of the proposed theory. The electrodynamic moments will be computed by solving Maxwell’s equations for cases with increasing complexity to verify the results. First, scattering of a plane, monochromatic wave by a single non-absorbing sphere will be considered because an exact solution is available in that case. Next, averaged realizations of a slab of independently scattering spheres, as considered in [8], will be solved. The RTE has been rigorously derived in this limit using the Wigner function used herein [5]. We will then extend the approach to cases of interest—dependently scattering porous materials.  Like the independent scattering case, we will consider a slab of material irradiated by a plane, monochromatic wave with periodic conditions in one or two directions if considering a two- or three-dimensional problem, respectively.  To obtain solutions for the slab cases, Maxwell’s equations will be solved using computational electrodynamics. The proposed theory can be verified by comparing the electrodynamic results against RTE results using effective parameters. </w:t>
-      </w:r>
-    </w:p>
-    <w:p>
-      <w:pPr>
-        <w:ind w:firstLine="284"/>
-        <w:rPr>
-          <w:sz w:val="20"/>
-        </w:rPr>
-      </w:pPr>
+        <w:t>With the conceptual connection between scales in place, future work will focus on the validation of the proposed theory. The electrodynamic moments will be computed by solving Maxwell’s equations for cases with increasing complexity to verify the results. First, scattering of a plane, monochromatic wave by a single non-absorbing sphere will be considered because an exact solution is available in that case. Next, averaged realizations of a slab of independently scattering spheres, as considered in [8], will be solved. The RTE has been rigorously derived for similar cases using the Wigner function used herein [9]. We will then extend the approach to cases of interest—dependently scattering porous materials. Like the independent scattering case, we will consider a slab of material irradiated by a plane, monochromatic wave with periodic conditions in one or two directions if considering a two- or three-dimensional problem, respectively. To obtain solutions for the slab cases, Maxwell’s equations will be solved using computational electrodynamics. The proposed theory can be verified by comparing the electrodynamic results against those obtained using the effective RTE.</w:t>
+      </w:r>
     </w:p>
     <w:p>
       <w:pPr>
@@ -3145,7 +3045,17 @@
           <w:sz w:val="20"/>
           <w:lang w:eastAsia="ko-KR"/>
         </w:rPr>
-        <w:t xml:space="preserve"> Yang, and N</w:t>
+        <w:t xml:space="preserve"> </w:t>
+      </w:r>
+      <w:r>
+        <w:rPr>
+          <w:rFonts w:ascii="Times New Roman" w:eastAsia="Malgun Gothic" w:hAnsi="Times New Roman"/>
+          <w:color w:val="000000"/>
+          <w:sz w:val="20"/>
+          <w:lang w:eastAsia="ko-KR"/>
+        </w:rPr>
+        <w:lastRenderedPageBreak/>
+        <w:t>Yang, and N</w:t>
       </w:r>
       <w:r>
         <w:rPr>
@@ -3181,7 +3091,6 @@
           <w:sz w:val="20"/>
           <w:lang w:eastAsia="ko-KR"/>
         </w:rPr>
-        <w:lastRenderedPageBreak/>
         <w:t>modeling of electromagnetic scattering by discrete and discretely heterogeneous random</w:t>
       </w:r>
       <w:r>
@@ -3309,51 +3218,34 @@
           <w:lang w:eastAsia="ko-KR"/>
         </w:rPr>
         <w:tab/>
-      </w:r>
-      <w:r>
-        <w:rPr>
-          <w:rFonts w:ascii="Times New Roman" w:eastAsia="Malgun Gothic" w:hAnsi="Times New Roman"/>
-          <w:color w:val="000000"/>
-          <w:sz w:val="20"/>
-          <w:lang w:eastAsia="ko-KR"/>
-        </w:rPr>
-        <w:t>L</w:t>
-      </w:r>
-      <w:r>
-        <w:rPr>
-          <w:rFonts w:ascii="Times New Roman" w:eastAsia="Malgun Gothic" w:hAnsi="Times New Roman"/>
-          <w:color w:val="000000"/>
-          <w:sz w:val="20"/>
-          <w:lang w:eastAsia="ko-KR"/>
-        </w:rPr>
-        <w:t xml:space="preserve">. Roux, et al. </w:t>
-      </w:r>
-      <w:r>
-        <w:rPr>
-          <w:rFonts w:ascii="Times New Roman" w:eastAsia="Malgun Gothic" w:hAnsi="Times New Roman"/>
-          <w:color w:val="000000"/>
-          <w:sz w:val="20"/>
-          <w:lang w:eastAsia="ko-KR"/>
-        </w:rPr>
-        <w:t xml:space="preserve">Scattering by a slab containing randomly located cylinders: comparison between radiative transfer </w:t>
-      </w:r>
-      <w:r>
-        <w:rPr>
-          <w:rFonts w:ascii="Times New Roman" w:eastAsia="Malgun Gothic" w:hAnsi="Times New Roman"/>
-          <w:color w:val="000000"/>
-          <w:sz w:val="20"/>
-          <w:lang w:eastAsia="ko-KR"/>
-        </w:rPr>
-        <w:t>and electromagnetic simulation.</w:t>
-      </w:r>
-      <w:r>
-        <w:rPr>
-          <w:rFonts w:ascii="Times New Roman" w:eastAsia="Malgun Gothic" w:hAnsi="Times New Roman"/>
-          <w:color w:val="000000"/>
-          <w:sz w:val="20"/>
-          <w:lang w:eastAsia="ko-KR"/>
-        </w:rPr>
-        <w:t xml:space="preserve"> </w:t>
+        <w:t>M.</w:t>
+      </w:r>
+      <w:r>
+        <w:rPr>
+          <w:rFonts w:ascii="Times New Roman" w:eastAsia="Malgun Gothic" w:hAnsi="Times New Roman"/>
+          <w:color w:val="000000"/>
+          <w:sz w:val="20"/>
+          <w:lang w:eastAsia="ko-KR"/>
+        </w:rPr>
+        <w:t>V.</w:t>
+      </w:r>
+      <w:r>
+        <w:rPr>
+          <w:rFonts w:ascii="Times New Roman" w:eastAsia="Malgun Gothic" w:hAnsi="Times New Roman"/>
+          <w:color w:val="000000"/>
+          <w:sz w:val="20"/>
+          <w:lang w:eastAsia="ko-KR"/>
+        </w:rPr>
+        <w:t xml:space="preserve"> Erementchouk</w:t>
+      </w:r>
+      <w:r>
+        <w:rPr>
+          <w:rFonts w:ascii="Times New Roman" w:eastAsia="Malgun Gothic" w:hAnsi="Times New Roman"/>
+          <w:color w:val="000000"/>
+          <w:sz w:val="20"/>
+          <w:lang w:eastAsia="ko-KR"/>
+        </w:rPr>
+        <w:t>, et al. "Radiative energy transfer in disordered photonic crystals</w:t>
       </w:r>
       <w:r>
         <w:rPr>
@@ -3363,16 +3255,16 @@
           <w:sz w:val="20"/>
           <w:lang w:eastAsia="ko-KR"/>
         </w:rPr>
-        <w:t>JOSA A</w:t>
-      </w:r>
-      <w:r>
-        <w:rPr>
-          <w:rFonts w:ascii="Times New Roman" w:eastAsia="Malgun Gothic" w:hAnsi="Times New Roman"/>
-          <w:color w:val="000000"/>
-          <w:sz w:val="20"/>
-          <w:lang w:eastAsia="ko-KR"/>
-        </w:rPr>
-        <w:t xml:space="preserve"> 18.2 (2001): 374-384.</w:t>
+        <w:t>." Journal of Physics: Condensed Matter</w:t>
+      </w:r>
+      <w:r>
+        <w:rPr>
+          <w:rFonts w:ascii="Times New Roman" w:eastAsia="Malgun Gothic" w:hAnsi="Times New Roman"/>
+          <w:color w:val="000000"/>
+          <w:sz w:val="20"/>
+          <w:lang w:eastAsia="ko-KR"/>
+        </w:rPr>
+        <w:t xml:space="preserve"> 21.17 (2009): 175401.</w:t>
       </w:r>
     </w:p>
     <w:p>
@@ -3411,6 +3303,100 @@
           <w:sz w:val="20"/>
           <w:lang w:eastAsia="ko-KR"/>
         </w:rPr>
+        <w:t>L</w:t>
+      </w:r>
+      <w:r>
+        <w:rPr>
+          <w:rFonts w:ascii="Times New Roman" w:eastAsia="Malgun Gothic" w:hAnsi="Times New Roman"/>
+          <w:color w:val="000000"/>
+          <w:sz w:val="20"/>
+          <w:lang w:eastAsia="ko-KR"/>
+        </w:rPr>
+        <w:t xml:space="preserve">. Roux, et al. </w:t>
+      </w:r>
+      <w:r>
+        <w:rPr>
+          <w:rFonts w:ascii="Times New Roman" w:eastAsia="Malgun Gothic" w:hAnsi="Times New Roman"/>
+          <w:color w:val="000000"/>
+          <w:sz w:val="20"/>
+          <w:lang w:eastAsia="ko-KR"/>
+        </w:rPr>
+        <w:t xml:space="preserve">Scattering by a slab containing randomly located cylinders: comparison between radiative transfer </w:t>
+      </w:r>
+      <w:r>
+        <w:rPr>
+          <w:rFonts w:ascii="Times New Roman" w:eastAsia="Malgun Gothic" w:hAnsi="Times New Roman"/>
+          <w:color w:val="000000"/>
+          <w:sz w:val="20"/>
+          <w:lang w:eastAsia="ko-KR"/>
+        </w:rPr>
+        <w:t>and electromagnetic simulation.</w:t>
+      </w:r>
+      <w:r>
+        <w:rPr>
+          <w:rFonts w:ascii="Times New Roman" w:eastAsia="Malgun Gothic" w:hAnsi="Times New Roman"/>
+          <w:color w:val="000000"/>
+          <w:sz w:val="20"/>
+          <w:lang w:eastAsia="ko-KR"/>
+        </w:rPr>
+        <w:t xml:space="preserve"> </w:t>
+      </w:r>
+      <w:r>
+        <w:rPr>
+          <w:rFonts w:ascii="Times New Roman" w:eastAsia="Malgun Gothic" w:hAnsi="Times New Roman"/>
+          <w:i/>
+          <w:color w:val="000000"/>
+          <w:sz w:val="20"/>
+          <w:lang w:eastAsia="ko-KR"/>
+        </w:rPr>
+        <w:t>JOSA A</w:t>
+      </w:r>
+      <w:r>
+        <w:rPr>
+          <w:rFonts w:ascii="Times New Roman" w:eastAsia="Malgun Gothic" w:hAnsi="Times New Roman"/>
+          <w:color w:val="000000"/>
+          <w:sz w:val="20"/>
+          <w:lang w:eastAsia="ko-KR"/>
+        </w:rPr>
+        <w:t xml:space="preserve"> 18.2 (2001): 374-384.</w:t>
+      </w:r>
+    </w:p>
+    <w:p>
+      <w:pPr>
+        <w:spacing w:after="40"/>
+        <w:ind w:left="426" w:hanging="426"/>
+        <w:rPr>
+          <w:rFonts w:ascii="Times New Roman" w:eastAsia="Malgun Gothic" w:hAnsi="Times New Roman"/>
+          <w:color w:val="000000"/>
+          <w:sz w:val="20"/>
+          <w:lang w:eastAsia="ko-KR"/>
+        </w:rPr>
+      </w:pPr>
+      <w:r>
+        <w:rPr>
+          <w:rFonts w:ascii="Times New Roman" w:eastAsia="Malgun Gothic" w:hAnsi="Times New Roman"/>
+          <w:color w:val="000000"/>
+          <w:sz w:val="20"/>
+          <w:lang w:eastAsia="ko-KR"/>
+        </w:rPr>
+        <w:t>[10]</w:t>
+      </w:r>
+      <w:r>
+        <w:rPr>
+          <w:rFonts w:ascii="Times New Roman" w:eastAsia="Malgun Gothic" w:hAnsi="Times New Roman"/>
+          <w:color w:val="000000"/>
+          <w:sz w:val="20"/>
+          <w:lang w:eastAsia="ko-KR"/>
+        </w:rPr>
+        <w:tab/>
+      </w:r>
+      <w:r>
+        <w:rPr>
+          <w:rFonts w:ascii="Times New Roman" w:eastAsia="Malgun Gothic" w:hAnsi="Times New Roman"/>
+          <w:color w:val="000000"/>
+          <w:sz w:val="20"/>
+          <w:lang w:eastAsia="ko-KR"/>
+        </w:rPr>
         <w:t>K. Razi Naqvi and S. Waldenstrøm. Brownian Motion Description of Heat Conduction by</w:t>
       </w:r>
       <w:r>
@@ -3528,8 +3514,17 @@
           <w:lang w:eastAsia="ko-KR"/>
         </w:rPr>
       </w:pPr>
-      <w:bookmarkStart w:id="7" w:name="_GoBack"/>
-      <w:bookmarkEnd w:id="7"/>
+    </w:p>
+    <w:p>
+      <w:pPr>
+        <w:jc w:val="center"/>
+        <w:rPr>
+          <w:rFonts w:ascii="Times New Roman" w:eastAsia="Malgun Gothic" w:hAnsi="Times New Roman"/>
+          <w:color w:val="000000"/>
+          <w:sz w:val="20"/>
+          <w:lang w:eastAsia="ko-KR"/>
+        </w:rPr>
+      </w:pPr>
     </w:p>
     <w:p>
       <w:pPr>
@@ -3543,7 +3538,7 @@
       </w:pPr>
     </w:p>
     <w:sectPr>
-      <w:headerReference w:type="default" r:id="rId49"/>
+      <w:headerReference w:type="default" r:id="rId42"/>
       <w:type w:val="continuous"/>
       <w:pgSz w:w="11906" w:h="16838"/>
       <w:pgMar w:top="1418" w:right="1134" w:bottom="1418" w:left="1134" w:header="851" w:footer="992" w:gutter="0"/>
@@ -3552,150 +3547,6 @@
     </w:sectPr>
   </w:body>
 </w:document>
-</file>
-
-<file path=word/comments.xml><?xml version="1.0" encoding="utf-8"?>
-<w:comments xmlns:wpc="http://schemas.microsoft.com/office/word/2010/wordprocessingCanvas" xmlns:cx="http://schemas.microsoft.com/office/drawing/2014/chartex" xmlns:cx1="http://schemas.microsoft.com/office/drawing/2015/9/8/chartex" xmlns:cx2="http://schemas.microsoft.com/office/drawing/2015/10/21/chartex" xmlns:cx3="http://schemas.microsoft.com/office/drawing/2016/5/9/chartex" xmlns:cx4="http://schemas.microsoft.com/office/drawing/2016/5/10/chartex" xmlns:cx5="http://schemas.microsoft.com/office/drawing/2016/5/11/chartex" xmlns:cx6="http://schemas.microsoft.com/office/drawing/2016/5/12/chartex" xmlns:cx7="http://schemas.microsoft.com/office/drawing/2016/5/13/chartex" xmlns:cx8="http://schemas.microsoft.com/office/drawing/2016/5/14/chartex" xmlns:mc="http://schemas.openxmlformats.org/markup-compatibility/2006" xmlns:aink="http://schemas.microsoft.com/office/drawing/2016/ink" xmlns:am3d="http://schemas.microsoft.com/office/drawing/2017/model3d" xmlns:o="urn:schemas-microsoft-com:office:office" xmlns:r="http://schemas.openxmlformats.org/officeDocument/2006/relationships" xmlns:m="http://schemas.openxmlformats.org/officeDocument/2006/math" xmlns:v="urn:schemas-microsoft-com:vml" xmlns:wp14="http://schemas.microsoft.com/office/word/2010/wordprocessingDrawing" xmlns:wp="http://schemas.openxmlformats.org/drawingml/2006/wordprocessingDrawing" xmlns:w10="urn:schemas-microsoft-com:office:word" xmlns:w="http://schemas.openxmlformats.org/wordprocessingml/2006/main" xmlns:w14="http://schemas.microsoft.com/office/word/2010/wordml" xmlns:w15="http://schemas.microsoft.com/office/word/2012/wordml" xmlns:w16cid="http://schemas.microsoft.com/office/word/2016/wordml/cid" xmlns:w16se="http://schemas.microsoft.com/office/word/2015/wordml/symex" xmlns:wpg="http://schemas.microsoft.com/office/word/2010/wordprocessingGroup" xmlns:wpi="http://schemas.microsoft.com/office/word/2010/wordprocessingInk" xmlns:wne="http://schemas.microsoft.com/office/word/2006/wordml" xmlns:wps="http://schemas.microsoft.com/office/word/2010/wordprocessingShape" mc:Ignorable="w14 w15 w16se w16cid wp14">
-  <w:comment w:id="0" w:author="CECS" w:date="2017-04-08T11:04:00Z" w:initials="C">
-    <w:p>
-      <w:pPr>
-        <w:pStyle w:val="CommentText"/>
-      </w:pPr>
-      <w:r>
-        <w:rPr>
-          <w:rStyle w:val="CommentReference"/>
-        </w:rPr>
-        <w:annotationRef/>
-      </w:r>
-      <w:r>
-        <w:t>Nomenclature: I believe this document mixes physics and engineering nomenclature for terms like rate, density, flux. It would somehow be good to add a footnote or refer to a standard nomenclature or something similar, to avoid confusion. Note that the audience will be engineers (mostly).</w:t>
-      </w:r>
-    </w:p>
-  </w:comment>
-  <w:comment w:id="1" w:author="Vincent Wheeler" w:date="2017-04-10T12:55:00Z" w:initials="VW">
-    <w:p>
-      <w:pPr>
-        <w:pStyle w:val="CommentText"/>
-      </w:pPr>
-      <w:r>
-        <w:rPr>
-          <w:rStyle w:val="CommentReference"/>
-        </w:rPr>
-        <w:annotationRef/>
-      </w:r>
-      <w:r>
-        <w:rPr>
-          <w:rStyle w:val="CommentReference"/>
-        </w:rPr>
-        <w:t xml:space="preserve">I took the mathematical notation from reference [5] if that is what you are talking about.  Is this what you mean by nomenclature?  I have defined everything as I introduce it so I do not think it will be confusing. </w:t>
-      </w:r>
-    </w:p>
-  </w:comment>
-  <w:comment w:id="2" w:author="CECS" w:date="2017-04-08T10:47:00Z" w:initials="C">
-    <w:p>
-      <w:pPr>
-        <w:pStyle w:val="CommentText"/>
-      </w:pPr>
-      <w:r>
-        <w:rPr>
-          <w:rStyle w:val="CommentReference"/>
-        </w:rPr>
-        <w:annotationRef/>
-      </w:r>
-      <w:r>
-        <w:t>Is it correct?</w:t>
-      </w:r>
-    </w:p>
-  </w:comment>
-  <w:comment w:id="3" w:author="Vincent Wheeler" w:date="2017-04-10T12:19:00Z" w:initials="VW">
-    <w:p>
-      <w:pPr>
-        <w:pStyle w:val="CommentText"/>
-      </w:pPr>
-      <w:r>
-        <w:rPr>
-          <w:rStyle w:val="CommentReference"/>
-        </w:rPr>
-        <w:annotationRef/>
-      </w:r>
-      <w:r>
-        <w:t>No, because I am using an “RTE” that is defined in terms of an energy density.  So the sigma here is a quantity with units per time and in the “traditional Modest version” it is per length.</w:t>
-      </w:r>
-    </w:p>
-  </w:comment>
-  <w:comment w:id="4" w:author="CECS" w:date="2017-04-08T10:54:00Z" w:initials="C">
-    <w:p>
-      <w:pPr>
-        <w:pStyle w:val="CommentText"/>
-      </w:pPr>
-      <w:r>
-        <w:rPr>
-          <w:rStyle w:val="CommentReference"/>
-        </w:rPr>
-        <w:annotationRef/>
-      </w:r>
-      <w:r>
-        <w:t>Host medium? How to determine which one is the background medium?</w:t>
-      </w:r>
-    </w:p>
-  </w:comment>
-  <w:comment w:id="5" w:author="Vincent Wheeler" w:date="2017-04-10T07:17:00Z" w:initials="VW">
-    <w:p>
-      <w:pPr>
-        <w:pStyle w:val="CommentText"/>
-      </w:pPr>
-      <w:r>
-        <w:rPr>
-          <w:rStyle w:val="CommentReference"/>
-        </w:rPr>
-        <w:annotationRef/>
-      </w:r>
-      <w:r>
-        <w:t>It is the one the scatterers are sitting in.  If we had a dense material this may not be clear, but I have specified here that I have a dilute collection of scatterers.</w:t>
-      </w:r>
-    </w:p>
-  </w:comment>
-  <w:comment w:id="6" w:author="CECS" w:date="2017-04-08T10:56:00Z" w:initials="C">
-    <w:p>
-      <w:pPr>
-        <w:pStyle w:val="CommentText"/>
-      </w:pPr>
-      <w:r>
-        <w:rPr>
-          <w:rStyle w:val="CommentReference"/>
-        </w:rPr>
-        <w:annotationRef/>
-      </w:r>
-      <w:r>
-        <w:t>Please try to rewrite by using a more direct language – instead of explaining what you do not want to do, you may say first what you want to do instead of alternative approaches such as xyz because abc.</w:t>
-      </w:r>
-    </w:p>
-  </w:comment>
-</w:comments>
-</file>
-
-<file path=word/commentsExtended.xml><?xml version="1.0" encoding="utf-8"?>
-<w15:commentsEx xmlns:wpc="http://schemas.microsoft.com/office/word/2010/wordprocessingCanvas" xmlns:cx="http://schemas.microsoft.com/office/drawing/2014/chartex" xmlns:cx1="http://schemas.microsoft.com/office/drawing/2015/9/8/chartex" xmlns:cx2="http://schemas.microsoft.com/office/drawing/2015/10/21/chartex" xmlns:cx3="http://schemas.microsoft.com/office/drawing/2016/5/9/chartex" xmlns:cx4="http://schemas.microsoft.com/office/drawing/2016/5/10/chartex" xmlns:cx5="http://schemas.microsoft.com/office/drawing/2016/5/11/chartex" xmlns:cx6="http://schemas.microsoft.com/office/drawing/2016/5/12/chartex" xmlns:cx7="http://schemas.microsoft.com/office/drawing/2016/5/13/chartex" xmlns:cx8="http://schemas.microsoft.com/office/drawing/2016/5/14/chartex" xmlns:mc="http://schemas.openxmlformats.org/markup-compatibility/2006" xmlns:aink="http://schemas.microsoft.com/office/drawing/2016/ink" xmlns:am3d="http://schemas.microsoft.com/office/drawing/2017/model3d" xmlns:o="urn:schemas-microsoft-com:office:office" xmlns:r="http://schemas.openxmlformats.org/officeDocument/2006/relationships" xmlns:m="http://schemas.openxmlformats.org/officeDocument/2006/math" xmlns:v="urn:schemas-microsoft-com:vml" xmlns:wp14="http://schemas.microsoft.com/office/word/2010/wordprocessingDrawing" xmlns:wp="http://schemas.openxmlformats.org/drawingml/2006/wordprocessingDrawing" xmlns:w10="urn:schemas-microsoft-com:office:word" xmlns:w="http://schemas.openxmlformats.org/wordprocessingml/2006/main" xmlns:w14="http://schemas.microsoft.com/office/word/2010/wordml" xmlns:w15="http://schemas.microsoft.com/office/word/2012/wordml" xmlns:w16cid="http://schemas.microsoft.com/office/word/2016/wordml/cid" xmlns:w16se="http://schemas.microsoft.com/office/word/2015/wordml/symex" xmlns:wpg="http://schemas.microsoft.com/office/word/2010/wordprocessingGroup" xmlns:wpi="http://schemas.microsoft.com/office/word/2010/wordprocessingInk" xmlns:wne="http://schemas.microsoft.com/office/word/2006/wordml" xmlns:wps="http://schemas.microsoft.com/office/word/2010/wordprocessingShape" mc:Ignorable="w14 w15 w16se w16cid wp14">
-  <w15:commentEx w15:paraId="1D5E8447" w15:done="0"/>
-  <w15:commentEx w15:paraId="4E056438" w15:paraIdParent="1D5E8447" w15:done="0"/>
-  <w15:commentEx w15:paraId="3FE29CAC" w15:done="0"/>
-  <w15:commentEx w15:paraId="73A154A3" w15:paraIdParent="3FE29CAC" w15:done="0"/>
-  <w15:commentEx w15:paraId="0F38EF79" w15:done="0"/>
-  <w15:commentEx w15:paraId="1647AAFC" w15:paraIdParent="0F38EF79" w15:done="0"/>
-  <w15:commentEx w15:paraId="56773799" w15:done="0"/>
-</w15:commentsEx>
-</file>
-
-<file path=word/commentsIds.xml><?xml version="1.0" encoding="utf-8"?>
-<w16cid:commentsIds xmlns:wpc="http://schemas.microsoft.com/office/word/2010/wordprocessingCanvas" xmlns:cx="http://schemas.microsoft.com/office/drawing/2014/chartex" xmlns:cx1="http://schemas.microsoft.com/office/drawing/2015/9/8/chartex" xmlns:cx2="http://schemas.microsoft.com/office/drawing/2015/10/21/chartex" xmlns:cx3="http://schemas.microsoft.com/office/drawing/2016/5/9/chartex" xmlns:cx4="http://schemas.microsoft.com/office/drawing/2016/5/10/chartex" xmlns:cx5="http://schemas.microsoft.com/office/drawing/2016/5/11/chartex" xmlns:cx6="http://schemas.microsoft.com/office/drawing/2016/5/12/chartex" xmlns:cx7="http://schemas.microsoft.com/office/drawing/2016/5/13/chartex" xmlns:cx8="http://schemas.microsoft.com/office/drawing/2016/5/14/chartex" xmlns:mc="http://schemas.openxmlformats.org/markup-compatibility/2006" xmlns:aink="http://schemas.microsoft.com/office/drawing/2016/ink" xmlns:am3d="http://schemas.microsoft.com/office/drawing/2017/model3d" xmlns:o="urn:schemas-microsoft-com:office:office" xmlns:r="http://schemas.openxmlformats.org/officeDocument/2006/relationships" xmlns:m="http://schemas.openxmlformats.org/officeDocument/2006/math" xmlns:v="urn:schemas-microsoft-com:vml" xmlns:wp14="http://schemas.microsoft.com/office/word/2010/wordprocessingDrawing" xmlns:wp="http://schemas.openxmlformats.org/drawingml/2006/wordprocessingDrawing" xmlns:w10="urn:schemas-microsoft-com:office:word" xmlns:w="http://schemas.openxmlformats.org/wordprocessingml/2006/main" xmlns:w14="http://schemas.microsoft.com/office/word/2010/wordml" xmlns:w15="http://schemas.microsoft.com/office/word/2012/wordml" xmlns:w16cid="http://schemas.microsoft.com/office/word/2016/wordml/cid" xmlns:w16se="http://schemas.microsoft.com/office/word/2015/wordml/symex" xmlns:wpg="http://schemas.microsoft.com/office/word/2010/wordprocessingGroup" xmlns:wpi="http://schemas.microsoft.com/office/word/2010/wordprocessingInk" xmlns:wne="http://schemas.microsoft.com/office/word/2006/wordml" xmlns:wps="http://schemas.microsoft.com/office/word/2010/wordprocessingShape" mc:Ignorable="w14 w15 w16se w16cid wp14">
-  <w16cid:commentId w16cid:paraId="1D5E8447" w16cid:durableId="1D10CFEE"/>
-  <w16cid:commentId w16cid:paraId="4E056438" w16cid:durableId="1D10CFEF"/>
-  <w16cid:commentId w16cid:paraId="3FE29CAC" w16cid:durableId="1D10CFF2"/>
-  <w16cid:commentId w16cid:paraId="73A154A3" w16cid:durableId="1D10CFF3"/>
-  <w16cid:commentId w16cid:paraId="0F38EF79" w16cid:durableId="1D10CFF4"/>
-  <w16cid:commentId w16cid:paraId="1647AAFC" w16cid:durableId="1D10CFF5"/>
-  <w16cid:commentId w16cid:paraId="56773799" w16cid:durableId="1D10CFF6"/>
-</w16cid:commentsIds>
 </file>
 
 <file path=word/endnotes.xml><?xml version="1.0" encoding="utf-8"?>
@@ -3987,14 +3838,6 @@
     <w:abstractNumId w:val="1"/>
   </w:num>
 </w:numbering>
-</file>
-
-<file path=word/people.xml><?xml version="1.0" encoding="utf-8"?>
-<w15:people xmlns:wpc="http://schemas.microsoft.com/office/word/2010/wordprocessingCanvas" xmlns:cx="http://schemas.microsoft.com/office/drawing/2014/chartex" xmlns:cx1="http://schemas.microsoft.com/office/drawing/2015/9/8/chartex" xmlns:cx2="http://schemas.microsoft.com/office/drawing/2015/10/21/chartex" xmlns:cx3="http://schemas.microsoft.com/office/drawing/2016/5/9/chartex" xmlns:cx4="http://schemas.microsoft.com/office/drawing/2016/5/10/chartex" xmlns:cx5="http://schemas.microsoft.com/office/drawing/2016/5/11/chartex" xmlns:cx6="http://schemas.microsoft.com/office/drawing/2016/5/12/chartex" xmlns:cx7="http://schemas.microsoft.com/office/drawing/2016/5/13/chartex" xmlns:cx8="http://schemas.microsoft.com/office/drawing/2016/5/14/chartex" xmlns:mc="http://schemas.openxmlformats.org/markup-compatibility/2006" xmlns:aink="http://schemas.microsoft.com/office/drawing/2016/ink" xmlns:am3d="http://schemas.microsoft.com/office/drawing/2017/model3d" xmlns:o="urn:schemas-microsoft-com:office:office" xmlns:r="http://schemas.openxmlformats.org/officeDocument/2006/relationships" xmlns:m="http://schemas.openxmlformats.org/officeDocument/2006/math" xmlns:v="urn:schemas-microsoft-com:vml" xmlns:wp14="http://schemas.microsoft.com/office/word/2010/wordprocessingDrawing" xmlns:wp="http://schemas.openxmlformats.org/drawingml/2006/wordprocessingDrawing" xmlns:w10="urn:schemas-microsoft-com:office:word" xmlns:w="http://schemas.openxmlformats.org/wordprocessingml/2006/main" xmlns:w14="http://schemas.microsoft.com/office/word/2010/wordml" xmlns:w15="http://schemas.microsoft.com/office/word/2012/wordml" xmlns:w16cid="http://schemas.microsoft.com/office/word/2016/wordml/cid" xmlns:w16se="http://schemas.microsoft.com/office/word/2015/wordml/symex" xmlns:wpg="http://schemas.microsoft.com/office/word/2010/wordprocessingGroup" xmlns:wpi="http://schemas.microsoft.com/office/word/2010/wordprocessingInk" xmlns:wne="http://schemas.microsoft.com/office/word/2006/wordml" xmlns:wps="http://schemas.microsoft.com/office/word/2010/wordprocessingShape" mc:Ignorable="w14 w15 w16se w16cid wp14">
-  <w15:person w15:author="Vincent Wheeler">
-    <w15:presenceInfo w15:providerId="Windows Live" w15:userId="e883cabb695ca8a6"/>
-  </w15:person>
-</w15:people>
 </file>
 
 <file path=word/styles.xml><?xml version="1.0" encoding="utf-8"?>
@@ -4895,7 +4738,7 @@
 </file>
 
 <file path=customXml/itemProps1.xml><?xml version="1.0" encoding="utf-8"?>
-<ds:datastoreItem xmlns:ds="http://schemas.openxmlformats.org/officeDocument/2006/customXml" ds:itemID="{453F4839-E78F-4B8D-8E4B-113BEF81C089}">
+<ds:datastoreItem xmlns:ds="http://schemas.openxmlformats.org/officeDocument/2006/customXml" ds:itemID="{645A0C4C-6301-47D0-B7EF-9CEFEC8B8092}">
   <ds:schemaRefs>
     <ds:schemaRef ds:uri="http://schemas.openxmlformats.org/officeDocument/2006/bibliography"/>
   </ds:schemaRefs>

</xml_diff>